<commit_message>
Small updates on nearly all documents
</commit_message>
<xml_diff>
--- a/Files/Meetings/Off sessions/Logs.docx
+++ b/Files/Meetings/Off sessions/Logs.docx
@@ -1,6 +1,6 @@
 
 <file path=word/document.xml><?xml version="1.0" encoding="utf-8"?>
-<w:document xmlns:wpc="http://schemas.microsoft.com/office/word/2010/wordprocessingCanvas" xmlns:mc="http://schemas.openxmlformats.org/markup-compatibility/2006" xmlns:o="urn:schemas-microsoft-com:office:office" xmlns:r="http://schemas.openxmlformats.org/officeDocument/2006/relationships" xmlns:m="http://schemas.openxmlformats.org/officeDocument/2006/math" xmlns:v="urn:schemas-microsoft-com:vml" xmlns:wp14="http://schemas.microsoft.com/office/word/2010/wordprocessingDrawing" xmlns:wp="http://schemas.openxmlformats.org/drawingml/2006/wordprocessingDrawing" xmlns:w10="urn:schemas-microsoft-com:office:word" xmlns:w="http://schemas.openxmlformats.org/wordprocessingml/2006/main" xmlns:w14="http://schemas.microsoft.com/office/word/2010/wordml" xmlns:w15="http://schemas.microsoft.com/office/word/2012/wordml" xmlns:wpg="http://schemas.microsoft.com/office/word/2010/wordprocessingGroup" xmlns:wpi="http://schemas.microsoft.com/office/word/2010/wordprocessingInk" xmlns:wne="http://schemas.microsoft.com/office/word/2006/wordml" xmlns:wps="http://schemas.microsoft.com/office/word/2010/wordprocessingShape" mc:Ignorable="w14 w15 wp14">
+<w:document xmlns:wpc="http://schemas.microsoft.com/office/word/2010/wordprocessingCanvas" xmlns:cx="http://schemas.microsoft.com/office/drawing/2014/chartex" xmlns:cx1="http://schemas.microsoft.com/office/drawing/2015/9/8/chartex" xmlns:cx2="http://schemas.microsoft.com/office/drawing/2015/10/21/chartex" xmlns:cx3="http://schemas.microsoft.com/office/drawing/2016/5/9/chartex" xmlns:cx4="http://schemas.microsoft.com/office/drawing/2016/5/10/chartex" xmlns:cx5="http://schemas.microsoft.com/office/drawing/2016/5/11/chartex" xmlns:cx6="http://schemas.microsoft.com/office/drawing/2016/5/12/chartex" xmlns:cx7="http://schemas.microsoft.com/office/drawing/2016/5/13/chartex" xmlns:cx8="http://schemas.microsoft.com/office/drawing/2016/5/14/chartex" xmlns:mc="http://schemas.openxmlformats.org/markup-compatibility/2006" xmlns:aink="http://schemas.microsoft.com/office/drawing/2016/ink" xmlns:am3d="http://schemas.microsoft.com/office/drawing/2017/model3d" xmlns:o="urn:schemas-microsoft-com:office:office" xmlns:r="http://schemas.openxmlformats.org/officeDocument/2006/relationships" xmlns:m="http://schemas.openxmlformats.org/officeDocument/2006/math" xmlns:v="urn:schemas-microsoft-com:vml" xmlns:wp14="http://schemas.microsoft.com/office/word/2010/wordprocessingDrawing" xmlns:wp="http://schemas.openxmlformats.org/drawingml/2006/wordprocessingDrawing" xmlns:w10="urn:schemas-microsoft-com:office:word" xmlns:w="http://schemas.openxmlformats.org/wordprocessingml/2006/main" xmlns:w14="http://schemas.microsoft.com/office/word/2010/wordml" xmlns:w15="http://schemas.microsoft.com/office/word/2012/wordml" xmlns:w16cid="http://schemas.microsoft.com/office/word/2016/wordml/cid" xmlns:w16se="http://schemas.microsoft.com/office/word/2015/wordml/symex" xmlns:wpg="http://schemas.microsoft.com/office/word/2010/wordprocessingGroup" xmlns:wpi="http://schemas.microsoft.com/office/word/2010/wordprocessingInk" xmlns:wne="http://schemas.microsoft.com/office/word/2006/wordml" xmlns:wps="http://schemas.microsoft.com/office/word/2010/wordprocessingShape" mc:Ignorable="w14 w15 w16se w16cid wp14">
   <w:body>
     <w:p>
       <w:pPr>
@@ -26,101 +26,186 @@
       <w:r>
         <w:rPr>
           <w:rFonts w:ascii="Arial Nova Light" w:hAnsi="Arial Nova Light"/>
-          <w:lang w:val="en-US"/>
-        </w:rPr>
-        <w:t>During year 2017-2018 structure and organization was lacking</w:t>
-      </w:r>
-      <w:r>
-        <w:rPr>
-          <w:rFonts w:ascii="Arial Nova Light" w:hAnsi="Arial Nova Light"/>
-          <w:lang w:val="en-US"/>
-        </w:rPr>
-        <w:t>, project-wide and subsystem-wide. Inequalities were present between subsystems, some being more autonomous than others.</w:t>
-      </w:r>
-    </w:p>
-    <w:p>
-      <w:pPr>
-        <w:rPr>
-          <w:rFonts w:ascii="Arial Nova Light" w:hAnsi="Arial Nova Light"/>
-          <w:lang w:val="en-US"/>
-        </w:rPr>
-      </w:pPr>
-      <w:r>
-        <w:rPr>
-          <w:rFonts w:ascii="Arial Nova Light" w:hAnsi="Arial Nova Light"/>
-          <w:lang w:val="en-US"/>
-        </w:rPr>
-        <w:t>Knowing exam dates would help us plan workloads where students are not too busy working their exams.</w:t>
-      </w:r>
-    </w:p>
-    <w:p>
-      <w:pPr>
-        <w:rPr>
-          <w:rFonts w:ascii="Arial Nova Light" w:hAnsi="Arial Nova Light"/>
-          <w:lang w:val="en-US"/>
-        </w:rPr>
-      </w:pPr>
-      <w:r>
-        <w:rPr>
-          <w:rFonts w:ascii="Arial Nova Light" w:hAnsi="Arial Nova Light"/>
-          <w:lang w:val="en-US"/>
-        </w:rPr>
-        <w:t>Reviews: each month with the board and each 2-3 month with everyone.</w:t>
-      </w:r>
-    </w:p>
-    <w:p>
-      <w:pPr>
-        <w:rPr>
-          <w:rFonts w:ascii="Arial Nova Light" w:hAnsi="Arial Nova Light"/>
-          <w:lang w:val="en-US"/>
-        </w:rPr>
-      </w:pPr>
-      <w:r>
-        <w:rPr>
-          <w:rFonts w:ascii="Arial Nova Light" w:hAnsi="Arial Nova Light"/>
-          <w:lang w:val="en-US"/>
-        </w:rPr>
-        <w:t>Active members as of 09-22-18: about 15 to 20 members. Will need recruiting.</w:t>
-      </w:r>
-    </w:p>
-    <w:p>
-      <w:pPr>
-        <w:rPr>
-          <w:rFonts w:ascii="Arial Nova Light" w:hAnsi="Arial Nova Light"/>
-          <w:lang w:val="en-US"/>
-        </w:rPr>
-      </w:pPr>
-      <w:r>
-        <w:rPr>
-          <w:rFonts w:ascii="Arial Nova Light" w:hAnsi="Arial Nova Light"/>
-          <w:lang w:val="en-US"/>
-        </w:rPr>
-        <w:t xml:space="preserve">RSS (subsystem responsible): temporary RSS have been named so that they can ease the transition for this </w:t>
-      </w:r>
-      <w:proofErr w:type="gramStart"/>
-      <w:r>
-        <w:rPr>
-          <w:rFonts w:ascii="Arial Nova Light" w:hAnsi="Arial Nova Light"/>
-          <w:lang w:val="en-US"/>
-        </w:rPr>
-        <w:t>new y</w:t>
+          <w:b/>
+          <w:lang w:val="en-US"/>
+        </w:rPr>
+        <w:t>Present people</w:t>
+      </w:r>
+      <w:r>
+        <w:rPr>
+          <w:rFonts w:ascii="Arial Nova Light" w:hAnsi="Arial Nova Light"/>
+          <w:b/>
+          <w:lang w:val="en-US"/>
+        </w:rPr>
+        <w:t xml:space="preserve">: </w:t>
+      </w:r>
+      <w:r>
+        <w:rPr>
+          <w:rFonts w:ascii="Arial Nova Light" w:hAnsi="Arial Nova Light"/>
+          <w:lang w:val="en-US"/>
+        </w:rPr>
+        <w:t>Pierre &amp; Cédric.</w:t>
+      </w:r>
+    </w:p>
+    <w:p>
+      <w:pPr>
+        <w:rPr>
+          <w:rFonts w:ascii="Arial Nova Light" w:hAnsi="Arial Nova Light"/>
+          <w:lang w:val="en-US"/>
+        </w:rPr>
+      </w:pPr>
+      <w:r>
+        <w:rPr>
+          <w:rFonts w:ascii="Arial Nova Light" w:hAnsi="Arial Nova Light"/>
+          <w:b/>
+          <w:lang w:val="en-US"/>
+        </w:rPr>
+        <w:t>Duration:</w:t>
+      </w:r>
+      <w:r>
+        <w:rPr>
+          <w:rFonts w:ascii="Arial Nova Light" w:hAnsi="Arial Nova Light"/>
+          <w:b/>
+          <w:lang w:val="en-US"/>
+        </w:rPr>
+        <w:t xml:space="preserve"> </w:t>
+      </w:r>
+      <w:r>
+        <w:rPr>
+          <w:rFonts w:ascii="Arial Nova Light" w:hAnsi="Arial Nova Light"/>
+          <w:lang w:val="en-US"/>
+        </w:rPr>
+        <w:t>4 hours</w:t>
+      </w:r>
+      <w:r>
+        <w:rPr>
+          <w:rFonts w:ascii="Arial Nova Light" w:hAnsi="Arial Nova Light"/>
+          <w:lang w:val="en-US"/>
+        </w:rPr>
+        <w:t>.</w:t>
+      </w:r>
+    </w:p>
+    <w:p>
+      <w:pPr>
+        <w:rPr>
+          <w:rFonts w:ascii="Arial Nova Light" w:hAnsi="Arial Nova Light"/>
+          <w:lang w:val="en-US"/>
+        </w:rPr>
+      </w:pPr>
+      <w:r>
+        <w:rPr>
+          <w:rFonts w:ascii="Arial Nova Light" w:hAnsi="Arial Nova Light"/>
+          <w:b/>
+          <w:lang w:val="en-US"/>
+        </w:rPr>
+        <w:t xml:space="preserve">Place: </w:t>
+      </w:r>
+      <w:r>
+        <w:rPr>
+          <w:rFonts w:ascii="Arial Nova Light" w:hAnsi="Arial Nova Light"/>
+          <w:lang w:val="en-US"/>
+        </w:rPr>
+        <w:t>ISAE-</w:t>
+      </w:r>
+      <w:proofErr w:type="spellStart"/>
+      <w:r>
+        <w:rPr>
+          <w:rFonts w:ascii="Arial Nova Light" w:hAnsi="Arial Nova Light"/>
+          <w:lang w:val="en-US"/>
+        </w:rPr>
+        <w:t>Supaero</w:t>
+      </w:r>
+      <w:proofErr w:type="spellEnd"/>
+      <w:r>
+        <w:rPr>
+          <w:rFonts w:ascii="Arial Nova Light" w:hAnsi="Arial Nova Light"/>
+          <w:lang w:val="en-US"/>
+        </w:rPr>
+        <w:t xml:space="preserve"> “BDE”</w:t>
       </w:r>
       <w:bookmarkStart w:id="0" w:name="_GoBack"/>
       <w:bookmarkEnd w:id="0"/>
-      <w:r>
-        <w:rPr>
-          <w:rFonts w:ascii="Arial Nova Light" w:hAnsi="Arial Nova Light"/>
-          <w:lang w:val="en-US"/>
-        </w:rPr>
-        <w:t>ear</w:t>
-      </w:r>
-      <w:proofErr w:type="gramEnd"/>
-      <w:r>
-        <w:rPr>
-          <w:rFonts w:ascii="Arial Nova Light" w:hAnsi="Arial Nova Light"/>
-          <w:lang w:val="en-US"/>
-        </w:rPr>
-        <w:t xml:space="preserve"> within all subsystems. They would do the following for the next reunion (09-27-18):</w:t>
+    </w:p>
+    <w:p>
+      <w:pPr>
+        <w:rPr>
+          <w:rFonts w:ascii="Arial Nova Light" w:hAnsi="Arial Nova Light"/>
+          <w:lang w:val="en-US"/>
+        </w:rPr>
+      </w:pPr>
+      <w:r>
+        <w:rPr>
+          <w:rFonts w:ascii="Arial Nova Light" w:hAnsi="Arial Nova Light"/>
+          <w:lang w:val="en-US"/>
+        </w:rPr>
+        <w:t>During year 2017-2018 structure and organization was lacking</w:t>
+      </w:r>
+      <w:r>
+        <w:rPr>
+          <w:rFonts w:ascii="Arial Nova Light" w:hAnsi="Arial Nova Light"/>
+          <w:lang w:val="en-US"/>
+        </w:rPr>
+        <w:t>, project-wide and subsystem-wide. Inequalities were present between subsystems, some being more autonomous than others.</w:t>
+      </w:r>
+    </w:p>
+    <w:p>
+      <w:pPr>
+        <w:rPr>
+          <w:rFonts w:ascii="Arial Nova Light" w:hAnsi="Arial Nova Light"/>
+          <w:lang w:val="en-US"/>
+        </w:rPr>
+      </w:pPr>
+      <w:r>
+        <w:rPr>
+          <w:rFonts w:ascii="Arial Nova Light" w:hAnsi="Arial Nova Light"/>
+          <w:lang w:val="en-US"/>
+        </w:rPr>
+        <w:t>Knowing exam dates would help us plan workloads where students are not too busy working their exams.</w:t>
+      </w:r>
+    </w:p>
+    <w:p>
+      <w:pPr>
+        <w:rPr>
+          <w:rFonts w:ascii="Arial Nova Light" w:hAnsi="Arial Nova Light"/>
+          <w:lang w:val="en-US"/>
+        </w:rPr>
+      </w:pPr>
+      <w:r>
+        <w:rPr>
+          <w:rFonts w:ascii="Arial Nova Light" w:hAnsi="Arial Nova Light"/>
+          <w:lang w:val="en-US"/>
+        </w:rPr>
+        <w:t>Reviews: each month with the board and each 2-3 month with everyone.</w:t>
+      </w:r>
+    </w:p>
+    <w:p>
+      <w:pPr>
+        <w:rPr>
+          <w:rFonts w:ascii="Arial Nova Light" w:hAnsi="Arial Nova Light"/>
+          <w:lang w:val="en-US"/>
+        </w:rPr>
+      </w:pPr>
+      <w:r>
+        <w:rPr>
+          <w:rFonts w:ascii="Arial Nova Light" w:hAnsi="Arial Nova Light"/>
+          <w:lang w:val="en-US"/>
+        </w:rPr>
+        <w:t>Active members as of 09-22-18: about 15 to 20 members. Will need recruiting.</w:t>
+      </w:r>
+    </w:p>
+    <w:p>
+      <w:pPr>
+        <w:rPr>
+          <w:rFonts w:ascii="Arial Nova Light" w:hAnsi="Arial Nova Light"/>
+          <w:lang w:val="en-US"/>
+        </w:rPr>
+      </w:pPr>
+      <w:r>
+        <w:rPr>
+          <w:rFonts w:ascii="Arial Nova Light" w:hAnsi="Arial Nova Light"/>
+          <w:lang w:val="en-US"/>
+        </w:rPr>
+        <w:t>RSS (subsystem responsible): temporary RSS have been named so that they can ease the transition for this new year within all subsystems. They would do the following for the next reunion (09-27-18):</w:t>
       </w:r>
     </w:p>
     <w:p>
@@ -565,6 +650,7 @@
           <w:rFonts w:ascii="Arial Nova Light" w:hAnsi="Arial Nova Light"/>
           <w:lang w:val="en-US"/>
         </w:rPr>
+        <w:lastRenderedPageBreak/>
         <w:t>Nuane</w:t>
       </w:r>
       <w:proofErr w:type="spellEnd"/>
@@ -593,23 +679,7 @@
           <w:rFonts w:ascii="Arial Nova Light" w:hAnsi="Arial Nova Light"/>
           <w:lang w:val="en-US"/>
         </w:rPr>
-        <w:t xml:space="preserve">Clément: </w:t>
-      </w:r>
-      <w:proofErr w:type="spellStart"/>
-      <w:r>
-        <w:rPr>
-          <w:rFonts w:ascii="Arial Nova Light" w:hAnsi="Arial Nova Light"/>
-          <w:lang w:val="en-US"/>
-        </w:rPr>
-        <w:t>Comms</w:t>
-      </w:r>
-      <w:proofErr w:type="spellEnd"/>
-      <w:r>
-        <w:rPr>
-          <w:rFonts w:ascii="Arial Nova Light" w:hAnsi="Arial Nova Light"/>
-          <w:lang w:val="en-US"/>
-        </w:rPr>
-        <w:t xml:space="preserve"> -&gt; payload (OMP)</w:t>
+        <w:t>Clément: Comms -&gt; payload (OMP)</w:t>
       </w:r>
     </w:p>
     <w:p>
@@ -669,23 +739,628 @@
           <w:rFonts w:ascii="Arial Nova Light" w:hAnsi="Arial Nova Light"/>
           <w:lang w:val="en-US"/>
         </w:rPr>
+        <w:t>Soufiane: interest in computer science/electronics</w:t>
+      </w:r>
+    </w:p>
+    <w:p>
+      <w:pPr>
+        <w:rPr>
+          <w:rFonts w:ascii="Arial Nova Light" w:hAnsi="Arial Nova Light"/>
+          <w:lang w:val="en-US"/>
+        </w:rPr>
+      </w:pPr>
+      <w:r>
+        <w:rPr>
+          <w:rFonts w:ascii="Arial Nova Light" w:hAnsi="Arial Nova Light"/>
+          <w:lang w:val="en-US"/>
+        </w:rPr>
+        <w:t xml:space="preserve">2 CCS (CubeSat Club – </w:t>
+      </w:r>
+      <w:proofErr w:type="spellStart"/>
+      <w:r>
+        <w:rPr>
+          <w:rFonts w:ascii="Arial Nova Light" w:hAnsi="Arial Nova Light"/>
+          <w:lang w:val="en-US"/>
+        </w:rPr>
+        <w:t>Supaero</w:t>
+      </w:r>
+      <w:proofErr w:type="spellEnd"/>
+      <w:r>
+        <w:rPr>
+          <w:rFonts w:ascii="Arial Nova Light" w:hAnsi="Arial Nova Light"/>
+          <w:lang w:val="en-US"/>
+        </w:rPr>
+        <w:t>) interested in mechanical</w:t>
+      </w:r>
+      <w:r>
+        <w:rPr>
+          <w:rFonts w:ascii="Arial Nova Light" w:hAnsi="Arial Nova Light"/>
+          <w:lang w:val="en-US"/>
+        </w:rPr>
+        <w:t xml:space="preserve"> engineering</w:t>
+      </w:r>
+    </w:p>
+    <w:p>
+      <w:pPr>
+        <w:rPr>
+          <w:rFonts w:ascii="Arial Nova Light" w:hAnsi="Arial Nova Light"/>
+          <w:lang w:val="en-US"/>
+        </w:rPr>
+      </w:pPr>
+    </w:p>
+    <w:p>
+      <w:pPr>
+        <w:pStyle w:val="Titre1"/>
+      </w:pPr>
+      <w:r>
+        <w:t>2018-09-30</w:t>
+      </w:r>
+      <w:r>
+        <w:t xml:space="preserve"> meeting (Pierre &amp; Cédric)</w:t>
+      </w:r>
+    </w:p>
+    <w:p>
+      <w:pPr>
+        <w:jc w:val="center"/>
+        <w:rPr>
+          <w:rFonts w:ascii="Arial Nova Light" w:hAnsi="Arial Nova Light"/>
+          <w:b/>
+          <w:lang w:val="en-US"/>
+        </w:rPr>
+      </w:pPr>
+    </w:p>
+    <w:p>
+      <w:pPr>
+        <w:rPr>
+          <w:rFonts w:ascii="Arial Nova Light" w:hAnsi="Arial Nova Light"/>
+          <w:lang w:val="en-US"/>
+        </w:rPr>
+      </w:pPr>
+      <w:r>
+        <w:rPr>
+          <w:rFonts w:ascii="Arial Nova Light" w:hAnsi="Arial Nova Light"/>
+          <w:b/>
+          <w:lang w:val="en-US"/>
+        </w:rPr>
+        <w:t>Present people</w:t>
+      </w:r>
+      <w:r>
+        <w:rPr>
+          <w:rFonts w:ascii="Arial Nova Light" w:hAnsi="Arial Nova Light"/>
+          <w:b/>
+          <w:lang w:val="en-US"/>
+        </w:rPr>
+        <w:t xml:space="preserve">: </w:t>
+      </w:r>
+      <w:r>
+        <w:rPr>
+          <w:rFonts w:ascii="Arial Nova Light" w:hAnsi="Arial Nova Light"/>
+          <w:lang w:val="en-US"/>
+        </w:rPr>
+        <w:t>Pierre &amp; Cédric.</w:t>
+      </w:r>
+    </w:p>
+    <w:p>
+      <w:pPr>
+        <w:rPr>
+          <w:rFonts w:ascii="Arial Nova Light" w:hAnsi="Arial Nova Light"/>
+          <w:lang w:val="en-US"/>
+        </w:rPr>
+      </w:pPr>
+      <w:r>
+        <w:rPr>
+          <w:rFonts w:ascii="Arial Nova Light" w:hAnsi="Arial Nova Light"/>
+          <w:b/>
+          <w:lang w:val="en-US"/>
+        </w:rPr>
+        <w:t>Duration:</w:t>
+      </w:r>
+      <w:r>
+        <w:rPr>
+          <w:rFonts w:ascii="Arial Nova Light" w:hAnsi="Arial Nova Light"/>
+          <w:b/>
+          <w:lang w:val="en-US"/>
+        </w:rPr>
+        <w:t xml:space="preserve"> </w:t>
+      </w:r>
+      <w:r>
+        <w:rPr>
+          <w:rFonts w:ascii="Arial Nova Light" w:hAnsi="Arial Nova Light"/>
+          <w:lang w:val="en-US"/>
+        </w:rPr>
+        <w:t>4 hours</w:t>
+      </w:r>
+      <w:r>
+        <w:rPr>
+          <w:rFonts w:ascii="Arial Nova Light" w:hAnsi="Arial Nova Light"/>
+          <w:lang w:val="en-US"/>
+        </w:rPr>
+        <w:t>.</w:t>
+      </w:r>
+    </w:p>
+    <w:p>
+      <w:pPr>
+        <w:rPr>
+          <w:rFonts w:ascii="Arial Nova Light" w:hAnsi="Arial Nova Light"/>
+          <w:lang w:val="en-US"/>
+        </w:rPr>
+      </w:pPr>
+      <w:r>
+        <w:rPr>
+          <w:rFonts w:ascii="Arial Nova Light" w:hAnsi="Arial Nova Light"/>
+          <w:b/>
+          <w:lang w:val="en-US"/>
+        </w:rPr>
+        <w:t xml:space="preserve">Place: </w:t>
+      </w:r>
+      <w:r>
+        <w:rPr>
+          <w:rFonts w:ascii="Arial Nova Light" w:hAnsi="Arial Nova Light"/>
+          <w:lang w:val="en-US"/>
+        </w:rPr>
+        <w:t>ISAE-</w:t>
+      </w:r>
+      <w:proofErr w:type="spellStart"/>
+      <w:r>
+        <w:rPr>
+          <w:rFonts w:ascii="Arial Nova Light" w:hAnsi="Arial Nova Light"/>
+          <w:lang w:val="en-US"/>
+        </w:rPr>
+        <w:t>Supaero</w:t>
+      </w:r>
+      <w:proofErr w:type="spellEnd"/>
+      <w:r>
+        <w:rPr>
+          <w:rFonts w:ascii="Arial Nova Light" w:hAnsi="Arial Nova Light"/>
+          <w:lang w:val="en-US"/>
+        </w:rPr>
+        <w:t xml:space="preserve"> “BDE”</w:t>
+      </w:r>
+    </w:p>
+    <w:p>
+      <w:pPr>
+        <w:rPr>
+          <w:rFonts w:ascii="Arial Nova Light" w:hAnsi="Arial Nova Light"/>
+          <w:lang w:val="en-US"/>
+        </w:rPr>
+      </w:pPr>
+      <w:r>
+        <w:rPr>
+          <w:rFonts w:ascii="Arial Nova Light" w:hAnsi="Arial Nova Light"/>
+          <w:lang w:val="en-US"/>
+        </w:rPr>
+        <w:t>During this meeting we began redaction of management and organization documents</w:t>
+      </w:r>
+      <w:r>
+        <w:rPr>
+          <w:rFonts w:ascii="Arial Nova Light" w:hAnsi="Arial Nova Light"/>
+          <w:lang w:val="en-US"/>
+        </w:rPr>
+        <w:t xml:space="preserve"> (project management, Drive organization)</w:t>
+      </w:r>
+      <w:r>
+        <w:rPr>
+          <w:rFonts w:ascii="Arial Nova Light" w:hAnsi="Arial Nova Light"/>
+          <w:lang w:val="en-US"/>
+        </w:rPr>
+        <w:t xml:space="preserve"> for Tolosat. We discussed about Concurrent Engineering and tried out a few things with the CDP4 software.</w:t>
+      </w:r>
+      <w:r>
+        <w:rPr>
+          <w:rFonts w:ascii="Arial Nova Light" w:hAnsi="Arial Nova Light"/>
+          <w:lang w:val="en-US"/>
+        </w:rPr>
+        <w:t xml:space="preserve"> In the end CDP4 and IDM seem to suit our needs for CE for our project but offer very different features, although base features are present.</w:t>
+      </w:r>
+    </w:p>
+    <w:p>
+      <w:pPr>
+        <w:rPr>
+          <w:rFonts w:ascii="Arial Nova Light" w:hAnsi="Arial Nova Light"/>
+          <w:lang w:val="en-US"/>
+        </w:rPr>
+      </w:pPr>
+      <w:r>
+        <w:rPr>
+          <w:rFonts w:ascii="Arial Nova Light" w:hAnsi="Arial Nova Light"/>
+          <w:lang w:val="en-US"/>
+        </w:rPr>
+        <w:t>We also planned a meeting with Thibaut Gateau to discuss about having IDM software &amp; documen</w:t>
+      </w:r>
+      <w:r>
+        <w:rPr>
+          <w:rFonts w:ascii="Arial Nova Light" w:hAnsi="Arial Nova Light"/>
+          <w:lang w:val="en-US"/>
+        </w:rPr>
+        <w:t>tation for server configuration.</w:t>
+      </w:r>
+    </w:p>
+    <w:p>
+      <w:pPr>
+        <w:rPr>
+          <w:rFonts w:ascii="Arial Nova Light" w:hAnsi="Arial Nova Light"/>
+          <w:lang w:val="en-US"/>
+        </w:rPr>
+      </w:pPr>
+      <w:r>
+        <w:rPr>
+          <w:rFonts w:ascii="Arial Nova Light" w:hAnsi="Arial Nova Light"/>
+          <w:lang w:val="en-US"/>
+        </w:rPr>
+        <w:t>We asked RSS for subsystems objectives. Power and AOCS subsystems have already written their objectives.</w:t>
+      </w:r>
+    </w:p>
+    <w:p>
+      <w:pPr>
+        <w:rPr>
+          <w:rFonts w:ascii="Arial Nova Light" w:hAnsi="Arial Nova Light"/>
+          <w:lang w:val="en-US"/>
+        </w:rPr>
+      </w:pPr>
+    </w:p>
+    <w:p>
+      <w:pPr>
+        <w:pStyle w:val="Titre1"/>
+      </w:pPr>
+      <w:r>
+        <w:t>2018</w:t>
+      </w:r>
+      <w:r>
+        <w:t>-10-14</w:t>
+      </w:r>
+      <w:r>
+        <w:t xml:space="preserve"> meeting (Pierre &amp; Cédric)</w:t>
+      </w:r>
+    </w:p>
+    <w:p>
+      <w:pPr>
+        <w:tabs>
+          <w:tab w:val="left" w:pos="360"/>
+        </w:tabs>
+        <w:rPr>
+          <w:rFonts w:ascii="Arial Nova Light" w:hAnsi="Arial Nova Light"/>
+          <w:lang w:val="en-US"/>
+        </w:rPr>
+      </w:pPr>
+      <w:r>
+        <w:rPr>
+          <w:rFonts w:ascii="Arial Nova Light" w:hAnsi="Arial Nova Light"/>
+          <w:lang w:val="en-US"/>
+        </w:rPr>
+        <w:tab/>
+      </w:r>
+    </w:p>
+    <w:p>
+      <w:pPr>
+        <w:rPr>
+          <w:rFonts w:ascii="Arial Nova Light" w:hAnsi="Arial Nova Light"/>
+          <w:lang w:val="en-US"/>
+        </w:rPr>
+      </w:pPr>
+      <w:r>
+        <w:rPr>
+          <w:rFonts w:ascii="Arial Nova Light" w:hAnsi="Arial Nova Light"/>
+          <w:b/>
+          <w:lang w:val="en-US"/>
+        </w:rPr>
+        <w:t>Present people</w:t>
+      </w:r>
+      <w:r>
+        <w:rPr>
+          <w:rFonts w:ascii="Arial Nova Light" w:hAnsi="Arial Nova Light"/>
+          <w:b/>
+          <w:lang w:val="en-US"/>
+        </w:rPr>
+        <w:t xml:space="preserve">: </w:t>
+      </w:r>
+      <w:r>
+        <w:rPr>
+          <w:rFonts w:ascii="Arial Nova Light" w:hAnsi="Arial Nova Light"/>
+          <w:lang w:val="en-US"/>
+        </w:rPr>
+        <w:t>Pierre &amp; Cédric.</w:t>
+      </w:r>
+    </w:p>
+    <w:p>
+      <w:pPr>
+        <w:rPr>
+          <w:rFonts w:ascii="Arial Nova Light" w:hAnsi="Arial Nova Light"/>
+          <w:lang w:val="en-US"/>
+        </w:rPr>
+      </w:pPr>
+      <w:r>
+        <w:rPr>
+          <w:rFonts w:ascii="Arial Nova Light" w:hAnsi="Arial Nova Light"/>
+          <w:b/>
+          <w:lang w:val="en-US"/>
+        </w:rPr>
+        <w:t>Duration:</w:t>
+      </w:r>
+      <w:r>
+        <w:rPr>
+          <w:rFonts w:ascii="Arial Nova Light" w:hAnsi="Arial Nova Light"/>
+          <w:b/>
+          <w:lang w:val="en-US"/>
+        </w:rPr>
+        <w:t xml:space="preserve"> </w:t>
+      </w:r>
+      <w:r>
+        <w:rPr>
+          <w:rFonts w:ascii="Arial Nova Light" w:hAnsi="Arial Nova Light"/>
+          <w:lang w:val="en-US"/>
+        </w:rPr>
+        <w:t>4 hours</w:t>
+      </w:r>
+      <w:r>
+        <w:rPr>
+          <w:rFonts w:ascii="Arial Nova Light" w:hAnsi="Arial Nova Light"/>
+          <w:lang w:val="en-US"/>
+        </w:rPr>
+        <w:t>.</w:t>
+      </w:r>
+    </w:p>
+    <w:p>
+      <w:pPr>
+        <w:rPr>
+          <w:rFonts w:ascii="Arial Nova Light" w:hAnsi="Arial Nova Light"/>
+          <w:lang w:val="en-US"/>
+        </w:rPr>
+      </w:pPr>
+      <w:r>
+        <w:rPr>
+          <w:rFonts w:ascii="Arial Nova Light" w:hAnsi="Arial Nova Light"/>
+          <w:b/>
+          <w:lang w:val="en-US"/>
+        </w:rPr>
+        <w:t xml:space="preserve">Place: </w:t>
+      </w:r>
+      <w:r>
+        <w:rPr>
+          <w:rFonts w:ascii="Arial Nova Light" w:hAnsi="Arial Nova Light"/>
+          <w:lang w:val="en-US"/>
+        </w:rPr>
+        <w:t>ISAE-</w:t>
+      </w:r>
+      <w:proofErr w:type="spellStart"/>
+      <w:r>
+        <w:rPr>
+          <w:rFonts w:ascii="Arial Nova Light" w:hAnsi="Arial Nova Light"/>
+          <w:lang w:val="en-US"/>
+        </w:rPr>
+        <w:t>Supaero</w:t>
+      </w:r>
+      <w:proofErr w:type="spellEnd"/>
+      <w:r>
+        <w:rPr>
+          <w:rFonts w:ascii="Arial Nova Light" w:hAnsi="Arial Nova Light"/>
+          <w:lang w:val="en-US"/>
+        </w:rPr>
+        <w:t xml:space="preserve"> “BDE”</w:t>
+      </w:r>
+    </w:p>
+    <w:p>
+      <w:pPr>
+        <w:rPr>
+          <w:rFonts w:ascii="Arial Nova Light" w:hAnsi="Arial Nova Light"/>
+          <w:lang w:val="en-US"/>
+        </w:rPr>
+      </w:pPr>
+      <w:r>
+        <w:rPr>
+          <w:rFonts w:ascii="Arial Nova Light" w:hAnsi="Arial Nova Light"/>
+          <w:lang w:val="en-US"/>
+        </w:rPr>
+        <w:t>Today we set up an initial planning for the project. We started using Git for project management within systems engineering via ini</w:t>
+      </w:r>
+      <w:r>
+        <w:rPr>
+          <w:rFonts w:ascii="Arial Nova Light" w:hAnsi="Arial Nova Light"/>
+          <w:lang w:val="en-US"/>
+        </w:rPr>
+        <w:t>tialization of two repositories</w:t>
+      </w:r>
+      <w:r>
+        <w:rPr>
+          <w:rFonts w:ascii="Arial Nova Light" w:hAnsi="Arial Nova Light"/>
+          <w:lang w:val="en-US"/>
+        </w:rPr>
+        <w:t xml:space="preserve">: </w:t>
+      </w:r>
+      <w:proofErr w:type="spellStart"/>
+      <w:r>
+        <w:rPr>
+          <w:rFonts w:ascii="Arial Nova Light" w:hAnsi="Arial Nova Light"/>
+          <w:lang w:val="en-US"/>
+        </w:rPr>
+        <w:t>tolosat_planning</w:t>
+      </w:r>
+      <w:proofErr w:type="spellEnd"/>
+      <w:r>
+        <w:rPr>
+          <w:rFonts w:ascii="Arial Nova Light" w:hAnsi="Arial Nova Light"/>
+          <w:lang w:val="en-US"/>
+        </w:rPr>
+        <w:t xml:space="preserve"> (planning only) and </w:t>
+      </w:r>
+      <w:proofErr w:type="spellStart"/>
+      <w:r>
+        <w:rPr>
+          <w:rFonts w:ascii="Arial Nova Light" w:hAnsi="Arial Nova Light"/>
+          <w:lang w:val="en-US"/>
+        </w:rPr>
+        <w:t>tolosat_systems_engineering</w:t>
+      </w:r>
+      <w:proofErr w:type="spellEnd"/>
+      <w:r>
+        <w:rPr>
+          <w:rFonts w:ascii="Arial Nova Light" w:hAnsi="Arial Nova Light"/>
+          <w:lang w:val="en-US"/>
+        </w:rPr>
+        <w:t>.</w:t>
+      </w:r>
+      <w:r>
+        <w:rPr>
+          <w:rFonts w:ascii="Arial Nova Light" w:hAnsi="Arial Nova Light"/>
+          <w:lang w:val="en-US"/>
+        </w:rPr>
+        <w:t xml:space="preserve"> We listed all the documents we need to complete/create/update in the frame of the project.</w:t>
+      </w:r>
+      <w:r>
+        <w:rPr>
+          <w:rFonts w:ascii="Arial Nova Light" w:hAnsi="Arial Nova Light"/>
+          <w:lang w:val="en-US"/>
+        </w:rPr>
+        <w:t xml:space="preserve"> We set up objectives for the next meeting (2018-10-18)</w:t>
+      </w:r>
+      <w:r>
+        <w:rPr>
+          <w:rFonts w:ascii="Arial Nova Light" w:hAnsi="Arial Nova Light"/>
+          <w:lang w:val="en-US"/>
+        </w:rPr>
+        <w:t>.</w:t>
+      </w:r>
+      <w:r>
+        <w:rPr>
+          <w:rFonts w:ascii="Arial Nova Light" w:hAnsi="Arial Nova Light"/>
+          <w:lang w:val="en-US"/>
+        </w:rPr>
+        <w:t xml:space="preserve"> We made aware the Payload team of the MRD deadlines and mission review date.</w:t>
+      </w:r>
+      <w:r>
+        <w:rPr>
+          <w:rFonts w:ascii="Arial Nova Light" w:hAnsi="Arial Nova Light"/>
+          <w:lang w:val="en-US"/>
+        </w:rPr>
+        <w:t xml:space="preserve"> We will contact Fabien </w:t>
+      </w:r>
+      <w:proofErr w:type="spellStart"/>
+      <w:r>
+        <w:rPr>
+          <w:rFonts w:ascii="Arial Nova Light" w:hAnsi="Arial Nova Light"/>
+          <w:lang w:val="en-US"/>
+        </w:rPr>
+        <w:t>Apper</w:t>
+      </w:r>
+      <w:proofErr w:type="spellEnd"/>
+      <w:r>
+        <w:rPr>
+          <w:rFonts w:ascii="Arial Nova Light" w:hAnsi="Arial Nova Light"/>
+          <w:lang w:val="en-US"/>
+        </w:rPr>
+        <w:t xml:space="preserve"> (to be done by Pierre).</w:t>
+      </w:r>
+    </w:p>
+    <w:p>
+      <w:pPr>
+        <w:rPr>
+          <w:rFonts w:ascii="Arial Nova Light" w:hAnsi="Arial Nova Light"/>
+          <w:lang w:val="en-US"/>
+        </w:rPr>
+      </w:pPr>
+    </w:p>
+    <w:p>
+      <w:pPr>
+        <w:jc w:val="center"/>
+        <w:rPr>
+          <w:rFonts w:ascii="Arial Nova Light" w:hAnsi="Arial Nova Light"/>
+          <w:b/>
+          <w:lang w:val="en-US"/>
+        </w:rPr>
+      </w:pPr>
+      <w:r>
+        <w:rPr>
+          <w:rFonts w:ascii="Arial Nova Light" w:hAnsi="Arial Nova Light"/>
+          <w:b/>
+          <w:lang w:val="en-US"/>
+        </w:rPr>
+        <w:t>2018-10-21 meeting (Systems Engineering)</w:t>
+      </w:r>
+    </w:p>
+    <w:p>
+      <w:pPr>
+        <w:jc w:val="center"/>
+        <w:rPr>
+          <w:rFonts w:ascii="Arial Nova Light" w:hAnsi="Arial Nova Light"/>
+          <w:lang w:val="en-US"/>
+        </w:rPr>
+      </w:pPr>
+    </w:p>
+    <w:p>
+      <w:pPr>
+        <w:rPr>
+          <w:rFonts w:ascii="Arial Nova Light" w:hAnsi="Arial Nova Light"/>
+          <w:lang w:val="en-US"/>
+        </w:rPr>
+      </w:pPr>
+      <w:r>
+        <w:rPr>
+          <w:rFonts w:ascii="Arial Nova Light" w:hAnsi="Arial Nova Light"/>
+          <w:b/>
+          <w:lang w:val="en-US"/>
+        </w:rPr>
+        <w:t>Present people:</w:t>
+      </w:r>
+      <w:r>
+        <w:rPr>
+          <w:rFonts w:ascii="Arial Nova Light" w:hAnsi="Arial Nova Light"/>
+          <w:lang w:val="en-US"/>
+        </w:rPr>
+        <w:t xml:space="preserve"> Cédric, Pierre, Martin, Hugo, Léo.</w:t>
+      </w:r>
+    </w:p>
+    <w:p>
+      <w:pPr>
+        <w:rPr>
+          <w:rFonts w:ascii="Arial Nova Light" w:hAnsi="Arial Nova Light"/>
+          <w:b/>
+          <w:lang w:val="en-US"/>
+        </w:rPr>
+      </w:pPr>
+      <w:r>
+        <w:rPr>
+          <w:rFonts w:ascii="Arial Nova Light" w:hAnsi="Arial Nova Light"/>
+          <w:b/>
+          <w:lang w:val="en-US"/>
+        </w:rPr>
         <w:lastRenderedPageBreak/>
-        <w:t>Soufiane: interest in computer science/electronics</w:t>
-      </w:r>
-    </w:p>
-    <w:p>
-      <w:pPr>
-        <w:rPr>
-          <w:rFonts w:ascii="Arial Nova Light" w:hAnsi="Arial Nova Light"/>
-          <w:lang w:val="en-US"/>
-        </w:rPr>
-      </w:pPr>
-      <w:r>
-        <w:rPr>
-          <w:rFonts w:ascii="Arial Nova Light" w:hAnsi="Arial Nova Light"/>
-          <w:lang w:val="en-US"/>
-        </w:rPr>
-        <w:t xml:space="preserve">2 CCS (CubeSat Club – </w:t>
+        <w:t>Duration:</w:t>
+      </w:r>
+    </w:p>
+    <w:p>
+      <w:pPr>
+        <w:rPr>
+          <w:rFonts w:ascii="Arial Nova Light" w:hAnsi="Arial Nova Light"/>
+          <w:lang w:val="en-US"/>
+        </w:rPr>
+      </w:pPr>
+      <w:r>
+        <w:rPr>
+          <w:rFonts w:ascii="Arial Nova Light" w:hAnsi="Arial Nova Light"/>
+          <w:b/>
+          <w:lang w:val="en-US"/>
+        </w:rPr>
+        <w:t>Place:</w:t>
+      </w:r>
+      <w:r>
+        <w:rPr>
+          <w:rFonts w:ascii="Arial Nova Light" w:hAnsi="Arial Nova Light"/>
+          <w:lang w:val="en-US"/>
+        </w:rPr>
+        <w:t xml:space="preserve"> CCS </w:t>
+      </w:r>
+      <w:r>
+        <w:rPr>
+          <w:rFonts w:ascii="Arial Nova Light" w:hAnsi="Arial Nova Light"/>
+          <w:lang w:val="en-US"/>
+        </w:rPr>
+        <w:t>office</w:t>
+      </w:r>
+      <w:r>
+        <w:rPr>
+          <w:rFonts w:ascii="Arial Nova Light" w:hAnsi="Arial Nova Light"/>
+          <w:lang w:val="en-US"/>
+        </w:rPr>
+        <w:t xml:space="preserve"> (ISAE-</w:t>
       </w:r>
       <w:proofErr w:type="spellStart"/>
       <w:r>
@@ -701,259 +1376,7 @@
           <w:rFonts w:ascii="Arial Nova Light" w:hAnsi="Arial Nova Light"/>
           <w:lang w:val="en-US"/>
         </w:rPr>
-        <w:t>) interested in mechanical</w:t>
-      </w:r>
-      <w:r>
-        <w:rPr>
-          <w:rFonts w:ascii="Arial Nova Light" w:hAnsi="Arial Nova Light"/>
-          <w:lang w:val="en-US"/>
-        </w:rPr>
-        <w:t xml:space="preserve"> engineering</w:t>
-      </w:r>
-    </w:p>
-    <w:p>
-      <w:pPr>
-        <w:rPr>
-          <w:rFonts w:ascii="Arial Nova Light" w:hAnsi="Arial Nova Light"/>
-          <w:lang w:val="en-US"/>
-        </w:rPr>
-      </w:pPr>
-    </w:p>
-    <w:p>
-      <w:pPr>
-        <w:pStyle w:val="Titre1"/>
-      </w:pPr>
-      <w:r>
-        <w:t>2018-09-30</w:t>
-      </w:r>
-      <w:r>
-        <w:t xml:space="preserve"> meeting (Pierre &amp; Cédric)</w:t>
-      </w:r>
-    </w:p>
-    <w:p>
-      <w:pPr>
-        <w:jc w:val="center"/>
-        <w:rPr>
-          <w:rFonts w:ascii="Arial Nova Light" w:hAnsi="Arial Nova Light"/>
-          <w:b/>
-          <w:lang w:val="en-US"/>
-        </w:rPr>
-      </w:pPr>
-    </w:p>
-    <w:p>
-      <w:pPr>
-        <w:rPr>
-          <w:rFonts w:ascii="Arial Nova Light" w:hAnsi="Arial Nova Light"/>
-          <w:lang w:val="en-US"/>
-        </w:rPr>
-      </w:pPr>
-      <w:r>
-        <w:rPr>
-          <w:rFonts w:ascii="Arial Nova Light" w:hAnsi="Arial Nova Light"/>
-          <w:lang w:val="en-US"/>
-        </w:rPr>
-        <w:t>During this meeting we began redaction of management and organization documents</w:t>
-      </w:r>
-      <w:r>
-        <w:rPr>
-          <w:rFonts w:ascii="Arial Nova Light" w:hAnsi="Arial Nova Light"/>
-          <w:lang w:val="en-US"/>
-        </w:rPr>
-        <w:t xml:space="preserve"> (project management, Drive organization)</w:t>
-      </w:r>
-      <w:r>
-        <w:rPr>
-          <w:rFonts w:ascii="Arial Nova Light" w:hAnsi="Arial Nova Light"/>
-          <w:lang w:val="en-US"/>
-        </w:rPr>
-        <w:t xml:space="preserve"> for Tolosat. We discussed about Concurrent Engineering and tried out a few things with the CDP4 software.</w:t>
-      </w:r>
-      <w:r>
-        <w:rPr>
-          <w:rFonts w:ascii="Arial Nova Light" w:hAnsi="Arial Nova Light"/>
-          <w:lang w:val="en-US"/>
-        </w:rPr>
-        <w:t xml:space="preserve"> In the end CDP4 and IDM seem to suit our needs for CE for our project but offer very different features, although base features are present.</w:t>
-      </w:r>
-    </w:p>
-    <w:p>
-      <w:pPr>
-        <w:rPr>
-          <w:rFonts w:ascii="Arial Nova Light" w:hAnsi="Arial Nova Light"/>
-          <w:lang w:val="en-US"/>
-        </w:rPr>
-      </w:pPr>
-      <w:r>
-        <w:rPr>
-          <w:rFonts w:ascii="Arial Nova Light" w:hAnsi="Arial Nova Light"/>
-          <w:lang w:val="en-US"/>
-        </w:rPr>
-        <w:t>We also planned a meeting with Thibaut Gateau to discuss about having IDM software &amp; documen</w:t>
-      </w:r>
-      <w:r>
-        <w:rPr>
-          <w:rFonts w:ascii="Arial Nova Light" w:hAnsi="Arial Nova Light"/>
-          <w:lang w:val="en-US"/>
-        </w:rPr>
-        <w:t>tation for server configuration.</w:t>
-      </w:r>
-    </w:p>
-    <w:p>
-      <w:pPr>
-        <w:rPr>
-          <w:rFonts w:ascii="Arial Nova Light" w:hAnsi="Arial Nova Light"/>
-          <w:lang w:val="en-US"/>
-        </w:rPr>
-      </w:pPr>
-      <w:r>
-        <w:rPr>
-          <w:rFonts w:ascii="Arial Nova Light" w:hAnsi="Arial Nova Light"/>
-          <w:lang w:val="en-US"/>
-        </w:rPr>
-        <w:t>We asked RSS for subsystems objectives. Power and AOCS subsystems have already written their objectives.</w:t>
-      </w:r>
-    </w:p>
-    <w:p>
-      <w:pPr>
-        <w:rPr>
-          <w:rFonts w:ascii="Arial Nova Light" w:hAnsi="Arial Nova Light"/>
-          <w:lang w:val="en-US"/>
-        </w:rPr>
-      </w:pPr>
-    </w:p>
-    <w:p>
-      <w:pPr>
-        <w:pStyle w:val="Titre1"/>
-      </w:pPr>
-      <w:r>
-        <w:t>2018</w:t>
-      </w:r>
-      <w:r>
-        <w:t>-10-14</w:t>
-      </w:r>
-      <w:r>
-        <w:t xml:space="preserve"> meeting (Pierre &amp; Cédric)</w:t>
-      </w:r>
-    </w:p>
-    <w:p>
-      <w:pPr>
-        <w:jc w:val="center"/>
-        <w:rPr>
-          <w:rFonts w:ascii="Arial Nova Light" w:hAnsi="Arial Nova Light"/>
-          <w:lang w:val="en-US"/>
-        </w:rPr>
-      </w:pPr>
-    </w:p>
-    <w:p>
-      <w:pPr>
-        <w:rPr>
-          <w:rFonts w:ascii="Arial Nova Light" w:hAnsi="Arial Nova Light"/>
-          <w:lang w:val="en-US"/>
-        </w:rPr>
-      </w:pPr>
-      <w:r>
-        <w:rPr>
-          <w:rFonts w:ascii="Arial Nova Light" w:hAnsi="Arial Nova Light"/>
-          <w:lang w:val="en-US"/>
-        </w:rPr>
-        <w:t>Today we set up an initial planning for the project. We started using Git for project management within systems engineering via ini</w:t>
-      </w:r>
-      <w:r>
-        <w:rPr>
-          <w:rFonts w:ascii="Arial Nova Light" w:hAnsi="Arial Nova Light"/>
-          <w:lang w:val="en-US"/>
-        </w:rPr>
-        <w:t>tialization of two repositories</w:t>
-      </w:r>
-      <w:r>
-        <w:rPr>
-          <w:rFonts w:ascii="Arial Nova Light" w:hAnsi="Arial Nova Light"/>
-          <w:lang w:val="en-US"/>
-        </w:rPr>
-        <w:t xml:space="preserve">: </w:t>
-      </w:r>
-      <w:proofErr w:type="spellStart"/>
-      <w:r>
-        <w:rPr>
-          <w:rFonts w:ascii="Arial Nova Light" w:hAnsi="Arial Nova Light"/>
-          <w:lang w:val="en-US"/>
-        </w:rPr>
-        <w:t>tolosat_planning</w:t>
-      </w:r>
-      <w:proofErr w:type="spellEnd"/>
-      <w:r>
-        <w:rPr>
-          <w:rFonts w:ascii="Arial Nova Light" w:hAnsi="Arial Nova Light"/>
-          <w:lang w:val="en-US"/>
-        </w:rPr>
-        <w:t xml:space="preserve"> (planning only) and </w:t>
-      </w:r>
-      <w:proofErr w:type="spellStart"/>
-      <w:r>
-        <w:rPr>
-          <w:rFonts w:ascii="Arial Nova Light" w:hAnsi="Arial Nova Light"/>
-          <w:lang w:val="en-US"/>
-        </w:rPr>
-        <w:t>tolosat_systems_engineering</w:t>
-      </w:r>
-      <w:proofErr w:type="spellEnd"/>
-      <w:r>
-        <w:rPr>
-          <w:rFonts w:ascii="Arial Nova Light" w:hAnsi="Arial Nova Light"/>
-          <w:lang w:val="en-US"/>
-        </w:rPr>
-        <w:t>.</w:t>
-      </w:r>
-      <w:r>
-        <w:rPr>
-          <w:rFonts w:ascii="Arial Nova Light" w:hAnsi="Arial Nova Light"/>
-          <w:lang w:val="en-US"/>
-        </w:rPr>
-        <w:t xml:space="preserve"> We listed all the documents we need to complete/create/update in the frame of the project.</w:t>
-      </w:r>
-      <w:r>
-        <w:rPr>
-          <w:rFonts w:ascii="Arial Nova Light" w:hAnsi="Arial Nova Light"/>
-          <w:lang w:val="en-US"/>
-        </w:rPr>
-        <w:t xml:space="preserve"> We set up objectives for the next meeting (2018-10-18)</w:t>
-      </w:r>
-      <w:r>
-        <w:rPr>
-          <w:rFonts w:ascii="Arial Nova Light" w:hAnsi="Arial Nova Light"/>
-          <w:lang w:val="en-US"/>
-        </w:rPr>
-        <w:t>.</w:t>
-      </w:r>
-      <w:r>
-        <w:rPr>
-          <w:rFonts w:ascii="Arial Nova Light" w:hAnsi="Arial Nova Light"/>
-          <w:lang w:val="en-US"/>
-        </w:rPr>
-        <w:t xml:space="preserve"> We made aware the Payload team of the MRD deadlines and mission review date.</w:t>
-      </w:r>
-      <w:r>
-        <w:rPr>
-          <w:rFonts w:ascii="Arial Nova Light" w:hAnsi="Arial Nova Light"/>
-          <w:lang w:val="en-US"/>
-        </w:rPr>
-        <w:t xml:space="preserve"> We will contact Fabien </w:t>
-      </w:r>
-      <w:proofErr w:type="spellStart"/>
-      <w:r>
-        <w:rPr>
-          <w:rFonts w:ascii="Arial Nova Light" w:hAnsi="Arial Nova Light"/>
-          <w:lang w:val="en-US"/>
-        </w:rPr>
-        <w:t>Apper</w:t>
-      </w:r>
-      <w:proofErr w:type="spellEnd"/>
-      <w:r>
-        <w:rPr>
-          <w:rFonts w:ascii="Arial Nova Light" w:hAnsi="Arial Nova Light"/>
-          <w:lang w:val="en-US"/>
-        </w:rPr>
-        <w:t xml:space="preserve"> (to be done by Pierre).</w:t>
+        <w:t>).</w:t>
       </w:r>
     </w:p>
     <w:sectPr>
@@ -967,7 +1390,7 @@
 </file>
 
 <file path=word/numbering.xml><?xml version="1.0" encoding="utf-8"?>
-<w:numbering xmlns:wpc="http://schemas.microsoft.com/office/word/2010/wordprocessingCanvas" xmlns:mc="http://schemas.openxmlformats.org/markup-compatibility/2006" xmlns:o="urn:schemas-microsoft-com:office:office" xmlns:r="http://schemas.openxmlformats.org/officeDocument/2006/relationships" xmlns:m="http://schemas.openxmlformats.org/officeDocument/2006/math" xmlns:v="urn:schemas-microsoft-com:vml" xmlns:wp14="http://schemas.microsoft.com/office/word/2010/wordprocessingDrawing" xmlns:wp="http://schemas.openxmlformats.org/drawingml/2006/wordprocessingDrawing" xmlns:w10="urn:schemas-microsoft-com:office:word" xmlns:w="http://schemas.openxmlformats.org/wordprocessingml/2006/main" xmlns:w14="http://schemas.microsoft.com/office/word/2010/wordml" xmlns:w15="http://schemas.microsoft.com/office/word/2012/wordml" xmlns:wpg="http://schemas.microsoft.com/office/word/2010/wordprocessingGroup" xmlns:wpi="http://schemas.microsoft.com/office/word/2010/wordprocessingInk" xmlns:wne="http://schemas.microsoft.com/office/word/2006/wordml" xmlns:wps="http://schemas.microsoft.com/office/word/2010/wordprocessingShape" mc:Ignorable="w14 w15 wp14">
+<w:numbering xmlns:wpc="http://schemas.microsoft.com/office/word/2010/wordprocessingCanvas" xmlns:cx="http://schemas.microsoft.com/office/drawing/2014/chartex" xmlns:cx1="http://schemas.microsoft.com/office/drawing/2015/9/8/chartex" xmlns:cx2="http://schemas.microsoft.com/office/drawing/2015/10/21/chartex" xmlns:cx3="http://schemas.microsoft.com/office/drawing/2016/5/9/chartex" xmlns:cx4="http://schemas.microsoft.com/office/drawing/2016/5/10/chartex" xmlns:cx5="http://schemas.microsoft.com/office/drawing/2016/5/11/chartex" xmlns:cx6="http://schemas.microsoft.com/office/drawing/2016/5/12/chartex" xmlns:cx7="http://schemas.microsoft.com/office/drawing/2016/5/13/chartex" xmlns:cx8="http://schemas.microsoft.com/office/drawing/2016/5/14/chartex" xmlns:mc="http://schemas.openxmlformats.org/markup-compatibility/2006" xmlns:aink="http://schemas.microsoft.com/office/drawing/2016/ink" xmlns:am3d="http://schemas.microsoft.com/office/drawing/2017/model3d" xmlns:o="urn:schemas-microsoft-com:office:office" xmlns:r="http://schemas.openxmlformats.org/officeDocument/2006/relationships" xmlns:m="http://schemas.openxmlformats.org/officeDocument/2006/math" xmlns:v="urn:schemas-microsoft-com:vml" xmlns:wp14="http://schemas.microsoft.com/office/word/2010/wordprocessingDrawing" xmlns:wp="http://schemas.openxmlformats.org/drawingml/2006/wordprocessingDrawing" xmlns:w10="urn:schemas-microsoft-com:office:word" xmlns:w="http://schemas.openxmlformats.org/wordprocessingml/2006/main" xmlns:w14="http://schemas.microsoft.com/office/word/2010/wordml" xmlns:w15="http://schemas.microsoft.com/office/word/2012/wordml" xmlns:w16cid="http://schemas.microsoft.com/office/word/2016/wordml/cid" xmlns:w16se="http://schemas.microsoft.com/office/word/2015/wordml/symex" xmlns:wpg="http://schemas.microsoft.com/office/word/2010/wordprocessingGroup" xmlns:wpi="http://schemas.microsoft.com/office/word/2010/wordprocessingInk" xmlns:wne="http://schemas.microsoft.com/office/word/2006/wordml" xmlns:wps="http://schemas.microsoft.com/office/word/2010/wordprocessingShape" mc:Ignorable="w14 w15 w16se w16cid wp14">
   <w:abstractNum w:abstractNumId="0" w15:restartNumberingAfterBreak="0">
     <w:nsid w:val="116D44A7"/>
     <w:multiLevelType w:val="hybridMultilevel"/>
@@ -1087,7 +1510,7 @@
 </file>
 
 <file path=word/styles.xml><?xml version="1.0" encoding="utf-8"?>
-<w:styles xmlns:mc="http://schemas.openxmlformats.org/markup-compatibility/2006" xmlns:r="http://schemas.openxmlformats.org/officeDocument/2006/relationships" xmlns:w="http://schemas.openxmlformats.org/wordprocessingml/2006/main" xmlns:w14="http://schemas.microsoft.com/office/word/2010/wordml" xmlns:w15="http://schemas.microsoft.com/office/word/2012/wordml" mc:Ignorable="w14 w15">
+<w:styles xmlns:mc="http://schemas.openxmlformats.org/markup-compatibility/2006" xmlns:r="http://schemas.openxmlformats.org/officeDocument/2006/relationships" xmlns:w="http://schemas.openxmlformats.org/wordprocessingml/2006/main" xmlns:w14="http://schemas.microsoft.com/office/word/2010/wordml" xmlns:w15="http://schemas.microsoft.com/office/word/2012/wordml" xmlns:w16cid="http://schemas.microsoft.com/office/word/2016/wordml/cid" xmlns:w16se="http://schemas.microsoft.com/office/word/2015/wordml/symex" mc:Ignorable="w14 w15 w16se w16cid">
   <w:docDefaults>
     <w:rPrDefault>
       <w:rPr>
@@ -1103,7 +1526,7 @@
       </w:pPr>
     </w:pPrDefault>
   </w:docDefaults>
-  <w:latentStyles w:defLockedState="0" w:defUIPriority="99" w:defSemiHidden="0" w:defUnhideWhenUsed="0" w:defQFormat="0" w:count="371">
+  <w:latentStyles w:defLockedState="0" w:defUIPriority="99" w:defSemiHidden="0" w:defUnhideWhenUsed="0" w:defQFormat="0" w:count="375">
     <w:lsdException w:name="Normal" w:uiPriority="0" w:qFormat="1"/>
     <w:lsdException w:name="heading 1" w:uiPriority="9" w:qFormat="1"/>
     <w:lsdException w:name="heading 2" w:semiHidden="1" w:uiPriority="9" w:unhideWhenUsed="1" w:qFormat="1"/>
@@ -1209,7 +1632,6 @@
     <w:lsdException w:name="HTML Sample" w:semiHidden="1" w:unhideWhenUsed="1"/>
     <w:lsdException w:name="HTML Typewriter" w:semiHidden="1" w:unhideWhenUsed="1"/>
     <w:lsdException w:name="HTML Variable" w:semiHidden="1" w:unhideWhenUsed="1"/>
-    <w:lsdException w:name="Normal Table" w:semiHidden="1" w:unhideWhenUsed="1"/>
     <w:lsdException w:name="annotation subject" w:semiHidden="1" w:unhideWhenUsed="1"/>
     <w:lsdException w:name="No List" w:semiHidden="1" w:unhideWhenUsed="1"/>
     <w:lsdException w:name="Outline List 1" w:semiHidden="1" w:unhideWhenUsed="1"/>
@@ -1253,10 +1675,8 @@
     <w:lsdException w:name="Table Elegant" w:semiHidden="1" w:unhideWhenUsed="1"/>
     <w:lsdException w:name="Table Professional" w:semiHidden="1" w:unhideWhenUsed="1"/>
     <w:lsdException w:name="Table Subtle 1" w:semiHidden="1" w:unhideWhenUsed="1"/>
-    <w:lsdException w:name="Table Subtle 2" w:semiHidden="1" w:unhideWhenUsed="1"/>
     <w:lsdException w:name="Table Web 1" w:semiHidden="1" w:unhideWhenUsed="1"/>
     <w:lsdException w:name="Table Web 2" w:semiHidden="1" w:unhideWhenUsed="1"/>
-    <w:lsdException w:name="Table Web 3" w:semiHidden="1" w:unhideWhenUsed="1"/>
     <w:lsdException w:name="Balloon Text" w:semiHidden="1" w:unhideWhenUsed="1"/>
     <w:lsdException w:name="Table Grid" w:uiPriority="39"/>
     <w:lsdException w:name="Table Theme" w:semiHidden="1" w:unhideWhenUsed="1"/>
@@ -1475,6 +1895,10 @@
     <w:lsdException w:name="List Table 5 Dark Accent 6" w:uiPriority="50"/>
     <w:lsdException w:name="List Table 6 Colorful Accent 6" w:uiPriority="51"/>
     <w:lsdException w:name="List Table 7 Colorful Accent 6" w:uiPriority="52"/>
+    <w:lsdException w:name="Mention" w:semiHidden="1" w:unhideWhenUsed="1"/>
+    <w:lsdException w:name="Smart Hyperlink" w:semiHidden="1" w:unhideWhenUsed="1"/>
+    <w:lsdException w:name="Hashtag" w:semiHidden="1" w:unhideWhenUsed="1"/>
+    <w:lsdException w:name="Unresolved Mention" w:semiHidden="1" w:unhideWhenUsed="1"/>
   </w:latentStyles>
   <w:style w:type="paragraph" w:default="1" w:styleId="Normal">
     <w:name w:val="Normal"/>

</xml_diff>

<commit_message>
Meeting log added, Git guide created
</commit_message>
<xml_diff>
--- a/Files/Meetings/Off sessions/Logs.docx
+++ b/Files/Meetings/Off sessions/Logs.docx
@@ -123,8 +123,6 @@
         </w:rPr>
         <w:t xml:space="preserve"> “BDE”</w:t>
       </w:r>
-      <w:bookmarkStart w:id="0" w:name="_GoBack"/>
-      <w:bookmarkEnd w:id="0"/>
     </w:p>
     <w:p>
       <w:pPr>
@@ -1305,7 +1303,35 @@
           <w:rFonts w:ascii="Arial Nova Light" w:hAnsi="Arial Nova Light"/>
           <w:lang w:val="en-US"/>
         </w:rPr>
-        <w:t xml:space="preserve"> Cédric, Pierre, Martin, Hugo, Léo.</w:t>
+        <w:t xml:space="preserve"> Cédric, </w:t>
+      </w:r>
+      <w:r>
+        <w:rPr>
+          <w:rFonts w:ascii="Arial Nova Light" w:hAnsi="Arial Nova Light"/>
+          <w:lang w:val="en-US"/>
+        </w:rPr>
+        <w:t>(</w:t>
+      </w:r>
+      <w:r>
+        <w:rPr>
+          <w:rFonts w:ascii="Arial Nova Light" w:hAnsi="Arial Nova Light"/>
+          <w:lang w:val="en-US"/>
+        </w:rPr>
+        <w:t>Pierre</w:t>
+      </w:r>
+      <w:r>
+        <w:rPr>
+          <w:rFonts w:ascii="Arial Nova Light" w:hAnsi="Arial Nova Light"/>
+          <w:lang w:val="en-US"/>
+        </w:rPr>
+        <w:t>)</w:t>
+      </w:r>
+      <w:r>
+        <w:rPr>
+          <w:rFonts w:ascii="Arial Nova Light" w:hAnsi="Arial Nova Light"/>
+          <w:lang w:val="en-US"/>
+        </w:rPr>
+        <w:t>, Martin, Hugo, Léo.</w:t>
       </w:r>
     </w:p>
     <w:p>
@@ -1325,20 +1351,42 @@
         <w:lastRenderedPageBreak/>
         <w:t>Duration:</w:t>
       </w:r>
-    </w:p>
-    <w:p>
-      <w:pPr>
-        <w:rPr>
-          <w:rFonts w:ascii="Arial Nova Light" w:hAnsi="Arial Nova Light"/>
-          <w:lang w:val="en-US"/>
-        </w:rPr>
-      </w:pPr>
       <w:r>
         <w:rPr>
           <w:rFonts w:ascii="Arial Nova Light" w:hAnsi="Arial Nova Light"/>
           <w:b/>
           <w:lang w:val="en-US"/>
         </w:rPr>
+        <w:t xml:space="preserve"> </w:t>
+      </w:r>
+      <w:r>
+        <w:rPr>
+          <w:rFonts w:ascii="Arial Nova Light" w:hAnsi="Arial Nova Light"/>
+          <w:lang w:val="en-US"/>
+        </w:rPr>
+        <w:t>2</w:t>
+      </w:r>
+      <w:r>
+        <w:rPr>
+          <w:rFonts w:ascii="Arial Nova Light" w:hAnsi="Arial Nova Light"/>
+          <w:lang w:val="en-US"/>
+        </w:rPr>
+        <w:t>.5 hours</w:t>
+      </w:r>
+    </w:p>
+    <w:p>
+      <w:pPr>
+        <w:rPr>
+          <w:rFonts w:ascii="Arial Nova Light" w:hAnsi="Arial Nova Light"/>
+          <w:lang w:val="en-US"/>
+        </w:rPr>
+      </w:pPr>
+      <w:r>
+        <w:rPr>
+          <w:rFonts w:ascii="Arial Nova Light" w:hAnsi="Arial Nova Light"/>
+          <w:b/>
+          <w:lang w:val="en-US"/>
+        </w:rPr>
         <w:t>Place:</w:t>
       </w:r>
       <w:r>
@@ -1346,21 +1394,14 @@
           <w:rFonts w:ascii="Arial Nova Light" w:hAnsi="Arial Nova Light"/>
           <w:lang w:val="en-US"/>
         </w:rPr>
-        <w:t xml:space="preserve"> CCS </w:t>
-      </w:r>
-      <w:r>
-        <w:rPr>
-          <w:rFonts w:ascii="Arial Nova Light" w:hAnsi="Arial Nova Light"/>
-          <w:lang w:val="en-US"/>
-        </w:rPr>
-        <w:t>office</w:t>
-      </w:r>
-      <w:r>
-        <w:rPr>
-          <w:rFonts w:ascii="Arial Nova Light" w:hAnsi="Arial Nova Light"/>
-          <w:lang w:val="en-US"/>
-        </w:rPr>
-        <w:t xml:space="preserve"> (ISAE-</w:t>
+        <w:t xml:space="preserve">  </w:t>
+      </w:r>
+      <w:r>
+        <w:rPr>
+          <w:rFonts w:ascii="Arial Nova Light" w:hAnsi="Arial Nova Light"/>
+          <w:lang w:val="en-US"/>
+        </w:rPr>
+        <w:t>random room of ISAE-</w:t>
       </w:r>
       <w:proofErr w:type="spellStart"/>
       <w:r>
@@ -1371,13 +1412,55 @@
         <w:t>Supaero</w:t>
       </w:r>
       <w:proofErr w:type="spellEnd"/>
-      <w:r>
-        <w:rPr>
-          <w:rFonts w:ascii="Arial Nova Light" w:hAnsi="Arial Nova Light"/>
-          <w:lang w:val="en-US"/>
-        </w:rPr>
-        <w:t>).</w:t>
-      </w:r>
+    </w:p>
+    <w:p>
+      <w:pPr>
+        <w:rPr>
+          <w:rFonts w:ascii="Arial Nova Light" w:hAnsi="Arial Nova Light"/>
+          <w:lang w:val="en-US"/>
+        </w:rPr>
+      </w:pPr>
+      <w:r>
+        <w:rPr>
+          <w:rFonts w:ascii="Arial Nova Light" w:hAnsi="Arial Nova Light"/>
+          <w:lang w:val="en-US"/>
+        </w:rPr>
+        <w:t xml:space="preserve">Cedric showed the new recruits how to use Git and demonstrated a bit what we can do with Capella. We did not make any decisions regarding the project, as Pierre left very early and that it was not relevant to discuss without him (as it has been less than a week than the new recruits are there; </w:t>
+      </w:r>
+      <w:proofErr w:type="gramStart"/>
+      <w:r>
+        <w:rPr>
+          <w:rFonts w:ascii="Arial Nova Light" w:hAnsi="Arial Nova Light"/>
+          <w:lang w:val="en-US"/>
+        </w:rPr>
+        <w:t>therefore</w:t>
+      </w:r>
+      <w:proofErr w:type="gramEnd"/>
+      <w:r>
+        <w:rPr>
+          <w:rFonts w:ascii="Arial Nova Light" w:hAnsi="Arial Nova Light"/>
+          <w:lang w:val="en-US"/>
+        </w:rPr>
+        <w:t xml:space="preserve"> they are not in the position to take decisions regarding the project, due to a lack of project and technical information). On a side note, this meeting was not productive at all, but mainly demonstrative, as there was not much to discuss without Pierre; additionally, the room of CCS was not available (building closed) and we had to set up somewhere else.</w:t>
+      </w:r>
+    </w:p>
+    <w:p>
+      <w:pPr>
+        <w:rPr>
+          <w:rFonts w:ascii="Arial Nova Light" w:hAnsi="Arial Nova Light"/>
+          <w:lang w:val="en-US"/>
+        </w:rPr>
+      </w:pPr>
+      <w:r>
+        <w:rPr>
+          <w:rFonts w:ascii="Arial Nova Light" w:hAnsi="Arial Nova Light"/>
+          <w:i/>
+          <w:lang w:val="en-US"/>
+        </w:rPr>
+        <w:t>Rescheduling another meeting is advised.</w:t>
+      </w:r>
+      <w:bookmarkStart w:id="0" w:name="_GoBack"/>
+      <w:bookmarkEnd w:id="0"/>
     </w:p>
     <w:sectPr>
       <w:pgSz w:w="11906" w:h="16838"/>
@@ -1632,6 +1715,7 @@
     <w:lsdException w:name="HTML Sample" w:semiHidden="1" w:unhideWhenUsed="1"/>
     <w:lsdException w:name="HTML Typewriter" w:semiHidden="1" w:unhideWhenUsed="1"/>
     <w:lsdException w:name="HTML Variable" w:semiHidden="1" w:unhideWhenUsed="1"/>
+    <w:lsdException w:name="Normal Table" w:semiHidden="1" w:unhideWhenUsed="1"/>
     <w:lsdException w:name="annotation subject" w:semiHidden="1" w:unhideWhenUsed="1"/>
     <w:lsdException w:name="No List" w:semiHidden="1" w:unhideWhenUsed="1"/>
     <w:lsdException w:name="Outline List 1" w:semiHidden="1" w:unhideWhenUsed="1"/>
@@ -1675,8 +1759,10 @@
     <w:lsdException w:name="Table Elegant" w:semiHidden="1" w:unhideWhenUsed="1"/>
     <w:lsdException w:name="Table Professional" w:semiHidden="1" w:unhideWhenUsed="1"/>
     <w:lsdException w:name="Table Subtle 1" w:semiHidden="1" w:unhideWhenUsed="1"/>
+    <w:lsdException w:name="Table Subtle 2" w:semiHidden="1" w:unhideWhenUsed="1"/>
     <w:lsdException w:name="Table Web 1" w:semiHidden="1" w:unhideWhenUsed="1"/>
     <w:lsdException w:name="Table Web 2" w:semiHidden="1" w:unhideWhenUsed="1"/>
+    <w:lsdException w:name="Table Web 3" w:semiHidden="1" w:unhideWhenUsed="1"/>
     <w:lsdException w:name="Balloon Text" w:semiHidden="1" w:unhideWhenUsed="1"/>
     <w:lsdException w:name="Table Grid" w:uiPriority="39"/>
     <w:lsdException w:name="Table Theme" w:semiHidden="1" w:unhideWhenUsed="1"/>

</xml_diff>

<commit_message>
Log, board meeting objectives defined
</commit_message>
<xml_diff>
--- a/Files/Meetings/Off sessions/Logs.docx
+++ b/Files/Meetings/Off sessions/Logs.docx
@@ -1448,19 +1448,291 @@
       <w:pPr>
         <w:rPr>
           <w:rFonts w:ascii="Arial Nova Light" w:hAnsi="Arial Nova Light"/>
-          <w:lang w:val="en-US"/>
-        </w:rPr>
-      </w:pPr>
-      <w:r>
-        <w:rPr>
-          <w:rFonts w:ascii="Arial Nova Light" w:hAnsi="Arial Nova Light"/>
           <w:i/>
           <w:lang w:val="en-US"/>
         </w:rPr>
+      </w:pPr>
+      <w:r>
+        <w:rPr>
+          <w:rFonts w:ascii="Arial Nova Light" w:hAnsi="Arial Nova Light"/>
+          <w:i/>
+          <w:lang w:val="en-US"/>
+        </w:rPr>
         <w:t>Rescheduling another meeting is advised.</w:t>
+      </w:r>
+    </w:p>
+    <w:p>
+      <w:pPr>
+        <w:rPr>
+          <w:rFonts w:ascii="Arial Nova Light" w:hAnsi="Arial Nova Light"/>
+          <w:i/>
+          <w:lang w:val="en-US"/>
+        </w:rPr>
+      </w:pPr>
+    </w:p>
+    <w:p>
+      <w:pPr>
+        <w:jc w:val="center"/>
+        <w:rPr>
+          <w:rFonts w:ascii="Arial Nova Light" w:hAnsi="Arial Nova Light"/>
+          <w:b/>
+          <w:lang w:val="en-US"/>
+        </w:rPr>
+      </w:pPr>
+      <w:r>
+        <w:rPr>
+          <w:rFonts w:ascii="Arial Nova Light" w:hAnsi="Arial Nova Light"/>
+          <w:b/>
+          <w:lang w:val="en-US"/>
+        </w:rPr>
+        <w:t>2018-10-2</w:t>
+      </w:r>
+      <w:r>
+        <w:rPr>
+          <w:rFonts w:ascii="Arial Nova Light" w:hAnsi="Arial Nova Light"/>
+          <w:b/>
+          <w:lang w:val="en-US"/>
+        </w:rPr>
+        <w:t>3</w:t>
+      </w:r>
+      <w:r>
+        <w:rPr>
+          <w:rFonts w:ascii="Arial Nova Light" w:hAnsi="Arial Nova Light"/>
+          <w:b/>
+          <w:lang w:val="en-US"/>
+        </w:rPr>
+        <w:t xml:space="preserve"> meeting (</w:t>
+      </w:r>
+      <w:r>
+        <w:rPr>
+          <w:rFonts w:ascii="Arial Nova Light" w:hAnsi="Arial Nova Light"/>
+          <w:b/>
+          <w:lang w:val="en-US"/>
+        </w:rPr>
+        <w:t>Pierre &amp; Cédric</w:t>
+      </w:r>
+      <w:r>
+        <w:rPr>
+          <w:rFonts w:ascii="Arial Nova Light" w:hAnsi="Arial Nova Light"/>
+          <w:b/>
+          <w:lang w:val="en-US"/>
+        </w:rPr>
+        <w:t>)</w:t>
+      </w:r>
+    </w:p>
+    <w:p>
+      <w:pPr>
+        <w:jc w:val="center"/>
+        <w:rPr>
+          <w:rFonts w:ascii="Arial Nova Light" w:hAnsi="Arial Nova Light"/>
+          <w:lang w:val="en-US"/>
+        </w:rPr>
+      </w:pPr>
+    </w:p>
+    <w:p>
+      <w:pPr>
+        <w:rPr>
+          <w:rFonts w:ascii="Arial Nova Light" w:hAnsi="Arial Nova Light"/>
+          <w:lang w:val="en-US"/>
+        </w:rPr>
+      </w:pPr>
+      <w:r>
+        <w:rPr>
+          <w:rFonts w:ascii="Arial Nova Light" w:hAnsi="Arial Nova Light"/>
+          <w:b/>
+          <w:lang w:val="en-US"/>
+        </w:rPr>
+        <w:t>Present people:</w:t>
+      </w:r>
+      <w:r>
+        <w:rPr>
+          <w:rFonts w:ascii="Arial Nova Light" w:hAnsi="Arial Nova Light"/>
+          <w:lang w:val="en-US"/>
+        </w:rPr>
+        <w:t xml:space="preserve"> Cédric, </w:t>
+      </w:r>
+      <w:r>
+        <w:rPr>
+          <w:rFonts w:ascii="Arial Nova Light" w:hAnsi="Arial Nova Light"/>
+          <w:lang w:val="en-US"/>
+        </w:rPr>
+        <w:t>Pierre</w:t>
+      </w:r>
+    </w:p>
+    <w:p>
+      <w:pPr>
+        <w:rPr>
+          <w:rFonts w:ascii="Arial Nova Light" w:hAnsi="Arial Nova Light"/>
+          <w:lang w:val="en-US"/>
+        </w:rPr>
+      </w:pPr>
+      <w:r>
+        <w:rPr>
+          <w:rFonts w:ascii="Arial Nova Light" w:hAnsi="Arial Nova Light"/>
+          <w:b/>
+          <w:lang w:val="en-US"/>
+        </w:rPr>
+        <w:t>Duration:</w:t>
+      </w:r>
+      <w:r>
+        <w:rPr>
+          <w:rFonts w:ascii="Arial Nova Light" w:hAnsi="Arial Nova Light"/>
+          <w:b/>
+          <w:lang w:val="en-US"/>
+        </w:rPr>
+        <w:t xml:space="preserve"> </w:t>
+      </w:r>
+    </w:p>
+    <w:p>
+      <w:pPr>
+        <w:rPr>
+          <w:rFonts w:ascii="Arial Nova Light" w:hAnsi="Arial Nova Light"/>
+          <w:lang w:val="en-US"/>
+        </w:rPr>
+      </w:pPr>
+      <w:r>
+        <w:rPr>
+          <w:rFonts w:ascii="Arial Nova Light" w:hAnsi="Arial Nova Light"/>
+          <w:b/>
+          <w:lang w:val="en-US"/>
+        </w:rPr>
+        <w:t>Place:</w:t>
+      </w:r>
+      <w:r>
+        <w:rPr>
+          <w:rFonts w:ascii="Arial Nova Light" w:hAnsi="Arial Nova Light"/>
+          <w:lang w:val="en-US"/>
+        </w:rPr>
+        <w:t xml:space="preserve">  </w:t>
+      </w:r>
+      <w:r>
+        <w:rPr>
+          <w:rFonts w:ascii="Arial Nova Light" w:hAnsi="Arial Nova Light"/>
+          <w:lang w:val="en-US"/>
+        </w:rPr>
+        <w:t>CCS room, ISAE</w:t>
+      </w:r>
+    </w:p>
+    <w:p>
+      <w:pPr>
+        <w:rPr>
+          <w:rFonts w:ascii="Arial Nova Light" w:hAnsi="Arial Nova Light"/>
+          <w:lang w:val="en-US"/>
+        </w:rPr>
+      </w:pPr>
+      <w:r>
+        <w:rPr>
+          <w:rFonts w:ascii="Arial Nova Light" w:hAnsi="Arial Nova Light"/>
+          <w:lang w:val="en-US"/>
+        </w:rPr>
+        <w:t>The goal of this meeting is to set up the objectives and the organization of the next board meeting of Thursday 2018-10-25.</w:t>
+      </w:r>
+    </w:p>
+    <w:p>
+      <w:pPr>
+        <w:rPr>
+          <w:rFonts w:ascii="Arial Nova Light" w:hAnsi="Arial Nova Light"/>
+          <w:lang w:val="en-US"/>
+        </w:rPr>
+      </w:pPr>
+      <w:r>
+        <w:rPr>
+          <w:rFonts w:ascii="Arial Nova Light" w:hAnsi="Arial Nova Light"/>
+          <w:lang w:val="en-US"/>
+        </w:rPr>
+        <w:t>A Trello for Tolosat has been put in place</w:t>
+      </w:r>
+      <w:r>
+        <w:rPr>
+          <w:rFonts w:ascii="Arial Nova Light" w:hAnsi="Arial Nova Light"/>
+          <w:lang w:val="en-US"/>
+        </w:rPr>
+        <w:t>.</w:t>
+      </w:r>
+    </w:p>
+    <w:p>
+      <w:pPr>
+        <w:rPr>
+          <w:rFonts w:ascii="Arial Nova Light" w:hAnsi="Arial Nova Light"/>
+          <w:lang w:val="en-US"/>
+        </w:rPr>
+      </w:pPr>
+      <w:r>
+        <w:rPr>
+          <w:rFonts w:ascii="Arial Nova Light" w:hAnsi="Arial Nova Light"/>
+          <w:lang w:val="en-US"/>
+        </w:rPr>
+        <w:t>For Concurrent Engineering,</w:t>
+      </w:r>
+      <w:r>
+        <w:rPr>
+          <w:rFonts w:ascii="Arial Nova Light" w:hAnsi="Arial Nova Light"/>
+          <w:lang w:val="en-US"/>
+        </w:rPr>
+        <w:t xml:space="preserve"> it was decided that</w:t>
+      </w:r>
+      <w:r>
+        <w:rPr>
+          <w:rFonts w:ascii="Arial Nova Light" w:hAnsi="Arial Nova Light"/>
+          <w:lang w:val="en-US"/>
+        </w:rPr>
+        <w:t xml:space="preserve"> iterations </w:t>
+      </w:r>
+      <w:r>
+        <w:rPr>
+          <w:rFonts w:ascii="Arial Nova Light" w:hAnsi="Arial Nova Light"/>
+          <w:lang w:val="en-US"/>
+        </w:rPr>
+        <w:t>shall</w:t>
       </w:r>
       <w:bookmarkStart w:id="0" w:name="_GoBack"/>
       <w:bookmarkEnd w:id="0"/>
+      <w:r>
+        <w:rPr>
+          <w:rFonts w:ascii="Arial Nova Light" w:hAnsi="Arial Nova Light"/>
+          <w:lang w:val="en-US"/>
+        </w:rPr>
+        <w:t xml:space="preserve"> have (for the moment) a duration of 2 weeks, with a meeting once every two weeks to conclude each iteration.</w:t>
+      </w:r>
+    </w:p>
+    <w:p>
+      <w:pPr>
+        <w:rPr>
+          <w:rFonts w:ascii="Arial Nova Light" w:hAnsi="Arial Nova Light"/>
+          <w:lang w:val="en-US"/>
+        </w:rPr>
+      </w:pPr>
+      <w:r>
+        <w:rPr>
+          <w:rFonts w:ascii="Arial Nova Light" w:hAnsi="Arial Nova Light"/>
+          <w:lang w:val="en-US"/>
+        </w:rPr>
+        <w:t xml:space="preserve">Pierre mentioned that </w:t>
+      </w:r>
+      <w:proofErr w:type="spellStart"/>
+      <w:r>
+        <w:rPr>
+          <w:rFonts w:ascii="Arial Nova Light" w:hAnsi="Arial Nova Light"/>
+          <w:lang w:val="en-US"/>
+        </w:rPr>
+        <w:t>Dawid</w:t>
+      </w:r>
+      <w:proofErr w:type="spellEnd"/>
+      <w:r>
+        <w:rPr>
+          <w:rFonts w:ascii="Arial Nova Light" w:hAnsi="Arial Nova Light"/>
+          <w:lang w:val="en-US"/>
+        </w:rPr>
+        <w:t xml:space="preserve"> proposed that if the mission is not deemed feasible after concurrent engineering sessions, we can launch a call for proposals for potential clients to get a place within our CubeSat for a payload within the specified budget we will have.</w:t>
+      </w:r>
+    </w:p>
+    <w:p>
+      <w:pPr>
+        <w:rPr>
+          <w:rFonts w:ascii="Arial Nova Light" w:hAnsi="Arial Nova Light"/>
+          <w:lang w:val="en-US"/>
+        </w:rPr>
+      </w:pPr>
     </w:p>
     <w:sectPr>
       <w:pgSz w:w="11906" w:h="16838"/>

</xml_diff>

<commit_message>
Added log for 2018-11-11
</commit_message>
<xml_diff>
--- a/Files/Meetings/Off sessions/Logs.docx
+++ b/Files/Meetings/Off sessions/Logs.docx
@@ -1,6 +1,6 @@
 
 <file path=word/document.xml><?xml version="1.0" encoding="utf-8"?>
-<w:document xmlns:wpc="http://schemas.microsoft.com/office/word/2010/wordprocessingCanvas" xmlns:cx="http://schemas.microsoft.com/office/drawing/2014/chartex" xmlns:cx1="http://schemas.microsoft.com/office/drawing/2015/9/8/chartex" xmlns:cx2="http://schemas.microsoft.com/office/drawing/2015/10/21/chartex" xmlns:cx3="http://schemas.microsoft.com/office/drawing/2016/5/9/chartex" xmlns:cx4="http://schemas.microsoft.com/office/drawing/2016/5/10/chartex" xmlns:cx5="http://schemas.microsoft.com/office/drawing/2016/5/11/chartex" xmlns:cx6="http://schemas.microsoft.com/office/drawing/2016/5/12/chartex" xmlns:cx7="http://schemas.microsoft.com/office/drawing/2016/5/13/chartex" xmlns:cx8="http://schemas.microsoft.com/office/drawing/2016/5/14/chartex" xmlns:mc="http://schemas.openxmlformats.org/markup-compatibility/2006" xmlns:aink="http://schemas.microsoft.com/office/drawing/2016/ink" xmlns:am3d="http://schemas.microsoft.com/office/drawing/2017/model3d" xmlns:o="urn:schemas-microsoft-com:office:office" xmlns:r="http://schemas.openxmlformats.org/officeDocument/2006/relationships" xmlns:m="http://schemas.openxmlformats.org/officeDocument/2006/math" xmlns:v="urn:schemas-microsoft-com:vml" xmlns:wp14="http://schemas.microsoft.com/office/word/2010/wordprocessingDrawing" xmlns:wp="http://schemas.openxmlformats.org/drawingml/2006/wordprocessingDrawing" xmlns:w10="urn:schemas-microsoft-com:office:word" xmlns:w="http://schemas.openxmlformats.org/wordprocessingml/2006/main" xmlns:w14="http://schemas.microsoft.com/office/word/2010/wordml" xmlns:w15="http://schemas.microsoft.com/office/word/2012/wordml" xmlns:w16cid="http://schemas.microsoft.com/office/word/2016/wordml/cid" xmlns:w16se="http://schemas.microsoft.com/office/word/2015/wordml/symex" xmlns:wpg="http://schemas.microsoft.com/office/word/2010/wordprocessingGroup" xmlns:wpi="http://schemas.microsoft.com/office/word/2010/wordprocessingInk" xmlns:wne="http://schemas.microsoft.com/office/word/2006/wordml" xmlns:wps="http://schemas.microsoft.com/office/word/2010/wordprocessingShape" mc:Ignorable="w14 w15 w16se w16cid wp14">
+<w:document xmlns:wpc="http://schemas.microsoft.com/office/word/2010/wordprocessingCanvas" xmlns:mc="http://schemas.openxmlformats.org/markup-compatibility/2006" xmlns:o="urn:schemas-microsoft-com:office:office" xmlns:r="http://schemas.openxmlformats.org/officeDocument/2006/relationships" xmlns:m="http://schemas.openxmlformats.org/officeDocument/2006/math" xmlns:v="urn:schemas-microsoft-com:vml" xmlns:wp14="http://schemas.microsoft.com/office/word/2010/wordprocessingDrawing" xmlns:wp="http://schemas.openxmlformats.org/drawingml/2006/wordprocessingDrawing" xmlns:w10="urn:schemas-microsoft-com:office:word" xmlns:w="http://schemas.openxmlformats.org/wordprocessingml/2006/main" xmlns:w14="http://schemas.microsoft.com/office/word/2010/wordml" xmlns:w15="http://schemas.microsoft.com/office/word/2012/wordml" xmlns:wpg="http://schemas.microsoft.com/office/word/2010/wordprocessingGroup" xmlns:wpi="http://schemas.microsoft.com/office/word/2010/wordprocessingInk" xmlns:wne="http://schemas.microsoft.com/office/word/2006/wordml" xmlns:wps="http://schemas.microsoft.com/office/word/2010/wordprocessingShape" mc:Ignorable="w14 w15 wp14">
   <w:body>
     <w:p>
       <w:pPr>
@@ -105,23 +105,7 @@
           <w:rFonts w:ascii="Arial Nova Light" w:hAnsi="Arial Nova Light"/>
           <w:lang w:val="en-US"/>
         </w:rPr>
-        <w:t>ISAE-</w:t>
-      </w:r>
-      <w:proofErr w:type="spellStart"/>
-      <w:r>
-        <w:rPr>
-          <w:rFonts w:ascii="Arial Nova Light" w:hAnsi="Arial Nova Light"/>
-          <w:lang w:val="en-US"/>
-        </w:rPr>
-        <w:t>Supaero</w:t>
-      </w:r>
-      <w:proofErr w:type="spellEnd"/>
-      <w:r>
-        <w:rPr>
-          <w:rFonts w:ascii="Arial Nova Light" w:hAnsi="Arial Nova Light"/>
-          <w:lang w:val="en-US"/>
-        </w:rPr>
-        <w:t xml:space="preserve"> “BDE”</w:t>
+        <w:t>ISAE-Supaero “BDE”</w:t>
       </w:r>
     </w:p>
     <w:p>
@@ -316,21 +300,7 @@
         <w:rPr>
           <w:rFonts w:ascii="Arial Nova Light" w:hAnsi="Arial Nova Light"/>
         </w:rPr>
-        <w:t xml:space="preserve">Mission </w:t>
-      </w:r>
-      <w:proofErr w:type="spellStart"/>
-      <w:r>
-        <w:rPr>
-          <w:rFonts w:ascii="Arial Nova Light" w:hAnsi="Arial Nova Light"/>
-        </w:rPr>
-        <w:t>Analysis</w:t>
-      </w:r>
-      <w:proofErr w:type="spellEnd"/>
-      <w:r>
-        <w:rPr>
-          <w:rFonts w:ascii="Arial Nova Light" w:hAnsi="Arial Nova Light"/>
-        </w:rPr>
-        <w:t xml:space="preserve"> (MA) : Nicolas</w:t>
+        <w:t>Mission Analysis (MA) : Nicolas</w:t>
       </w:r>
     </w:p>
     <w:p>
@@ -380,19 +350,11 @@
           <w:rFonts w:ascii="Arial Nova Light" w:hAnsi="Arial Nova Light"/>
         </w:rPr>
       </w:pPr>
-      <w:proofErr w:type="spellStart"/>
-      <w:r>
-        <w:rPr>
-          <w:rFonts w:ascii="Arial Nova Light" w:hAnsi="Arial Nova Light"/>
-        </w:rPr>
-        <w:t>Comms</w:t>
-      </w:r>
-      <w:proofErr w:type="spellEnd"/>
-      <w:r>
-        <w:rPr>
-          <w:rFonts w:ascii="Arial Nova Light" w:hAnsi="Arial Nova Light"/>
-        </w:rPr>
-        <w:t> : Clément &amp; Niels</w:t>
+      <w:r>
+        <w:rPr>
+          <w:rFonts w:ascii="Arial Nova Light" w:hAnsi="Arial Nova Light"/>
+        </w:rPr>
+        <w:t>Comms : Clément &amp; Niels</w:t>
       </w:r>
     </w:p>
     <w:p>
@@ -442,14 +404,12 @@
           <w:rFonts w:ascii="Arial Nova Light" w:hAnsi="Arial Nova Light"/>
         </w:rPr>
       </w:pPr>
-      <w:proofErr w:type="spellStart"/>
       <w:r>
         <w:rPr>
           <w:rFonts w:ascii="Arial Nova Light" w:hAnsi="Arial Nova Light"/>
         </w:rPr>
         <w:t>Payload</w:t>
       </w:r>
-      <w:proofErr w:type="spellEnd"/>
       <w:r>
         <w:rPr>
           <w:rFonts w:ascii="Arial Nova Light" w:hAnsi="Arial Nova Light"/>
@@ -642,22 +602,13 @@
           <w:lang w:val="en-US"/>
         </w:rPr>
       </w:pPr>
-      <w:proofErr w:type="spellStart"/>
       <w:r>
         <w:rPr>
           <w:rFonts w:ascii="Arial Nova Light" w:hAnsi="Arial Nova Light"/>
           <w:lang w:val="en-US"/>
         </w:rPr>
         <w:lastRenderedPageBreak/>
-        <w:t>Nuane</w:t>
-      </w:r>
-      <w:proofErr w:type="spellEnd"/>
-      <w:r>
-        <w:rPr>
-          <w:rFonts w:ascii="Arial Nova Light" w:hAnsi="Arial Nova Light"/>
-          <w:lang w:val="en-US"/>
-        </w:rPr>
-        <w:t>: thermal -&gt; NULL</w:t>
+        <w:t>Nuane: thermal -&gt; NULL</w:t>
       </w:r>
     </w:p>
     <w:p>
@@ -752,23 +703,7 @@
           <w:rFonts w:ascii="Arial Nova Light" w:hAnsi="Arial Nova Light"/>
           <w:lang w:val="en-US"/>
         </w:rPr>
-        <w:t xml:space="preserve">2 CCS (CubeSat Club – </w:t>
-      </w:r>
-      <w:proofErr w:type="spellStart"/>
-      <w:r>
-        <w:rPr>
-          <w:rFonts w:ascii="Arial Nova Light" w:hAnsi="Arial Nova Light"/>
-          <w:lang w:val="en-US"/>
-        </w:rPr>
-        <w:t>Supaero</w:t>
-      </w:r>
-      <w:proofErr w:type="spellEnd"/>
-      <w:r>
-        <w:rPr>
-          <w:rFonts w:ascii="Arial Nova Light" w:hAnsi="Arial Nova Light"/>
-          <w:lang w:val="en-US"/>
-        </w:rPr>
-        <w:t>) interested in mechanical</w:t>
+        <w:t>2 CCS (CubeSat Club – Supaero) interested in mechanical</w:t>
       </w:r>
       <w:r>
         <w:rPr>
@@ -896,23 +831,7 @@
           <w:rFonts w:ascii="Arial Nova Light" w:hAnsi="Arial Nova Light"/>
           <w:lang w:val="en-US"/>
         </w:rPr>
-        <w:t>ISAE-</w:t>
-      </w:r>
-      <w:proofErr w:type="spellStart"/>
-      <w:r>
-        <w:rPr>
-          <w:rFonts w:ascii="Arial Nova Light" w:hAnsi="Arial Nova Light"/>
-          <w:lang w:val="en-US"/>
-        </w:rPr>
-        <w:t>Supaero</w:t>
-      </w:r>
-      <w:proofErr w:type="spellEnd"/>
-      <w:r>
-        <w:rPr>
-          <w:rFonts w:ascii="Arial Nova Light" w:hAnsi="Arial Nova Light"/>
-          <w:lang w:val="en-US"/>
-        </w:rPr>
-        <w:t xml:space="preserve"> “BDE”</w:t>
+        <w:t>ISAE-Supaero “BDE”</w:t>
       </w:r>
     </w:p>
     <w:p>
@@ -1117,23 +1036,7 @@
           <w:rFonts w:ascii="Arial Nova Light" w:hAnsi="Arial Nova Light"/>
           <w:lang w:val="en-US"/>
         </w:rPr>
-        <w:t>ISAE-</w:t>
-      </w:r>
-      <w:proofErr w:type="spellStart"/>
-      <w:r>
-        <w:rPr>
-          <w:rFonts w:ascii="Arial Nova Light" w:hAnsi="Arial Nova Light"/>
-          <w:lang w:val="en-US"/>
-        </w:rPr>
-        <w:t>Supaero</w:t>
-      </w:r>
-      <w:proofErr w:type="spellEnd"/>
-      <w:r>
-        <w:rPr>
-          <w:rFonts w:ascii="Arial Nova Light" w:hAnsi="Arial Nova Light"/>
-          <w:lang w:val="en-US"/>
-        </w:rPr>
-        <w:t xml:space="preserve"> “BDE”</w:t>
+        <w:t>ISAE-Supaero “BDE”</w:t>
       </w:r>
     </w:p>
     <w:p>
@@ -1162,33 +1065,22 @@
           <w:rFonts w:ascii="Arial Nova Light" w:hAnsi="Arial Nova Light"/>
           <w:lang w:val="en-US"/>
         </w:rPr>
-        <w:t xml:space="preserve">: </w:t>
-      </w:r>
-      <w:proofErr w:type="spellStart"/>
-      <w:r>
-        <w:rPr>
-          <w:rFonts w:ascii="Arial Nova Light" w:hAnsi="Arial Nova Light"/>
-          <w:lang w:val="en-US"/>
-        </w:rPr>
-        <w:t>tolosat_planning</w:t>
-      </w:r>
-      <w:proofErr w:type="spellEnd"/>
-      <w:r>
-        <w:rPr>
-          <w:rFonts w:ascii="Arial Nova Light" w:hAnsi="Arial Nova Light"/>
-          <w:lang w:val="en-US"/>
-        </w:rPr>
-        <w:t xml:space="preserve"> (planning only) and </w:t>
-      </w:r>
-      <w:proofErr w:type="spellStart"/>
-      <w:r>
-        <w:rPr>
-          <w:rFonts w:ascii="Arial Nova Light" w:hAnsi="Arial Nova Light"/>
-          <w:lang w:val="en-US"/>
-        </w:rPr>
-        <w:t>tolosat_systems_engineering</w:t>
-      </w:r>
-      <w:proofErr w:type="spellEnd"/>
+        <w:t>: tolosat_planning (planning only) and tolosat_systems_engineering.</w:t>
+      </w:r>
+      <w:r>
+        <w:rPr>
+          <w:rFonts w:ascii="Arial Nova Light" w:hAnsi="Arial Nova Light"/>
+          <w:lang w:val="en-US"/>
+        </w:rPr>
+        <w:t xml:space="preserve"> We listed all the documents we need to complete/create/update in the frame of the project.</w:t>
+      </w:r>
+      <w:r>
+        <w:rPr>
+          <w:rFonts w:ascii="Arial Nova Light" w:hAnsi="Arial Nova Light"/>
+          <w:lang w:val="en-US"/>
+        </w:rPr>
+        <w:t xml:space="preserve"> We set up objectives for the next meeting (2018-10-18)</w:t>
+      </w:r>
       <w:r>
         <w:rPr>
           <w:rFonts w:ascii="Arial Nova Light" w:hAnsi="Arial Nova Light"/>
@@ -1201,27 +1093,6 @@
           <w:rFonts w:ascii="Arial Nova Light" w:hAnsi="Arial Nova Light"/>
           <w:lang w:val="en-US"/>
         </w:rPr>
-        <w:t xml:space="preserve"> We listed all the documents we need to complete/create/update in the frame of the project.</w:t>
-      </w:r>
-      <w:r>
-        <w:rPr>
-          <w:rFonts w:ascii="Arial Nova Light" w:hAnsi="Arial Nova Light"/>
-          <w:lang w:val="en-US"/>
-        </w:rPr>
-        <w:t xml:space="preserve"> We set up objectives for the next meeting (2018-10-18)</w:t>
-      </w:r>
-      <w:r>
-        <w:rPr>
-          <w:rFonts w:ascii="Arial Nova Light" w:hAnsi="Arial Nova Light"/>
-          <w:lang w:val="en-US"/>
-        </w:rPr>
-        <w:t>.</w:t>
-      </w:r>
-      <w:r>
-        <w:rPr>
-          <w:rFonts w:ascii="Arial Nova Light" w:hAnsi="Arial Nova Light"/>
-          <w:lang w:val="en-US"/>
-        </w:rPr>
         <w:t xml:space="preserve"> We made aware the Payload team of the MRD deadlines and mission review date.</w:t>
       </w:r>
       <w:r>
@@ -1229,23 +1100,7 @@
           <w:rFonts w:ascii="Arial Nova Light" w:hAnsi="Arial Nova Light"/>
           <w:lang w:val="en-US"/>
         </w:rPr>
-        <w:t xml:space="preserve"> We will contact Fabien </w:t>
-      </w:r>
-      <w:proofErr w:type="spellStart"/>
-      <w:r>
-        <w:rPr>
-          <w:rFonts w:ascii="Arial Nova Light" w:hAnsi="Arial Nova Light"/>
-          <w:lang w:val="en-US"/>
-        </w:rPr>
-        <w:t>Apper</w:t>
-      </w:r>
-      <w:proofErr w:type="spellEnd"/>
-      <w:r>
-        <w:rPr>
-          <w:rFonts w:ascii="Arial Nova Light" w:hAnsi="Arial Nova Light"/>
-          <w:lang w:val="en-US"/>
-        </w:rPr>
-        <w:t xml:space="preserve"> (to be done by Pierre).</w:t>
+        <w:t xml:space="preserve"> We will contact Fabien Apper (to be done by Pierre).</w:t>
       </w:r>
     </w:p>
     <w:p>
@@ -1401,47 +1256,22 @@
           <w:rFonts w:ascii="Arial Nova Light" w:hAnsi="Arial Nova Light"/>
           <w:lang w:val="en-US"/>
         </w:rPr>
-        <w:t>random room of ISAE-</w:t>
-      </w:r>
-      <w:proofErr w:type="spellStart"/>
-      <w:r>
-        <w:rPr>
-          <w:rFonts w:ascii="Arial Nova Light" w:hAnsi="Arial Nova Light"/>
-          <w:lang w:val="en-US"/>
-        </w:rPr>
-        <w:t>Supaero</w:t>
-      </w:r>
-      <w:proofErr w:type="spellEnd"/>
-    </w:p>
-    <w:p>
-      <w:pPr>
-        <w:rPr>
-          <w:rFonts w:ascii="Arial Nova Light" w:hAnsi="Arial Nova Light"/>
-          <w:lang w:val="en-US"/>
-        </w:rPr>
-      </w:pPr>
-      <w:r>
-        <w:rPr>
-          <w:rFonts w:ascii="Arial Nova Light" w:hAnsi="Arial Nova Light"/>
-          <w:lang w:val="en-US"/>
-        </w:rPr>
-        <w:t xml:space="preserve">Cedric showed the new recruits how to use Git and demonstrated a bit what we can do with Capella. We did not make any decisions regarding the project, as Pierre left very early and that it was not relevant to discuss without him (as it has been less than a week than the new recruits are there; </w:t>
-      </w:r>
-      <w:proofErr w:type="gramStart"/>
-      <w:r>
-        <w:rPr>
-          <w:rFonts w:ascii="Arial Nova Light" w:hAnsi="Arial Nova Light"/>
-          <w:lang w:val="en-US"/>
-        </w:rPr>
-        <w:t>therefore</w:t>
-      </w:r>
-      <w:proofErr w:type="gramEnd"/>
-      <w:r>
-        <w:rPr>
-          <w:rFonts w:ascii="Arial Nova Light" w:hAnsi="Arial Nova Light"/>
-          <w:lang w:val="en-US"/>
-        </w:rPr>
-        <w:t xml:space="preserve"> they are not in the position to take decisions regarding the project, due to a lack of project and technical information). On a side note, this meeting was not productive at all, but mainly demonstrative, as there was not much to discuss without Pierre; additionally, the room of CCS was not available (building closed) and we had to set up somewhere else.</w:t>
+        <w:t>random room of ISAE-Supaero</w:t>
+      </w:r>
+    </w:p>
+    <w:p>
+      <w:pPr>
+        <w:rPr>
+          <w:rFonts w:ascii="Arial Nova Light" w:hAnsi="Arial Nova Light"/>
+          <w:lang w:val="en-US"/>
+        </w:rPr>
+      </w:pPr>
+      <w:r>
+        <w:rPr>
+          <w:rFonts w:ascii="Arial Nova Light" w:hAnsi="Arial Nova Light"/>
+          <w:lang w:val="en-US"/>
+        </w:rPr>
+        <w:t>Cedric showed the new recruits how to use Git and demonstrated a bit what we can do with Capella. We did not make any decisions regarding the project, as Pierre left very early and that it was not relevant to discuss without him (as it has been less than a week than the new recruits are there; therefore they are not in the position to take decisions regarding the project, due to a lack of project and technical information). On a side note, this meeting was not productive at all, but mainly demonstrative, as there was not much to discuss without Pierre; additionally, the room of CCS was not available (building closed) and we had to set up somewhere else.</w:t>
       </w:r>
     </w:p>
     <w:p>
@@ -1549,14 +1379,7 @@
           <w:rFonts w:ascii="Arial Nova Light" w:hAnsi="Arial Nova Light"/>
           <w:lang w:val="en-US"/>
         </w:rPr>
-        <w:t xml:space="preserve"> Cédric, </w:t>
-      </w:r>
-      <w:r>
-        <w:rPr>
-          <w:rFonts w:ascii="Arial Nova Light" w:hAnsi="Arial Nova Light"/>
-          <w:lang w:val="en-US"/>
-        </w:rPr>
-        <w:t>Pierre</w:t>
+        <w:t xml:space="preserve"> Cédric, Pierre</w:t>
       </w:r>
     </w:p>
     <w:p>
@@ -1603,14 +1426,7 @@
           <w:rFonts w:ascii="Arial Nova Light" w:hAnsi="Arial Nova Light"/>
           <w:lang w:val="en-US"/>
         </w:rPr>
-        <w:t xml:space="preserve">  </w:t>
-      </w:r>
-      <w:r>
-        <w:rPr>
-          <w:rFonts w:ascii="Arial Nova Light" w:hAnsi="Arial Nova Light"/>
-          <w:lang w:val="en-US"/>
-        </w:rPr>
-        <w:t>CCS room, ISAE</w:t>
+        <w:t xml:space="preserve">  CCS room, ISAE</w:t>
       </w:r>
     </w:p>
     <w:p>
@@ -1684,47 +1500,189 @@
           <w:lang w:val="en-US"/>
         </w:rPr>
         <w:t>shall</w:t>
+      </w:r>
+      <w:r>
+        <w:rPr>
+          <w:rFonts w:ascii="Arial Nova Light" w:hAnsi="Arial Nova Light"/>
+          <w:lang w:val="en-US"/>
+        </w:rPr>
+        <w:t xml:space="preserve"> have (for the moment) a duration of 2 weeks, with a meeting once every two weeks to conclude each iteration.</w:t>
+      </w:r>
+    </w:p>
+    <w:p>
+      <w:pPr>
+        <w:rPr>
+          <w:rFonts w:ascii="Arial Nova Light" w:hAnsi="Arial Nova Light"/>
+          <w:lang w:val="en-US"/>
+        </w:rPr>
+      </w:pPr>
+      <w:r>
+        <w:rPr>
+          <w:rFonts w:ascii="Arial Nova Light" w:hAnsi="Arial Nova Light"/>
+          <w:lang w:val="en-US"/>
+        </w:rPr>
+        <w:t>Pierre mentioned that Dawid proposed that if the mission is not deemed feasible after concurrent engineering sessions, we can launch a call for proposals for potential clients to get a place within our CubeSat for a payload within the specified budget we will have.</w:t>
+      </w:r>
+    </w:p>
+    <w:p>
+      <w:pPr>
+        <w:rPr>
+          <w:rFonts w:ascii="Arial Nova Light" w:hAnsi="Arial Nova Light"/>
+          <w:lang w:val="en-US"/>
+        </w:rPr>
+      </w:pPr>
+    </w:p>
+    <w:p>
+      <w:pPr>
+        <w:jc w:val="center"/>
+        <w:rPr>
+          <w:rFonts w:ascii="Arial Nova Light" w:hAnsi="Arial Nova Light"/>
+          <w:b/>
+          <w:lang w:val="en-US"/>
+        </w:rPr>
+      </w:pPr>
+      <w:r>
+        <w:rPr>
+          <w:rFonts w:ascii="Arial Nova Light" w:hAnsi="Arial Nova Light"/>
+          <w:b/>
+          <w:lang w:val="en-US"/>
+        </w:rPr>
+        <w:t>2018-11-11</w:t>
+      </w:r>
+      <w:r>
+        <w:rPr>
+          <w:rFonts w:ascii="Arial Nova Light" w:hAnsi="Arial Nova Light"/>
+          <w:b/>
+          <w:lang w:val="en-US"/>
+        </w:rPr>
+        <w:t xml:space="preserve"> meeting (</w:t>
+      </w:r>
+      <w:r>
+        <w:rPr>
+          <w:rFonts w:ascii="Arial Nova Light" w:hAnsi="Arial Nova Light"/>
+          <w:b/>
+          <w:lang w:val="en-US"/>
+        </w:rPr>
+        <w:t>Systems Engineering</w:t>
+      </w:r>
+      <w:r>
+        <w:rPr>
+          <w:rFonts w:ascii="Arial Nova Light" w:hAnsi="Arial Nova Light"/>
+          <w:b/>
+          <w:lang w:val="en-US"/>
+        </w:rPr>
+        <w:t>)</w:t>
+      </w:r>
+    </w:p>
+    <w:p>
+      <w:pPr>
+        <w:jc w:val="center"/>
+        <w:rPr>
+          <w:rFonts w:ascii="Arial Nova Light" w:hAnsi="Arial Nova Light"/>
+          <w:lang w:val="en-US"/>
+        </w:rPr>
+      </w:pPr>
+    </w:p>
+    <w:p>
+      <w:pPr>
+        <w:rPr>
+          <w:rFonts w:ascii="Arial Nova Light" w:hAnsi="Arial Nova Light"/>
+          <w:lang w:val="en-US"/>
+        </w:rPr>
+      </w:pPr>
+      <w:r>
+        <w:rPr>
+          <w:rFonts w:ascii="Arial Nova Light" w:hAnsi="Arial Nova Light"/>
+          <w:b/>
+          <w:lang w:val="en-US"/>
+        </w:rPr>
+        <w:t>Present people:</w:t>
+      </w:r>
+      <w:r>
+        <w:rPr>
+          <w:rFonts w:ascii="Arial Nova Light" w:hAnsi="Arial Nova Light"/>
+          <w:lang w:val="en-US"/>
+        </w:rPr>
+        <w:t xml:space="preserve"> Cédric, Pierre</w:t>
+      </w:r>
+      <w:r>
+        <w:rPr>
+          <w:rFonts w:ascii="Arial Nova Light" w:hAnsi="Arial Nova Light"/>
+          <w:lang w:val="en-US"/>
+        </w:rPr>
+        <w:t>, Martin</w:t>
+      </w:r>
+    </w:p>
+    <w:p>
+      <w:pPr>
+        <w:rPr>
+          <w:rFonts w:ascii="Arial Nova Light" w:hAnsi="Arial Nova Light"/>
+          <w:lang w:val="en-US"/>
+        </w:rPr>
+      </w:pPr>
+      <w:r>
+        <w:rPr>
+          <w:rFonts w:ascii="Arial Nova Light" w:hAnsi="Arial Nova Light"/>
+          <w:b/>
+          <w:lang w:val="en-US"/>
+        </w:rPr>
+        <w:t>Duration:</w:t>
+      </w:r>
+      <w:r>
+        <w:rPr>
+          <w:rFonts w:ascii="Arial Nova Light" w:hAnsi="Arial Nova Light"/>
+          <w:b/>
+          <w:lang w:val="en-US"/>
+        </w:rPr>
+        <w:t xml:space="preserve"> </w:t>
+      </w:r>
+      <w:r>
+        <w:rPr>
+          <w:rFonts w:ascii="Arial Nova Light" w:hAnsi="Arial Nova Light"/>
+          <w:lang w:val="en-US"/>
+        </w:rPr>
+        <w:t>3 hours</w:t>
+      </w:r>
+    </w:p>
+    <w:p>
+      <w:pPr>
+        <w:rPr>
+          <w:rFonts w:ascii="Arial Nova Light" w:hAnsi="Arial Nova Light"/>
+          <w:lang w:val="en-US"/>
+        </w:rPr>
+      </w:pPr>
+      <w:r>
+        <w:rPr>
+          <w:rFonts w:ascii="Arial Nova Light" w:hAnsi="Arial Nova Light"/>
+          <w:b/>
+          <w:lang w:val="en-US"/>
+        </w:rPr>
+        <w:t>Place:</w:t>
+      </w:r>
+      <w:r>
+        <w:rPr>
+          <w:rFonts w:ascii="Arial Nova Light" w:hAnsi="Arial Nova Light"/>
+          <w:lang w:val="en-US"/>
+        </w:rPr>
+        <w:t xml:space="preserve">  CCS room, ISAE</w:t>
+      </w:r>
+    </w:p>
+    <w:p>
+      <w:pPr>
+        <w:rPr>
+          <w:rFonts w:ascii="Arial Nova Light" w:hAnsi="Arial Nova Light"/>
+          <w:lang w:val="en-US"/>
+        </w:rPr>
+      </w:pPr>
+      <w:r>
+        <w:rPr>
+          <w:rFonts w:ascii="Arial Nova Light" w:hAnsi="Arial Nova Light"/>
+          <w:lang w:val="en-US"/>
+        </w:rPr>
+        <w:t>The goal of this meeting is to set up the concurrent engineering organization. A document has been created in Files/Concurrent Engineering/Concurrent engineering management that describes the concurrent engineering process that will be used for our phase 0-A.</w:t>
       </w:r>
       <w:bookmarkStart w:id="0" w:name="_GoBack"/>
       <w:bookmarkEnd w:id="0"/>
-      <w:r>
-        <w:rPr>
-          <w:rFonts w:ascii="Arial Nova Light" w:hAnsi="Arial Nova Light"/>
-          <w:lang w:val="en-US"/>
-        </w:rPr>
-        <w:t xml:space="preserve"> have (for the moment) a duration of 2 weeks, with a meeting once every two weeks to conclude each iteration.</w:t>
-      </w:r>
-    </w:p>
-    <w:p>
-      <w:pPr>
-        <w:rPr>
-          <w:rFonts w:ascii="Arial Nova Light" w:hAnsi="Arial Nova Light"/>
-          <w:lang w:val="en-US"/>
-        </w:rPr>
-      </w:pPr>
-      <w:r>
-        <w:rPr>
-          <w:rFonts w:ascii="Arial Nova Light" w:hAnsi="Arial Nova Light"/>
-          <w:lang w:val="en-US"/>
-        </w:rPr>
-        <w:t xml:space="preserve">Pierre mentioned that </w:t>
-      </w:r>
-      <w:proofErr w:type="spellStart"/>
-      <w:r>
-        <w:rPr>
-          <w:rFonts w:ascii="Arial Nova Light" w:hAnsi="Arial Nova Light"/>
-          <w:lang w:val="en-US"/>
-        </w:rPr>
-        <w:t>Dawid</w:t>
-      </w:r>
-      <w:proofErr w:type="spellEnd"/>
-      <w:r>
-        <w:rPr>
-          <w:rFonts w:ascii="Arial Nova Light" w:hAnsi="Arial Nova Light"/>
-          <w:lang w:val="en-US"/>
-        </w:rPr>
-        <w:t xml:space="preserve"> proposed that if the mission is not deemed feasible after concurrent engineering sessions, we can launch a call for proposals for potential clients to get a place within our CubeSat for a payload within the specified budget we will have.</w:t>
-      </w:r>
     </w:p>
     <w:p>
       <w:pPr>
@@ -1745,8 +1703,8 @@
 </file>
 
 <file path=word/numbering.xml><?xml version="1.0" encoding="utf-8"?>
-<w:numbering xmlns:wpc="http://schemas.microsoft.com/office/word/2010/wordprocessingCanvas" xmlns:cx="http://schemas.microsoft.com/office/drawing/2014/chartex" xmlns:cx1="http://schemas.microsoft.com/office/drawing/2015/9/8/chartex" xmlns:cx2="http://schemas.microsoft.com/office/drawing/2015/10/21/chartex" xmlns:cx3="http://schemas.microsoft.com/office/drawing/2016/5/9/chartex" xmlns:cx4="http://schemas.microsoft.com/office/drawing/2016/5/10/chartex" xmlns:cx5="http://schemas.microsoft.com/office/drawing/2016/5/11/chartex" xmlns:cx6="http://schemas.microsoft.com/office/drawing/2016/5/12/chartex" xmlns:cx7="http://schemas.microsoft.com/office/drawing/2016/5/13/chartex" xmlns:cx8="http://schemas.microsoft.com/office/drawing/2016/5/14/chartex" xmlns:mc="http://schemas.openxmlformats.org/markup-compatibility/2006" xmlns:aink="http://schemas.microsoft.com/office/drawing/2016/ink" xmlns:am3d="http://schemas.microsoft.com/office/drawing/2017/model3d" xmlns:o="urn:schemas-microsoft-com:office:office" xmlns:r="http://schemas.openxmlformats.org/officeDocument/2006/relationships" xmlns:m="http://schemas.openxmlformats.org/officeDocument/2006/math" xmlns:v="urn:schemas-microsoft-com:vml" xmlns:wp14="http://schemas.microsoft.com/office/word/2010/wordprocessingDrawing" xmlns:wp="http://schemas.openxmlformats.org/drawingml/2006/wordprocessingDrawing" xmlns:w10="urn:schemas-microsoft-com:office:word" xmlns:w="http://schemas.openxmlformats.org/wordprocessingml/2006/main" xmlns:w14="http://schemas.microsoft.com/office/word/2010/wordml" xmlns:w15="http://schemas.microsoft.com/office/word/2012/wordml" xmlns:w16cid="http://schemas.microsoft.com/office/word/2016/wordml/cid" xmlns:w16se="http://schemas.microsoft.com/office/word/2015/wordml/symex" xmlns:wpg="http://schemas.microsoft.com/office/word/2010/wordprocessingGroup" xmlns:wpi="http://schemas.microsoft.com/office/word/2010/wordprocessingInk" xmlns:wne="http://schemas.microsoft.com/office/word/2006/wordml" xmlns:wps="http://schemas.microsoft.com/office/word/2010/wordprocessingShape" mc:Ignorable="w14 w15 w16se w16cid wp14">
-  <w:abstractNum w:abstractNumId="0" w15:restartNumberingAfterBreak="0">
+<w:numbering xmlns:wpc="http://schemas.microsoft.com/office/word/2010/wordprocessingCanvas" xmlns:mc="http://schemas.openxmlformats.org/markup-compatibility/2006" xmlns:o="urn:schemas-microsoft-com:office:office" xmlns:r="http://schemas.openxmlformats.org/officeDocument/2006/relationships" xmlns:m="http://schemas.openxmlformats.org/officeDocument/2006/math" xmlns:v="urn:schemas-microsoft-com:vml" xmlns:wp14="http://schemas.microsoft.com/office/word/2010/wordprocessingDrawing" xmlns:wp="http://schemas.openxmlformats.org/drawingml/2006/wordprocessingDrawing" xmlns:w10="urn:schemas-microsoft-com:office:word" xmlns:w="http://schemas.openxmlformats.org/wordprocessingml/2006/main" xmlns:w14="http://schemas.microsoft.com/office/word/2010/wordml" xmlns:w15="http://schemas.microsoft.com/office/word/2012/wordml" xmlns:wpg="http://schemas.microsoft.com/office/word/2010/wordprocessingGroup" xmlns:wpi="http://schemas.microsoft.com/office/word/2010/wordprocessingInk" xmlns:wne="http://schemas.microsoft.com/office/word/2006/wordml" xmlns:wps="http://schemas.microsoft.com/office/word/2010/wordprocessingShape" mc:Ignorable="w14 w15 wp14">
+  <w:abstractNum w:abstractNumId="0">
     <w:nsid w:val="116D44A7"/>
     <w:multiLevelType w:val="hybridMultilevel"/>
     <w:tmpl w:val="ED684066"/>
@@ -1865,7 +1823,7 @@
 </file>
 
 <file path=word/styles.xml><?xml version="1.0" encoding="utf-8"?>
-<w:styles xmlns:mc="http://schemas.openxmlformats.org/markup-compatibility/2006" xmlns:r="http://schemas.openxmlformats.org/officeDocument/2006/relationships" xmlns:w="http://schemas.openxmlformats.org/wordprocessingml/2006/main" xmlns:w14="http://schemas.microsoft.com/office/word/2010/wordml" xmlns:w15="http://schemas.microsoft.com/office/word/2012/wordml" xmlns:w16cid="http://schemas.microsoft.com/office/word/2016/wordml/cid" xmlns:w16se="http://schemas.microsoft.com/office/word/2015/wordml/symex" mc:Ignorable="w14 w15 w16se w16cid">
+<w:styles xmlns:mc="http://schemas.openxmlformats.org/markup-compatibility/2006" xmlns:r="http://schemas.openxmlformats.org/officeDocument/2006/relationships" xmlns:w="http://schemas.openxmlformats.org/wordprocessingml/2006/main" xmlns:w14="http://schemas.microsoft.com/office/word/2010/wordml" xmlns:w15="http://schemas.microsoft.com/office/word/2012/wordml" mc:Ignorable="w14 w15">
   <w:docDefaults>
     <w:rPrDefault>
       <w:rPr>
@@ -1881,7 +1839,7 @@
       </w:pPr>
     </w:pPrDefault>
   </w:docDefaults>
-  <w:latentStyles w:defLockedState="0" w:defUIPriority="99" w:defSemiHidden="0" w:defUnhideWhenUsed="0" w:defQFormat="0" w:count="375">
+  <w:latentStyles w:defLockedState="0" w:defUIPriority="99" w:defSemiHidden="0" w:defUnhideWhenUsed="0" w:defQFormat="0" w:count="371">
     <w:lsdException w:name="Normal" w:uiPriority="0" w:qFormat="1"/>
     <w:lsdException w:name="heading 1" w:uiPriority="9" w:qFormat="1"/>
     <w:lsdException w:name="heading 2" w:semiHidden="1" w:uiPriority="9" w:unhideWhenUsed="1" w:qFormat="1"/>
@@ -2253,10 +2211,6 @@
     <w:lsdException w:name="List Table 5 Dark Accent 6" w:uiPriority="50"/>
     <w:lsdException w:name="List Table 6 Colorful Accent 6" w:uiPriority="51"/>
     <w:lsdException w:name="List Table 7 Colorful Accent 6" w:uiPriority="52"/>
-    <w:lsdException w:name="Mention" w:semiHidden="1" w:unhideWhenUsed="1"/>
-    <w:lsdException w:name="Smart Hyperlink" w:semiHidden="1" w:unhideWhenUsed="1"/>
-    <w:lsdException w:name="Hashtag" w:semiHidden="1" w:unhideWhenUsed="1"/>
-    <w:lsdException w:name="Unresolved Mention" w:semiHidden="1" w:unhideWhenUsed="1"/>
   </w:latentStyles>
   <w:style w:type="paragraph" w:default="1" w:styleId="Normal">
     <w:name w:val="Normal"/>

</xml_diff>

<commit_message>
Added meeting objectives for today
</commit_message>
<xml_diff>
--- a/Files/Meetings/Off sessions/Logs.docx
+++ b/Files/Meetings/Off sessions/Logs.docx
@@ -1,10 +1,10 @@
 
 <file path=word/document.xml><?xml version="1.0" encoding="utf-8"?>
-<w:document xmlns:wpc="http://schemas.microsoft.com/office/word/2010/wordprocessingCanvas" xmlns:mc="http://schemas.openxmlformats.org/markup-compatibility/2006" xmlns:o="urn:schemas-microsoft-com:office:office" xmlns:r="http://schemas.openxmlformats.org/officeDocument/2006/relationships" xmlns:m="http://schemas.openxmlformats.org/officeDocument/2006/math" xmlns:v="urn:schemas-microsoft-com:vml" xmlns:wp14="http://schemas.microsoft.com/office/word/2010/wordprocessingDrawing" xmlns:wp="http://schemas.openxmlformats.org/drawingml/2006/wordprocessingDrawing" xmlns:w10="urn:schemas-microsoft-com:office:word" xmlns:w="http://schemas.openxmlformats.org/wordprocessingml/2006/main" xmlns:w14="http://schemas.microsoft.com/office/word/2010/wordml" xmlns:w15="http://schemas.microsoft.com/office/word/2012/wordml" xmlns:wpg="http://schemas.microsoft.com/office/word/2010/wordprocessingGroup" xmlns:wpi="http://schemas.microsoft.com/office/word/2010/wordprocessingInk" xmlns:wne="http://schemas.microsoft.com/office/word/2006/wordml" xmlns:wps="http://schemas.microsoft.com/office/word/2010/wordprocessingShape" mc:Ignorable="w14 w15 wp14">
+<w:document xmlns:wpc="http://schemas.microsoft.com/office/word/2010/wordprocessingCanvas" xmlns:cx="http://schemas.microsoft.com/office/drawing/2014/chartex" xmlns:cx1="http://schemas.microsoft.com/office/drawing/2015/9/8/chartex" xmlns:cx2="http://schemas.microsoft.com/office/drawing/2015/10/21/chartex" xmlns:cx3="http://schemas.microsoft.com/office/drawing/2016/5/9/chartex" xmlns:cx4="http://schemas.microsoft.com/office/drawing/2016/5/10/chartex" xmlns:cx5="http://schemas.microsoft.com/office/drawing/2016/5/11/chartex" xmlns:cx6="http://schemas.microsoft.com/office/drawing/2016/5/12/chartex" xmlns:cx7="http://schemas.microsoft.com/office/drawing/2016/5/13/chartex" xmlns:cx8="http://schemas.microsoft.com/office/drawing/2016/5/14/chartex" xmlns:mc="http://schemas.openxmlformats.org/markup-compatibility/2006" xmlns:aink="http://schemas.microsoft.com/office/drawing/2016/ink" xmlns:am3d="http://schemas.microsoft.com/office/drawing/2017/model3d" xmlns:o="urn:schemas-microsoft-com:office:office" xmlns:r="http://schemas.openxmlformats.org/officeDocument/2006/relationships" xmlns:m="http://schemas.openxmlformats.org/officeDocument/2006/math" xmlns:v="urn:schemas-microsoft-com:vml" xmlns:wp14="http://schemas.microsoft.com/office/word/2010/wordprocessingDrawing" xmlns:wp="http://schemas.openxmlformats.org/drawingml/2006/wordprocessingDrawing" xmlns:w10="urn:schemas-microsoft-com:office:word" xmlns:w="http://schemas.openxmlformats.org/wordprocessingml/2006/main" xmlns:w14="http://schemas.microsoft.com/office/word/2010/wordml" xmlns:w15="http://schemas.microsoft.com/office/word/2012/wordml" xmlns:w16cid="http://schemas.microsoft.com/office/word/2016/wordml/cid" xmlns:w16se="http://schemas.microsoft.com/office/word/2015/wordml/symex" xmlns:wpg="http://schemas.microsoft.com/office/word/2010/wordprocessingGroup" xmlns:wpi="http://schemas.microsoft.com/office/word/2010/wordprocessingInk" xmlns:wne="http://schemas.microsoft.com/office/word/2006/wordml" xmlns:wps="http://schemas.microsoft.com/office/word/2010/wordprocessingShape" mc:Ignorable="w14 w15 w16se w16cid wp14">
   <w:body>
     <w:p>
       <w:pPr>
-        <w:pStyle w:val="Titre1"/>
+        <w:pStyle w:val="Heading1"/>
       </w:pPr>
       <w:r>
         <w:t>2018</w:t>
@@ -192,7 +192,7 @@
     </w:p>
     <w:p>
       <w:pPr>
-        <w:pStyle w:val="Paragraphedeliste"/>
+        <w:pStyle w:val="ListParagraph"/>
         <w:numPr>
           <w:ilvl w:val="0"/>
           <w:numId w:val="1"/>
@@ -212,7 +212,7 @@
     </w:p>
     <w:p>
       <w:pPr>
-        <w:pStyle w:val="Paragraphedeliste"/>
+        <w:pStyle w:val="ListParagraph"/>
         <w:numPr>
           <w:ilvl w:val="0"/>
           <w:numId w:val="1"/>
@@ -232,7 +232,7 @@
     </w:p>
     <w:p>
       <w:pPr>
-        <w:pStyle w:val="Paragraphedeliste"/>
+        <w:pStyle w:val="ListParagraph"/>
         <w:numPr>
           <w:ilvl w:val="0"/>
           <w:numId w:val="1"/>
@@ -252,7 +252,7 @@
     </w:p>
     <w:p>
       <w:pPr>
-        <w:pStyle w:val="Paragraphedeliste"/>
+        <w:pStyle w:val="ListParagraph"/>
         <w:numPr>
           <w:ilvl w:val="0"/>
           <w:numId w:val="1"/>
@@ -287,7 +287,7 @@
     </w:p>
     <w:p>
       <w:pPr>
-        <w:pStyle w:val="Paragraphedeliste"/>
+        <w:pStyle w:val="ListParagraph"/>
         <w:numPr>
           <w:ilvl w:val="0"/>
           <w:numId w:val="1"/>
@@ -300,12 +300,26 @@
         <w:rPr>
           <w:rFonts w:ascii="Arial Nova Light" w:hAnsi="Arial Nova Light"/>
         </w:rPr>
-        <w:t>Mission Analysis (MA) : Nicolas</w:t>
-      </w:r>
-    </w:p>
-    <w:p>
-      <w:pPr>
-        <w:pStyle w:val="Paragraphedeliste"/>
+        <w:t xml:space="preserve">Mission </w:t>
+      </w:r>
+      <w:proofErr w:type="spellStart"/>
+      <w:r>
+        <w:rPr>
+          <w:rFonts w:ascii="Arial Nova Light" w:hAnsi="Arial Nova Light"/>
+        </w:rPr>
+        <w:t>Analysis</w:t>
+      </w:r>
+      <w:proofErr w:type="spellEnd"/>
+      <w:r>
+        <w:rPr>
+          <w:rFonts w:ascii="Arial Nova Light" w:hAnsi="Arial Nova Light"/>
+        </w:rPr>
+        <w:t xml:space="preserve"> (MA) : Nicolas</w:t>
+      </w:r>
+    </w:p>
+    <w:p>
+      <w:pPr>
+        <w:pStyle w:val="ListParagraph"/>
         <w:numPr>
           <w:ilvl w:val="0"/>
           <w:numId w:val="1"/>
@@ -323,7 +337,7 @@
     </w:p>
     <w:p>
       <w:pPr>
-        <w:pStyle w:val="Paragraphedeliste"/>
+        <w:pStyle w:val="ListParagraph"/>
         <w:numPr>
           <w:ilvl w:val="0"/>
           <w:numId w:val="1"/>
@@ -341,7 +355,7 @@
     </w:p>
     <w:p>
       <w:pPr>
-        <w:pStyle w:val="Paragraphedeliste"/>
+        <w:pStyle w:val="ListParagraph"/>
         <w:numPr>
           <w:ilvl w:val="0"/>
           <w:numId w:val="1"/>
@@ -350,16 +364,24 @@
           <w:rFonts w:ascii="Arial Nova Light" w:hAnsi="Arial Nova Light"/>
         </w:rPr>
       </w:pPr>
-      <w:r>
-        <w:rPr>
-          <w:rFonts w:ascii="Arial Nova Light" w:hAnsi="Arial Nova Light"/>
-        </w:rPr>
-        <w:t>Comms : Clément &amp; Niels</w:t>
-      </w:r>
-    </w:p>
-    <w:p>
-      <w:pPr>
-        <w:pStyle w:val="Paragraphedeliste"/>
+      <w:proofErr w:type="spellStart"/>
+      <w:r>
+        <w:rPr>
+          <w:rFonts w:ascii="Arial Nova Light" w:hAnsi="Arial Nova Light"/>
+        </w:rPr>
+        <w:t>Comms</w:t>
+      </w:r>
+      <w:proofErr w:type="spellEnd"/>
+      <w:r>
+        <w:rPr>
+          <w:rFonts w:ascii="Arial Nova Light" w:hAnsi="Arial Nova Light"/>
+        </w:rPr>
+        <w:t> : Clément &amp; Niels</w:t>
+      </w:r>
+    </w:p>
+    <w:p>
+      <w:pPr>
+        <w:pStyle w:val="ListParagraph"/>
         <w:numPr>
           <w:ilvl w:val="0"/>
           <w:numId w:val="1"/>
@@ -377,7 +399,7 @@
     </w:p>
     <w:p>
       <w:pPr>
-        <w:pStyle w:val="Paragraphedeliste"/>
+        <w:pStyle w:val="ListParagraph"/>
         <w:numPr>
           <w:ilvl w:val="0"/>
           <w:numId w:val="1"/>
@@ -395,7 +417,7 @@
     </w:p>
     <w:p>
       <w:pPr>
-        <w:pStyle w:val="Paragraphedeliste"/>
+        <w:pStyle w:val="ListParagraph"/>
         <w:numPr>
           <w:ilvl w:val="0"/>
           <w:numId w:val="1"/>
@@ -404,12 +426,14 @@
           <w:rFonts w:ascii="Arial Nova Light" w:hAnsi="Arial Nova Light"/>
         </w:rPr>
       </w:pPr>
+      <w:proofErr w:type="spellStart"/>
       <w:r>
         <w:rPr>
           <w:rFonts w:ascii="Arial Nova Light" w:hAnsi="Arial Nova Light"/>
         </w:rPr>
         <w:t>Payload</w:t>
       </w:r>
+      <w:proofErr w:type="spellEnd"/>
       <w:r>
         <w:rPr>
           <w:rFonts w:ascii="Arial Nova Light" w:hAnsi="Arial Nova Light"/>
@@ -462,7 +486,7 @@
     </w:p>
     <w:p>
       <w:pPr>
-        <w:pStyle w:val="Paragraphedeliste"/>
+        <w:pStyle w:val="ListParagraph"/>
         <w:numPr>
           <w:ilvl w:val="0"/>
           <w:numId w:val="1"/>
@@ -482,7 +506,7 @@
     </w:p>
     <w:p>
       <w:pPr>
-        <w:pStyle w:val="Paragraphedeliste"/>
+        <w:pStyle w:val="ListParagraph"/>
         <w:numPr>
           <w:ilvl w:val="0"/>
           <w:numId w:val="1"/>
@@ -517,7 +541,7 @@
     </w:p>
     <w:p>
       <w:pPr>
-        <w:pStyle w:val="Paragraphedeliste"/>
+        <w:pStyle w:val="ListParagraph"/>
         <w:numPr>
           <w:ilvl w:val="0"/>
           <w:numId w:val="1"/>
@@ -537,7 +561,7 @@
     </w:p>
     <w:p>
       <w:pPr>
-        <w:pStyle w:val="Paragraphedeliste"/>
+        <w:pStyle w:val="ListParagraph"/>
         <w:numPr>
           <w:ilvl w:val="0"/>
           <w:numId w:val="1"/>
@@ -572,7 +596,7 @@
     </w:p>
     <w:p>
       <w:pPr>
-        <w:pStyle w:val="Paragraphedeliste"/>
+        <w:pStyle w:val="ListParagraph"/>
         <w:numPr>
           <w:ilvl w:val="0"/>
           <w:numId w:val="1"/>
@@ -592,7 +616,7 @@
     </w:p>
     <w:p>
       <w:pPr>
-        <w:pStyle w:val="Paragraphedeliste"/>
+        <w:pStyle w:val="ListParagraph"/>
         <w:numPr>
           <w:ilvl w:val="0"/>
           <w:numId w:val="1"/>
@@ -613,7 +637,7 @@
     </w:p>
     <w:p>
       <w:pPr>
-        <w:pStyle w:val="Paragraphedeliste"/>
+        <w:pStyle w:val="ListParagraph"/>
         <w:numPr>
           <w:ilvl w:val="0"/>
           <w:numId w:val="1"/>
@@ -633,7 +657,7 @@
     </w:p>
     <w:p>
       <w:pPr>
-        <w:pStyle w:val="Paragraphedeliste"/>
+        <w:pStyle w:val="ListParagraph"/>
         <w:numPr>
           <w:ilvl w:val="0"/>
           <w:numId w:val="1"/>
@@ -653,7 +677,7 @@
     </w:p>
     <w:p>
       <w:pPr>
-        <w:pStyle w:val="Paragraphedeliste"/>
+        <w:pStyle w:val="ListParagraph"/>
         <w:numPr>
           <w:ilvl w:val="0"/>
           <w:numId w:val="1"/>
@@ -673,7 +697,7 @@
     </w:p>
     <w:p>
       <w:pPr>
-        <w:pStyle w:val="Paragraphedeliste"/>
+        <w:pStyle w:val="ListParagraph"/>
         <w:numPr>
           <w:ilvl w:val="0"/>
           <w:numId w:val="1"/>
@@ -723,7 +747,7 @@
     </w:p>
     <w:p>
       <w:pPr>
-        <w:pStyle w:val="Titre1"/>
+        <w:pStyle w:val="Heading1"/>
       </w:pPr>
       <w:r>
         <w:t>2018-09-30</w:t>
@@ -917,7 +941,7 @@
     </w:p>
     <w:p>
       <w:pPr>
-        <w:pStyle w:val="Titre1"/>
+        <w:pStyle w:val="Heading1"/>
       </w:pPr>
       <w:r>
         <w:t>2018</w:t>
@@ -1065,7 +1089,39 @@
           <w:rFonts w:ascii="Arial Nova Light" w:hAnsi="Arial Nova Light"/>
           <w:lang w:val="en-US"/>
         </w:rPr>
-        <w:t>: tolosat_planning (planning only) and tolosat_systems_engineering.</w:t>
+        <w:t xml:space="preserve">: </w:t>
+      </w:r>
+      <w:proofErr w:type="spellStart"/>
+      <w:r>
+        <w:rPr>
+          <w:rFonts w:ascii="Arial Nova Light" w:hAnsi="Arial Nova Light"/>
+          <w:lang w:val="en-US"/>
+        </w:rPr>
+        <w:t>tolosat_planning</w:t>
+      </w:r>
+      <w:proofErr w:type="spellEnd"/>
+      <w:r>
+        <w:rPr>
+          <w:rFonts w:ascii="Arial Nova Light" w:hAnsi="Arial Nova Light"/>
+          <w:lang w:val="en-US"/>
+        </w:rPr>
+        <w:t xml:space="preserve"> (planning only) and </w:t>
+      </w:r>
+      <w:proofErr w:type="spellStart"/>
+      <w:r>
+        <w:rPr>
+          <w:rFonts w:ascii="Arial Nova Light" w:hAnsi="Arial Nova Light"/>
+          <w:lang w:val="en-US"/>
+        </w:rPr>
+        <w:t>tolosat_systems_engineering</w:t>
+      </w:r>
+      <w:proofErr w:type="spellEnd"/>
+      <w:r>
+        <w:rPr>
+          <w:rFonts w:ascii="Arial Nova Light" w:hAnsi="Arial Nova Light"/>
+          <w:lang w:val="en-US"/>
+        </w:rPr>
+        <w:t>.</w:t>
       </w:r>
       <w:r>
         <w:rPr>
@@ -1100,20 +1156,36 @@
           <w:rFonts w:ascii="Arial Nova Light" w:hAnsi="Arial Nova Light"/>
           <w:lang w:val="en-US"/>
         </w:rPr>
-        <w:t xml:space="preserve"> We will contact Fabien Apper (to be done by Pierre).</w:t>
-      </w:r>
-    </w:p>
-    <w:p>
-      <w:pPr>
-        <w:rPr>
-          <w:rFonts w:ascii="Arial Nova Light" w:hAnsi="Arial Nova Light"/>
-          <w:lang w:val="en-US"/>
-        </w:rPr>
-      </w:pPr>
-    </w:p>
-    <w:p>
-      <w:pPr>
-        <w:pStyle w:val="Titre1"/>
+        <w:t xml:space="preserve"> We will contact Fabien </w:t>
+      </w:r>
+      <w:proofErr w:type="spellStart"/>
+      <w:r>
+        <w:rPr>
+          <w:rFonts w:ascii="Arial Nova Light" w:hAnsi="Arial Nova Light"/>
+          <w:lang w:val="en-US"/>
+        </w:rPr>
+        <w:t>Apper</w:t>
+      </w:r>
+      <w:proofErr w:type="spellEnd"/>
+      <w:r>
+        <w:rPr>
+          <w:rFonts w:ascii="Arial Nova Light" w:hAnsi="Arial Nova Light"/>
+          <w:lang w:val="en-US"/>
+        </w:rPr>
+        <w:t xml:space="preserve"> (to be done by Pierre).</w:t>
+      </w:r>
+    </w:p>
+    <w:p>
+      <w:pPr>
+        <w:rPr>
+          <w:rFonts w:ascii="Arial Nova Light" w:hAnsi="Arial Nova Light"/>
+          <w:lang w:val="en-US"/>
+        </w:rPr>
+      </w:pPr>
+    </w:p>
+    <w:p>
+      <w:pPr>
+        <w:pStyle w:val="Heading1"/>
       </w:pPr>
       <w:r>
         <w:t>2018-10-21 meeting (Systems Engineering)</w:t>
@@ -1261,7 +1333,23 @@
           <w:rFonts w:ascii="Arial Nova Light" w:hAnsi="Arial Nova Light"/>
           <w:lang w:val="en-US"/>
         </w:rPr>
-        <w:t>Cedric showed the new recruits how to use Git and demonstrated a bit what we can do with Capella. We did not make any decisions regarding the project, as Pierre left very early and that it was not relevant to discuss without him (as it has been less than a week than the new recruits are there; therefore they are not in the position to take decisions regarding the project, due to a lack of project and technical information). On a side note, this meeting was not productive at all, but mainly demonstrative, as there was not much to discuss without Pierre; additionally, the room of CCS was not available (building closed) and we had to set up somewhere else.</w:t>
+        <w:t xml:space="preserve">Cedric showed the new recruits how to use Git and demonstrated a bit what we can do with Capella. We did not make any decisions regarding the project, as Pierre left very early and that it was not relevant to discuss without him (as it has been less than a week than the new recruits are there; </w:t>
+      </w:r>
+      <w:proofErr w:type="gramStart"/>
+      <w:r>
+        <w:rPr>
+          <w:rFonts w:ascii="Arial Nova Light" w:hAnsi="Arial Nova Light"/>
+          <w:lang w:val="en-US"/>
+        </w:rPr>
+        <w:t>therefore</w:t>
+      </w:r>
+      <w:proofErr w:type="gramEnd"/>
+      <w:r>
+        <w:rPr>
+          <w:rFonts w:ascii="Arial Nova Light" w:hAnsi="Arial Nova Light"/>
+          <w:lang w:val="en-US"/>
+        </w:rPr>
+        <w:t xml:space="preserve"> they are not in the position to take decisions regarding the project, due to a lack of project and technical information). On a side note, this meeting was not productive at all, but mainly demonstrative, as there was not much to discuss without Pierre; additionally, the room of CCS was not available (building closed) and we had to set up somewhere else.</w:t>
       </w:r>
     </w:p>
     <w:p>
@@ -1292,7 +1380,7 @@
     </w:p>
     <w:p>
       <w:pPr>
-        <w:pStyle w:val="Titre1"/>
+        <w:pStyle w:val="Heading1"/>
       </w:pPr>
       <w:r>
         <w:t>2018-10-2</w:t>
@@ -1481,20 +1569,36 @@
           <w:rFonts w:ascii="Arial Nova Light" w:hAnsi="Arial Nova Light"/>
           <w:lang w:val="en-US"/>
         </w:rPr>
-        <w:t>Pierre mentioned that Dawid proposed that if the mission is not deemed feasible after concurrent engineering sessions, we can launch a call for proposals for potential clients to get a place within our CubeSat for a payload within the specified budget we will have.</w:t>
-      </w:r>
-    </w:p>
-    <w:p>
-      <w:pPr>
-        <w:rPr>
-          <w:rFonts w:ascii="Arial Nova Light" w:hAnsi="Arial Nova Light"/>
-          <w:lang w:val="en-US"/>
-        </w:rPr>
-      </w:pPr>
-    </w:p>
-    <w:p>
-      <w:pPr>
-        <w:pStyle w:val="Titre1"/>
+        <w:t xml:space="preserve">Pierre mentioned that </w:t>
+      </w:r>
+      <w:proofErr w:type="spellStart"/>
+      <w:r>
+        <w:rPr>
+          <w:rFonts w:ascii="Arial Nova Light" w:hAnsi="Arial Nova Light"/>
+          <w:lang w:val="en-US"/>
+        </w:rPr>
+        <w:t>Dawid</w:t>
+      </w:r>
+      <w:proofErr w:type="spellEnd"/>
+      <w:r>
+        <w:rPr>
+          <w:rFonts w:ascii="Arial Nova Light" w:hAnsi="Arial Nova Light"/>
+          <w:lang w:val="en-US"/>
+        </w:rPr>
+        <w:t xml:space="preserve"> proposed that if the mission is not deemed feasible after concurrent engineering sessions, we can launch a call for proposals for potential clients to get a place within our CubeSat for a payload within the specified budget we will have.</w:t>
+      </w:r>
+    </w:p>
+    <w:p>
+      <w:pPr>
+        <w:rPr>
+          <w:rFonts w:ascii="Arial Nova Light" w:hAnsi="Arial Nova Light"/>
+          <w:lang w:val="en-US"/>
+        </w:rPr>
+      </w:pPr>
+    </w:p>
+    <w:p>
+      <w:pPr>
+        <w:pStyle w:val="Heading1"/>
       </w:pPr>
       <w:r>
         <w:t>2018-11-11</w:t>
@@ -1625,7 +1729,7 @@
     </w:p>
     <w:p>
       <w:pPr>
-        <w:pStyle w:val="Titre1"/>
+        <w:pStyle w:val="Heading1"/>
       </w:pPr>
       <w:r>
         <w:lastRenderedPageBreak/>
@@ -1795,7 +1899,7 @@
     </w:p>
     <w:p>
       <w:pPr>
-        <w:pStyle w:val="Titre1"/>
+        <w:pStyle w:val="Heading1"/>
       </w:pPr>
       <w:r>
         <w:t>2018-12-07</w:t>
@@ -1839,15 +1943,471 @@
           <w:rFonts w:ascii="Arial Nova Light" w:hAnsi="Arial Nova Light"/>
           <w:lang w:val="en-US"/>
         </w:rPr>
+        <w:t xml:space="preserve"> Cédric, Pierre &amp; Martin</w:t>
+      </w:r>
+    </w:p>
+    <w:p>
+      <w:pPr>
+        <w:rPr>
+          <w:rFonts w:ascii="Arial Nova Light" w:hAnsi="Arial Nova Light"/>
+          <w:lang w:val="en-US"/>
+        </w:rPr>
+      </w:pPr>
+      <w:r>
+        <w:rPr>
+          <w:rFonts w:ascii="Arial Nova Light" w:hAnsi="Arial Nova Light"/>
+          <w:b/>
+          <w:lang w:val="en-US"/>
+        </w:rPr>
+        <w:t>Duration:</w:t>
+      </w:r>
+      <w:r>
+        <w:rPr>
+          <w:rFonts w:ascii="Arial Nova Light" w:hAnsi="Arial Nova Light"/>
+          <w:b/>
+          <w:lang w:val="en-US"/>
+        </w:rPr>
+        <w:t xml:space="preserve"> </w:t>
+      </w:r>
+      <w:r>
+        <w:rPr>
+          <w:rFonts w:ascii="Arial Nova Light" w:hAnsi="Arial Nova Light"/>
+          <w:lang w:val="en-US"/>
+        </w:rPr>
+        <w:t>3</w:t>
+      </w:r>
+      <w:r>
+        <w:rPr>
+          <w:rFonts w:ascii="Arial Nova Light" w:hAnsi="Arial Nova Light"/>
+          <w:lang w:val="en-US"/>
+        </w:rPr>
+        <w:t xml:space="preserve"> hour</w:t>
+      </w:r>
+      <w:r>
+        <w:rPr>
+          <w:rFonts w:ascii="Arial Nova Light" w:hAnsi="Arial Nova Light"/>
+          <w:lang w:val="en-US"/>
+        </w:rPr>
+        <w:t>s</w:t>
+      </w:r>
+    </w:p>
+    <w:p>
+      <w:pPr>
+        <w:rPr>
+          <w:rFonts w:ascii="Arial Nova Light" w:hAnsi="Arial Nova Light"/>
+          <w:lang w:val="en-US"/>
+        </w:rPr>
+      </w:pPr>
+      <w:r>
+        <w:rPr>
+          <w:rFonts w:ascii="Arial Nova Light" w:hAnsi="Arial Nova Light"/>
+          <w:b/>
+          <w:lang w:val="en-US"/>
+        </w:rPr>
+        <w:t>Place:</w:t>
+      </w:r>
+      <w:r>
+        <w:rPr>
+          <w:rFonts w:ascii="Arial Nova Light" w:hAnsi="Arial Nova Light"/>
+          <w:lang w:val="en-US"/>
+        </w:rPr>
+        <w:t xml:space="preserve">  CCS room, ISAE</w:t>
+      </w:r>
+    </w:p>
+    <w:p>
+      <w:pPr>
+        <w:rPr>
+          <w:rFonts w:ascii="Arial Nova Light" w:hAnsi="Arial Nova Light"/>
+          <w:lang w:val="en-US"/>
+        </w:rPr>
+      </w:pPr>
+      <w:r>
+        <w:rPr>
+          <w:rFonts w:ascii="Arial Nova Light" w:hAnsi="Arial Nova Light"/>
+          <w:lang w:val="en-US"/>
+        </w:rPr>
+        <w:t>- IDM Versioning (see Concurrent Engineering Management)</w:t>
+      </w:r>
+    </w:p>
+    <w:p>
+      <w:pPr>
+        <w:rPr>
+          <w:rFonts w:ascii="Arial Nova Light" w:hAnsi="Arial Nova Light"/>
+          <w:lang w:val="en-US"/>
+        </w:rPr>
+      </w:pPr>
+      <w:r>
+        <w:rPr>
+          <w:rFonts w:ascii="Arial Nova Light" w:hAnsi="Arial Nova Light"/>
+          <w:lang w:val="en-US"/>
+        </w:rPr>
+        <w:t>- Number of meetings increased from one every two weeks to twice per week</w:t>
+      </w:r>
+    </w:p>
+    <w:p>
+      <w:pPr>
+        <w:rPr>
+          <w:rFonts w:ascii="Arial Nova Light" w:hAnsi="Arial Nova Light"/>
+          <w:lang w:val="en-US"/>
+        </w:rPr>
+      </w:pPr>
+      <w:r>
+        <w:rPr>
+          <w:rFonts w:ascii="Arial Nova Light" w:hAnsi="Arial Nova Light"/>
+          <w:lang w:val="en-US"/>
+        </w:rPr>
+        <w:t xml:space="preserve">- </w:t>
+      </w:r>
+      <w:r>
+        <w:rPr>
+          <w:rFonts w:ascii="Arial Nova Light" w:hAnsi="Arial Nova Light"/>
+          <w:lang w:val="en-US"/>
+        </w:rPr>
+        <w:t>We will need to set the mission review date for January/February</w:t>
+      </w:r>
+    </w:p>
+    <w:p>
+      <w:pPr>
+        <w:rPr>
+          <w:rFonts w:ascii="Arial Nova Light" w:hAnsi="Arial Nova Light"/>
+          <w:lang w:val="en-US"/>
+        </w:rPr>
+      </w:pPr>
+      <w:r>
+        <w:rPr>
+          <w:rFonts w:ascii="Arial Nova Light" w:hAnsi="Arial Nova Light"/>
+          <w:lang w:val="en-US"/>
+        </w:rPr>
+        <w:t>- Afterwork on Thursday 20</w:t>
+      </w:r>
+      <w:r>
+        <w:rPr>
+          <w:rFonts w:ascii="Arial Nova Light" w:hAnsi="Arial Nova Light"/>
+          <w:vertAlign w:val="superscript"/>
+          <w:lang w:val="en-US"/>
+        </w:rPr>
+        <w:t>th</w:t>
+      </w:r>
+      <w:r>
+        <w:rPr>
+          <w:rFonts w:ascii="Arial Nova Light" w:hAnsi="Arial Nova Light"/>
+          <w:lang w:val="en-US"/>
+        </w:rPr>
+        <w:t xml:space="preserve"> of December</w:t>
+      </w:r>
+    </w:p>
+    <w:p>
+      <w:pPr>
+        <w:rPr>
+          <w:rFonts w:ascii="Arial Nova Light" w:hAnsi="Arial Nova Light"/>
+          <w:lang w:val="en-US"/>
+        </w:rPr>
+      </w:pPr>
+      <w:r>
+        <w:rPr>
+          <w:rFonts w:ascii="Arial Nova Light" w:hAnsi="Arial Nova Light"/>
+          <w:lang w:val="en-US"/>
+        </w:rPr>
+        <w:t xml:space="preserve">- </w:t>
+      </w:r>
+      <w:r>
+        <w:rPr>
+          <w:rFonts w:ascii="Arial Nova Light" w:hAnsi="Arial Nova Light"/>
+          <w:lang w:val="en-US"/>
+        </w:rPr>
+        <w:t>Clear presentation of the next objectives on Thursday 13</w:t>
+      </w:r>
+      <w:r>
+        <w:rPr>
+          <w:rFonts w:ascii="Arial Nova Light" w:hAnsi="Arial Nova Light"/>
+          <w:vertAlign w:val="superscript"/>
+          <w:lang w:val="en-US"/>
+        </w:rPr>
+        <w:t>th</w:t>
+      </w:r>
+      <w:r>
+        <w:rPr>
+          <w:rFonts w:ascii="Arial Nova Light" w:hAnsi="Arial Nova Light"/>
+          <w:lang w:val="en-US"/>
+        </w:rPr>
+        <w:t xml:space="preserve"> of December</w:t>
+      </w:r>
+    </w:p>
+    <w:p>
+      <w:pPr>
+        <w:rPr>
+          <w:rFonts w:ascii="Arial Nova Light" w:hAnsi="Arial Nova Light"/>
+          <w:lang w:val="en-US"/>
+        </w:rPr>
+      </w:pPr>
+      <w:r>
+        <w:rPr>
+          <w:rFonts w:ascii="Arial Nova Light" w:hAnsi="Arial Nova Light"/>
+          <w:lang w:val="en-US"/>
+        </w:rPr>
+        <w:t xml:space="preserve">- </w:t>
+      </w:r>
+      <w:r>
+        <w:rPr>
+          <w:rFonts w:ascii="Arial Nova Light" w:hAnsi="Arial Nova Light"/>
+          <w:lang w:val="en-US"/>
+        </w:rPr>
+        <w:t>Meeting with the RSS Tuesday 18</w:t>
+      </w:r>
+      <w:r>
+        <w:rPr>
+          <w:rFonts w:ascii="Arial Nova Light" w:hAnsi="Arial Nova Light"/>
+          <w:vertAlign w:val="superscript"/>
+          <w:lang w:val="en-US"/>
+        </w:rPr>
+        <w:t>th</w:t>
+      </w:r>
+      <w:r>
+        <w:rPr>
+          <w:rFonts w:ascii="Arial Nova Light" w:hAnsi="Arial Nova Light"/>
+          <w:lang w:val="en-US"/>
+        </w:rPr>
+        <w:t xml:space="preserve"> of December</w:t>
+      </w:r>
+    </w:p>
+    <w:p>
+      <w:pPr>
+        <w:rPr>
+          <w:rFonts w:ascii="Arial Nova Light" w:hAnsi="Arial Nova Light"/>
+          <w:lang w:val="en-US"/>
+        </w:rPr>
+      </w:pPr>
+    </w:p>
+    <w:p>
+      <w:pPr>
+        <w:rPr>
+          <w:rFonts w:ascii="Arial Nova Light" w:hAnsi="Arial Nova Light"/>
+          <w:lang w:val="en-US"/>
+        </w:rPr>
+      </w:pPr>
+      <w:r>
+        <w:rPr>
+          <w:rFonts w:ascii="Arial Nova Light" w:hAnsi="Arial Nova Light"/>
+          <w:lang w:val="en-US"/>
+        </w:rPr>
+        <w:t>Presentation to be made Thursday 13</w:t>
+      </w:r>
+      <w:r>
+        <w:rPr>
+          <w:rFonts w:ascii="Arial Nova Light" w:hAnsi="Arial Nova Light"/>
+          <w:vertAlign w:val="superscript"/>
+          <w:lang w:val="en-US"/>
+        </w:rPr>
+        <w:t>th</w:t>
+      </w:r>
+      <w:r>
+        <w:rPr>
+          <w:rFonts w:ascii="Arial Nova Light" w:hAnsi="Arial Nova Light"/>
+          <w:lang w:val="en-US"/>
+        </w:rPr>
+        <w:t xml:space="preserve"> of December:</w:t>
+      </w:r>
+    </w:p>
+    <w:p>
+      <w:pPr>
+        <w:rPr>
+          <w:rFonts w:ascii="Arial Nova Light" w:hAnsi="Arial Nova Light"/>
+          <w:lang w:val="en-US"/>
+        </w:rPr>
+      </w:pPr>
+      <w:r>
+        <w:rPr>
+          <w:rFonts w:ascii="Arial Nova Light" w:hAnsi="Arial Nova Light"/>
+          <w:lang w:val="en-US"/>
+        </w:rPr>
+        <w:t>- Planning until the end of the year</w:t>
+      </w:r>
+    </w:p>
+    <w:p>
+      <w:pPr>
+        <w:rPr>
+          <w:rFonts w:ascii="Arial Nova Light" w:hAnsi="Arial Nova Light"/>
+          <w:lang w:val="en-US"/>
+        </w:rPr>
+      </w:pPr>
+      <w:r>
+        <w:rPr>
+          <w:rFonts w:ascii="Arial Nova Light" w:hAnsi="Arial Nova Light"/>
+          <w:lang w:val="en-US"/>
+        </w:rPr>
+        <w:t xml:space="preserve">- </w:t>
+      </w:r>
+      <w:r>
+        <w:rPr>
+          <w:rFonts w:ascii="Arial Nova Light" w:hAnsi="Arial Nova Light"/>
+          <w:lang w:val="en-US"/>
+        </w:rPr>
+        <w:t>Concurrent Engineering guidelines, resources, objectives</w:t>
+      </w:r>
+    </w:p>
+    <w:p>
+      <w:pPr>
+        <w:rPr>
+          <w:rFonts w:ascii="Arial Nova Light" w:hAnsi="Arial Nova Light"/>
+          <w:lang w:val="en-US"/>
+        </w:rPr>
+      </w:pPr>
+      <w:r>
+        <w:rPr>
+          <w:rFonts w:ascii="Arial Nova Light" w:hAnsi="Arial Nova Light"/>
+          <w:lang w:val="en-US"/>
+        </w:rPr>
+        <w:t>- Project organization (2 meetings per week on Tuesday/Thursday</w:t>
+      </w:r>
+      <w:r>
+        <w:rPr>
+          <w:rFonts w:ascii="Arial Nova Light" w:hAnsi="Arial Nova Light"/>
+          <w:lang w:val="en-US"/>
+        </w:rPr>
+        <w:t xml:space="preserve"> from 17-21 December week</w:t>
+      </w:r>
+      <w:r>
+        <w:rPr>
+          <w:rFonts w:ascii="Arial Nova Light" w:hAnsi="Arial Nova Light"/>
+          <w:lang w:val="en-US"/>
+        </w:rPr>
+        <w:t>)</w:t>
+      </w:r>
+    </w:p>
+    <w:p>
+      <w:pPr>
+        <w:rPr>
+          <w:rFonts w:ascii="Arial Nova Light" w:hAnsi="Arial Nova Light"/>
+          <w:lang w:val="en-US"/>
+        </w:rPr>
+      </w:pPr>
+      <w:r>
+        <w:rPr>
+          <w:rFonts w:ascii="Arial Nova Light" w:hAnsi="Arial Nova Light"/>
+          <w:lang w:val="en-US"/>
+        </w:rPr>
+        <w:t>- Project afterwork!!</w:t>
+      </w:r>
+    </w:p>
+    <w:p>
+      <w:pPr>
+        <w:rPr>
+          <w:rFonts w:ascii="Arial Nova Light" w:hAnsi="Arial Nova Light"/>
+          <w:lang w:val="en-US"/>
+        </w:rPr>
+      </w:pPr>
+    </w:p>
+    <w:p>
+      <w:pPr>
+        <w:rPr>
+          <w:rFonts w:ascii="Arial Nova Light" w:hAnsi="Arial Nova Light"/>
+          <w:lang w:val="en-US"/>
+        </w:rPr>
+      </w:pPr>
+      <w:r>
+        <w:rPr>
+          <w:rFonts w:ascii="Arial Nova Light" w:hAnsi="Arial Nova Light"/>
+          <w:b/>
+          <w:color w:val="FF0000"/>
+          <w:lang w:val="en-US"/>
+        </w:rPr>
+        <w:t>For DME mission:</w:t>
+      </w:r>
+      <w:r>
+        <w:rPr>
+          <w:rFonts w:ascii="Arial Nova Light" w:hAnsi="Arial Nova Light"/>
+          <w:b/>
+          <w:lang w:val="en-US"/>
+        </w:rPr>
+        <w:t xml:space="preserve"> </w:t>
+      </w:r>
+      <w:r>
+        <w:rPr>
+          <w:rFonts w:ascii="Arial Nova Light" w:hAnsi="Arial Nova Light"/>
+          <w:lang w:val="en-US"/>
+        </w:rPr>
+        <w:t>a study would be made by 2-3 people (many might be interested in Supaero) in parallel as a third team for the payload. When the study is finished, we decide permanently of which mission to pursue.</w:t>
+      </w:r>
+      <w:r>
+        <w:rPr>
+          <w:rFonts w:ascii="Arial Nova Light" w:hAnsi="Arial Nova Light"/>
+          <w:lang w:val="en-US"/>
+        </w:rPr>
+        <w:t xml:space="preserve"> While the study is under way, we begin th</w:t>
+      </w:r>
+      <w:r>
+        <w:rPr>
+          <w:rFonts w:ascii="Arial Nova Light" w:hAnsi="Arial Nova Light"/>
+          <w:lang w:val="en-US"/>
+        </w:rPr>
+        <w:t>e phase A with the Iridium and g</w:t>
+      </w:r>
+      <w:r>
+        <w:rPr>
+          <w:rFonts w:ascii="Arial Nova Light" w:hAnsi="Arial Nova Light"/>
+          <w:lang w:val="en-US"/>
+        </w:rPr>
+        <w:t>ravimetry payloads.</w:t>
+      </w:r>
+    </w:p>
+    <w:p>
+      <w:pPr>
+        <w:pStyle w:val="Heading1"/>
+      </w:pPr>
+      <w:r>
+        <w:lastRenderedPageBreak/>
+        <w:t>2018-12-07</w:t>
+      </w:r>
+      <w:r>
+        <w:t xml:space="preserve"> meeting (</w:t>
+      </w:r>
+      <w:r>
+        <w:t>Pierre</w:t>
+      </w:r>
+      <w:r>
+        <w:t xml:space="preserve"> &amp;</w:t>
+      </w:r>
+      <w:r>
+        <w:t xml:space="preserve"> Cédri</w:t>
+      </w:r>
+      <w:r>
+        <w:t>c</w:t>
+      </w:r>
+      <w:r>
+        <w:t>)</w:t>
+      </w:r>
+    </w:p>
+    <w:p>
+      <w:pPr>
+        <w:jc w:val="center"/>
+        <w:rPr>
+          <w:rFonts w:ascii="Arial Nova Light" w:hAnsi="Arial Nova Light"/>
+          <w:lang w:val="en-US"/>
+        </w:rPr>
+      </w:pPr>
+    </w:p>
+    <w:p>
+      <w:pPr>
+        <w:rPr>
+          <w:rFonts w:ascii="Arial Nova Light" w:hAnsi="Arial Nova Light"/>
+          <w:lang w:val="en-US"/>
+        </w:rPr>
+      </w:pPr>
+      <w:r>
+        <w:rPr>
+          <w:rFonts w:ascii="Arial Nova Light" w:hAnsi="Arial Nova Light"/>
+          <w:b/>
+          <w:lang w:val="en-US"/>
+        </w:rPr>
+        <w:t>Present people:</w:t>
+      </w:r>
+      <w:r>
+        <w:rPr>
+          <w:rFonts w:ascii="Arial Nova Light" w:hAnsi="Arial Nova Light"/>
+          <w:lang w:val="en-US"/>
+        </w:rPr>
         <w:t xml:space="preserve"> Cédric, Pierre</w:t>
       </w:r>
-      <w:r>
-        <w:rPr>
-          <w:rFonts w:ascii="Arial Nova Light" w:hAnsi="Arial Nova Light"/>
-          <w:lang w:val="en-US"/>
-        </w:rPr>
-        <w:t xml:space="preserve"> &amp; Martin</w:t>
-      </w:r>
     </w:p>
     <w:p>
       <w:pPr>
@@ -1877,21 +2437,7 @@
           <w:rFonts w:ascii="Arial Nova Light" w:hAnsi="Arial Nova Light"/>
           <w:lang w:val="en-US"/>
         </w:rPr>
-        <w:t>3</w:t>
-      </w:r>
-      <w:r>
-        <w:rPr>
-          <w:rFonts w:ascii="Arial Nova Light" w:hAnsi="Arial Nova Light"/>
-          <w:lang w:val="en-US"/>
-        </w:rPr>
-        <w:t xml:space="preserve"> hour</w:t>
-      </w:r>
-      <w:r>
-        <w:rPr>
-          <w:rFonts w:ascii="Arial Nova Light" w:hAnsi="Arial Nova Light"/>
-          <w:lang w:val="en-US"/>
-        </w:rPr>
-        <w:t>s</w:t>
+        <w:t>estimated 2 hours</w:t>
       </w:r>
     </w:p>
     <w:p>
@@ -1929,339 +2475,228 @@
           <w:rFonts w:ascii="Arial Nova Light" w:hAnsi="Arial Nova Light"/>
           <w:lang w:val="en-US"/>
         </w:rPr>
-        <w:t>- IDM Versioning (see Concurrent Engineering Management)</w:t>
-      </w:r>
-    </w:p>
-    <w:p>
-      <w:pPr>
-        <w:rPr>
-          <w:rFonts w:ascii="Arial Nova Light" w:hAnsi="Arial Nova Light"/>
-          <w:lang w:val="en-US"/>
-        </w:rPr>
-      </w:pPr>
-      <w:r>
-        <w:rPr>
-          <w:rFonts w:ascii="Arial Nova Light" w:hAnsi="Arial Nova Light"/>
-          <w:lang w:val="en-US"/>
-        </w:rPr>
-        <w:t>- Number of meetings increased from one every two weeks to twice per week</w:t>
-      </w:r>
-    </w:p>
-    <w:p>
-      <w:pPr>
-        <w:rPr>
-          <w:rFonts w:ascii="Arial Nova Light" w:hAnsi="Arial Nova Light"/>
-          <w:lang w:val="en-US"/>
-        </w:rPr>
-      </w:pPr>
-      <w:r>
-        <w:rPr>
-          <w:rFonts w:ascii="Arial Nova Light" w:hAnsi="Arial Nova Light"/>
-          <w:lang w:val="en-US"/>
-        </w:rPr>
-        <w:t xml:space="preserve">- </w:t>
-      </w:r>
-      <w:r>
-        <w:rPr>
-          <w:rFonts w:ascii="Arial Nova Light" w:hAnsi="Arial Nova Light"/>
-          <w:lang w:val="en-US"/>
-        </w:rPr>
-        <w:t>We will need to set the mission review date for January/February</w:t>
-      </w:r>
-    </w:p>
-    <w:p>
-      <w:pPr>
-        <w:rPr>
-          <w:rFonts w:ascii="Arial Nova Light" w:hAnsi="Arial Nova Light"/>
-          <w:lang w:val="en-US"/>
-        </w:rPr>
-      </w:pPr>
-      <w:r>
-        <w:rPr>
-          <w:rFonts w:ascii="Arial Nova Light" w:hAnsi="Arial Nova Light"/>
-          <w:lang w:val="en-US"/>
-        </w:rPr>
-        <w:t>- Afterwork on Thursday 20</w:t>
-      </w:r>
-      <w:r>
-        <w:rPr>
-          <w:rFonts w:ascii="Arial Nova Light" w:hAnsi="Arial Nova Light"/>
-          <w:vertAlign w:val="superscript"/>
-          <w:lang w:val="en-US"/>
-        </w:rPr>
-        <w:t>th</w:t>
-      </w:r>
-      <w:r>
-        <w:rPr>
-          <w:rFonts w:ascii="Arial Nova Light" w:hAnsi="Arial Nova Light"/>
-          <w:lang w:val="en-US"/>
-        </w:rPr>
-        <w:t xml:space="preserve"> of December</w:t>
-      </w:r>
-    </w:p>
-    <w:p>
-      <w:pPr>
-        <w:rPr>
-          <w:rFonts w:ascii="Arial Nova Light" w:hAnsi="Arial Nova Light"/>
-          <w:lang w:val="en-US"/>
-        </w:rPr>
-      </w:pPr>
-      <w:r>
-        <w:rPr>
-          <w:rFonts w:ascii="Arial Nova Light" w:hAnsi="Arial Nova Light"/>
-          <w:lang w:val="en-US"/>
-        </w:rPr>
-        <w:t xml:space="preserve">- </w:t>
-      </w:r>
-      <w:r>
-        <w:rPr>
-          <w:rFonts w:ascii="Arial Nova Light" w:hAnsi="Arial Nova Light"/>
-          <w:lang w:val="en-US"/>
-        </w:rPr>
-        <w:t>Clear presentation of the next objectives on Thursday 13</w:t>
-      </w:r>
-      <w:r>
-        <w:rPr>
-          <w:rFonts w:ascii="Arial Nova Light" w:hAnsi="Arial Nova Light"/>
-          <w:vertAlign w:val="superscript"/>
-          <w:lang w:val="en-US"/>
-        </w:rPr>
-        <w:t>th</w:t>
-      </w:r>
-      <w:r>
-        <w:rPr>
-          <w:rFonts w:ascii="Arial Nova Light" w:hAnsi="Arial Nova Light"/>
-          <w:lang w:val="en-US"/>
-        </w:rPr>
-        <w:t xml:space="preserve"> of December</w:t>
-      </w:r>
-    </w:p>
-    <w:p>
-      <w:pPr>
-        <w:rPr>
-          <w:rFonts w:ascii="Arial Nova Light" w:hAnsi="Arial Nova Light"/>
-          <w:lang w:val="en-US"/>
-        </w:rPr>
-      </w:pPr>
-      <w:r>
-        <w:rPr>
-          <w:rFonts w:ascii="Arial Nova Light" w:hAnsi="Arial Nova Light"/>
-          <w:lang w:val="en-US"/>
-        </w:rPr>
-        <w:t xml:space="preserve">- </w:t>
-      </w:r>
-      <w:r>
-        <w:rPr>
-          <w:rFonts w:ascii="Arial Nova Light" w:hAnsi="Arial Nova Light"/>
-          <w:lang w:val="en-US"/>
-        </w:rPr>
-        <w:t>Meeting with the RSS Tuesday 18</w:t>
-      </w:r>
-      <w:r>
-        <w:rPr>
-          <w:rFonts w:ascii="Arial Nova Light" w:hAnsi="Arial Nova Light"/>
-          <w:vertAlign w:val="superscript"/>
-          <w:lang w:val="en-US"/>
-        </w:rPr>
-        <w:t>th</w:t>
-      </w:r>
-      <w:r>
-        <w:rPr>
-          <w:rFonts w:ascii="Arial Nova Light" w:hAnsi="Arial Nova Light"/>
-          <w:lang w:val="en-US"/>
-        </w:rPr>
-        <w:t xml:space="preserve"> of December</w:t>
-      </w:r>
-    </w:p>
-    <w:p>
-      <w:pPr>
-        <w:rPr>
-          <w:rFonts w:ascii="Arial Nova Light" w:hAnsi="Arial Nova Light"/>
-          <w:lang w:val="en-US"/>
-        </w:rPr>
-      </w:pPr>
-    </w:p>
-    <w:p>
-      <w:pPr>
-        <w:rPr>
-          <w:rFonts w:ascii="Arial Nova Light" w:hAnsi="Arial Nova Light"/>
-          <w:lang w:val="en-US"/>
-        </w:rPr>
-      </w:pPr>
-      <w:r>
-        <w:rPr>
-          <w:rFonts w:ascii="Arial Nova Light" w:hAnsi="Arial Nova Light"/>
-          <w:lang w:val="en-US"/>
-        </w:rPr>
-        <w:t>Presentation to be made Thursday 13</w:t>
-      </w:r>
-      <w:r>
-        <w:rPr>
-          <w:rFonts w:ascii="Arial Nova Light" w:hAnsi="Arial Nova Light"/>
-          <w:vertAlign w:val="superscript"/>
-          <w:lang w:val="en-US"/>
-        </w:rPr>
-        <w:t>th</w:t>
-      </w:r>
-      <w:r>
-        <w:rPr>
-          <w:rFonts w:ascii="Arial Nova Light" w:hAnsi="Arial Nova Light"/>
-          <w:lang w:val="en-US"/>
-        </w:rPr>
-        <w:t xml:space="preserve"> of December:</w:t>
-      </w:r>
-    </w:p>
-    <w:p>
-      <w:pPr>
-        <w:rPr>
-          <w:rFonts w:ascii="Arial Nova Light" w:hAnsi="Arial Nova Light"/>
-          <w:lang w:val="en-US"/>
-        </w:rPr>
-      </w:pPr>
-      <w:r>
-        <w:rPr>
-          <w:rFonts w:ascii="Arial Nova Light" w:hAnsi="Arial Nova Light"/>
-          <w:lang w:val="en-US"/>
-        </w:rPr>
-        <w:t>- Planning until the end of the year</w:t>
-      </w:r>
-    </w:p>
-    <w:p>
-      <w:pPr>
-        <w:rPr>
-          <w:rFonts w:ascii="Arial Nova Light" w:hAnsi="Arial Nova Light"/>
-          <w:lang w:val="en-US"/>
-        </w:rPr>
-      </w:pPr>
-      <w:r>
-        <w:rPr>
-          <w:rFonts w:ascii="Arial Nova Light" w:hAnsi="Arial Nova Light"/>
-          <w:lang w:val="en-US"/>
-        </w:rPr>
-        <w:t xml:space="preserve">- </w:t>
-      </w:r>
-      <w:r>
-        <w:rPr>
-          <w:rFonts w:ascii="Arial Nova Light" w:hAnsi="Arial Nova Light"/>
-          <w:lang w:val="en-US"/>
-        </w:rPr>
-        <w:t>Concurrent Engineering guidelines, resources, objectives</w:t>
-      </w:r>
-    </w:p>
-    <w:p>
-      <w:pPr>
-        <w:rPr>
-          <w:rFonts w:ascii="Arial Nova Light" w:hAnsi="Arial Nova Light"/>
-          <w:lang w:val="en-US"/>
-        </w:rPr>
-      </w:pPr>
-      <w:r>
-        <w:rPr>
-          <w:rFonts w:ascii="Arial Nova Light" w:hAnsi="Arial Nova Light"/>
-          <w:lang w:val="en-US"/>
-        </w:rPr>
-        <w:t>- Project organization (2 meetings per week on Tuesday/Thursday</w:t>
-      </w:r>
-      <w:r>
-        <w:rPr>
-          <w:rFonts w:ascii="Arial Nova Light" w:hAnsi="Arial Nova Light"/>
-          <w:lang w:val="en-US"/>
-        </w:rPr>
-        <w:t xml:space="preserve"> from 17-21 December week</w:t>
-      </w:r>
-      <w:r>
-        <w:rPr>
-          <w:rFonts w:ascii="Arial Nova Light" w:hAnsi="Arial Nova Light"/>
-          <w:lang w:val="en-US"/>
-        </w:rPr>
-        <w:t>)</w:t>
-      </w:r>
-    </w:p>
-    <w:p>
-      <w:pPr>
-        <w:rPr>
-          <w:rFonts w:ascii="Arial Nova Light" w:hAnsi="Arial Nova Light"/>
-          <w:lang w:val="en-US"/>
-        </w:rPr>
-      </w:pPr>
-      <w:r>
-        <w:rPr>
-          <w:rFonts w:ascii="Arial Nova Light" w:hAnsi="Arial Nova Light"/>
-          <w:lang w:val="en-US"/>
-        </w:rPr>
-        <w:t>- Project afterwork!!</w:t>
+        <w:t>To do:</w:t>
+      </w:r>
+    </w:p>
+    <w:p>
+      <w:pPr>
+        <w:pStyle w:val="ListParagraph"/>
+        <w:numPr>
+          <w:ilvl w:val="0"/>
+          <w:numId w:val="1"/>
+        </w:numPr>
+        <w:rPr>
+          <w:rFonts w:ascii="Arial Nova Light" w:hAnsi="Arial Nova Light"/>
+          <w:lang w:val="en-US"/>
+        </w:rPr>
+      </w:pPr>
+      <w:r>
+        <w:rPr>
+          <w:rFonts w:ascii="Arial Nova Light" w:hAnsi="Arial Nova Light"/>
+          <w:lang w:val="en-US"/>
+        </w:rPr>
+        <w:t>PPT mask?</w:t>
+      </w:r>
+    </w:p>
+    <w:p>
+      <w:pPr>
+        <w:pStyle w:val="ListParagraph"/>
+        <w:numPr>
+          <w:ilvl w:val="0"/>
+          <w:numId w:val="1"/>
+        </w:numPr>
+        <w:rPr>
+          <w:rFonts w:ascii="Arial Nova Light" w:hAnsi="Arial Nova Light"/>
+          <w:lang w:val="en-US"/>
+        </w:rPr>
+      </w:pPr>
+      <w:r>
+        <w:rPr>
+          <w:rFonts w:ascii="Arial Nova Light" w:hAnsi="Arial Nova Light"/>
+          <w:lang w:val="en-US"/>
+        </w:rPr>
+        <w:t xml:space="preserve">IDM </w:t>
+      </w:r>
+      <w:r>
+        <w:rPr>
+          <w:rFonts w:ascii="Arial Nova Light" w:hAnsi="Arial Nova Light"/>
+          <w:lang w:val="en-US"/>
+        </w:rPr>
+        <w:t>versioning</w:t>
+      </w:r>
+      <w:r>
+        <w:rPr>
+          <w:rFonts w:ascii="Arial Nova Light" w:hAnsi="Arial Nova Light"/>
+          <w:lang w:val="en-US"/>
+        </w:rPr>
+        <w:t xml:space="preserve"> (integration of new files)</w:t>
+      </w:r>
+    </w:p>
+    <w:p>
+      <w:pPr>
+        <w:pStyle w:val="ListParagraph"/>
+        <w:numPr>
+          <w:ilvl w:val="0"/>
+          <w:numId w:val="1"/>
+        </w:numPr>
+        <w:rPr>
+          <w:rFonts w:ascii="Arial Nova Light" w:hAnsi="Arial Nova Light"/>
+          <w:lang w:val="en-US"/>
+        </w:rPr>
+      </w:pPr>
+      <w:r>
+        <w:rPr>
+          <w:rFonts w:ascii="Arial Nova Light" w:hAnsi="Arial Nova Light"/>
+          <w:lang w:val="en-US"/>
+        </w:rPr>
+        <w:t xml:space="preserve">Project </w:t>
       </w:r>
       <w:bookmarkStart w:id="0" w:name="_GoBack"/>
+      <w:r>
+        <w:rPr>
+          <w:rFonts w:ascii="Arial Nova Light" w:hAnsi="Arial Nova Light"/>
+          <w:b/>
+          <w:lang w:val="en-US"/>
+        </w:rPr>
+        <w:t xml:space="preserve">and </w:t>
+      </w:r>
+      <w:r>
+        <w:rPr>
+          <w:rFonts w:ascii="Arial Nova Light" w:hAnsi="Arial Nova Light"/>
+          <w:b/>
+          <w:lang w:val="en-US"/>
+        </w:rPr>
+        <w:t>SE</w:t>
+      </w:r>
+      <w:r>
+        <w:rPr>
+          <w:rFonts w:ascii="Arial Nova Light" w:hAnsi="Arial Nova Light"/>
+          <w:lang w:val="en-US"/>
+        </w:rPr>
+        <w:t xml:space="preserve"> </w:t>
+      </w:r>
       <w:bookmarkEnd w:id="0"/>
-    </w:p>
-    <w:p>
-      <w:pPr>
-        <w:rPr>
-          <w:rFonts w:ascii="Arial Nova Light" w:hAnsi="Arial Nova Light"/>
-          <w:lang w:val="en-US"/>
-        </w:rPr>
-      </w:pPr>
-    </w:p>
-    <w:p>
-      <w:pPr>
-        <w:rPr>
-          <w:rFonts w:ascii="Arial Nova Light" w:hAnsi="Arial Nova Light"/>
-          <w:lang w:val="en-US"/>
-        </w:rPr>
-      </w:pPr>
-      <w:r>
-        <w:rPr>
-          <w:rFonts w:ascii="Arial Nova Light" w:hAnsi="Arial Nova Light"/>
-          <w:b/>
-          <w:color w:val="FF0000"/>
-          <w:lang w:val="en-US"/>
-        </w:rPr>
-        <w:t>For DME mission:</w:t>
-      </w:r>
-      <w:r>
-        <w:rPr>
-          <w:rFonts w:ascii="Arial Nova Light" w:hAnsi="Arial Nova Light"/>
-          <w:b/>
-          <w:lang w:val="en-US"/>
-        </w:rPr>
-        <w:t xml:space="preserve"> </w:t>
-      </w:r>
-      <w:r>
-        <w:rPr>
-          <w:rFonts w:ascii="Arial Nova Light" w:hAnsi="Arial Nova Light"/>
-          <w:lang w:val="en-US"/>
-        </w:rPr>
-        <w:t>a study would be made by 2-3 people (many might be interested in Supaero) in parallel as a third team for the payload. When the study is finished, we decide permanently of which mission to pursue.</w:t>
-      </w:r>
-      <w:r>
-        <w:rPr>
-          <w:rFonts w:ascii="Arial Nova Light" w:hAnsi="Arial Nova Light"/>
-          <w:lang w:val="en-US"/>
-        </w:rPr>
-        <w:t xml:space="preserve"> While the study is under way, we begin th</w:t>
-      </w:r>
-      <w:r>
-        <w:rPr>
-          <w:rFonts w:ascii="Arial Nova Light" w:hAnsi="Arial Nova Light"/>
-          <w:lang w:val="en-US"/>
-        </w:rPr>
-        <w:t>e phase A with the Iridium and g</w:t>
-      </w:r>
-      <w:r>
-        <w:rPr>
-          <w:rFonts w:ascii="Arial Nova Light" w:hAnsi="Arial Nova Light"/>
-          <w:lang w:val="en-US"/>
-        </w:rPr>
-        <w:t>ravimetry payloads.</w:t>
-      </w:r>
-    </w:p>
-    <w:p>
-      <w:pPr>
-        <w:rPr>
-          <w:rFonts w:ascii="Arial Nova Light" w:hAnsi="Arial Nova Light"/>
-          <w:lang w:val="en-US"/>
-        </w:rPr>
-      </w:pPr>
+      <w:r>
+        <w:rPr>
+          <w:rFonts w:ascii="Arial Nova Light" w:hAnsi="Arial Nova Light"/>
+          <w:lang w:val="en-US"/>
+        </w:rPr>
+        <w:t>recap for end of iteration</w:t>
+      </w:r>
+    </w:p>
+    <w:p>
+      <w:pPr>
+        <w:pStyle w:val="ListParagraph"/>
+        <w:numPr>
+          <w:ilvl w:val="0"/>
+          <w:numId w:val="1"/>
+        </w:numPr>
+        <w:rPr>
+          <w:rFonts w:ascii="Arial Nova Light" w:hAnsi="Arial Nova Light"/>
+          <w:lang w:val="en-US"/>
+        </w:rPr>
+      </w:pPr>
+      <w:r>
+        <w:rPr>
+          <w:rFonts w:ascii="Arial Nova Light" w:hAnsi="Arial Nova Light"/>
+          <w:lang w:val="en-US"/>
+        </w:rPr>
+        <w:t>Next iteration objectives</w:t>
+      </w:r>
+    </w:p>
+    <w:p>
+      <w:pPr>
+        <w:pStyle w:val="ListParagraph"/>
+        <w:numPr>
+          <w:ilvl w:val="0"/>
+          <w:numId w:val="1"/>
+        </w:numPr>
+        <w:rPr>
+          <w:rFonts w:ascii="Arial Nova Light" w:hAnsi="Arial Nova Light"/>
+          <w:lang w:val="en-US"/>
+        </w:rPr>
+      </w:pPr>
+      <w:r>
+        <w:rPr>
+          <w:rFonts w:ascii="Arial Nova Light" w:hAnsi="Arial Nova Light"/>
+          <w:lang w:val="en-US"/>
+        </w:rPr>
+        <w:t>Documents to be delivered after next iteration</w:t>
+      </w:r>
+    </w:p>
+    <w:p>
+      <w:pPr>
+        <w:pStyle w:val="ListParagraph"/>
+        <w:numPr>
+          <w:ilvl w:val="0"/>
+          <w:numId w:val="1"/>
+        </w:numPr>
+        <w:rPr>
+          <w:rFonts w:ascii="Arial Nova Light" w:hAnsi="Arial Nova Light"/>
+          <w:lang w:val="en-US"/>
+        </w:rPr>
+      </w:pPr>
+      <w:r>
+        <w:rPr>
+          <w:rFonts w:ascii="Arial Nova Light" w:hAnsi="Arial Nova Light"/>
+          <w:lang w:val="en-US"/>
+        </w:rPr>
+        <w:t>Mission review to discuss</w:t>
+      </w:r>
+    </w:p>
+    <w:p>
+      <w:pPr>
+        <w:pStyle w:val="ListParagraph"/>
+        <w:numPr>
+          <w:ilvl w:val="0"/>
+          <w:numId w:val="1"/>
+        </w:numPr>
+        <w:rPr>
+          <w:rFonts w:ascii="Arial Nova Light" w:hAnsi="Arial Nova Light"/>
+          <w:lang w:val="en-US"/>
+        </w:rPr>
+      </w:pPr>
+      <w:r>
+        <w:rPr>
+          <w:rFonts w:ascii="Arial Nova Light" w:hAnsi="Arial Nova Light"/>
+          <w:lang w:val="en-US"/>
+        </w:rPr>
+        <w:t>CSUT components?</w:t>
+      </w:r>
+    </w:p>
+    <w:p>
+      <w:pPr>
+        <w:pStyle w:val="ListParagraph"/>
+        <w:numPr>
+          <w:ilvl w:val="0"/>
+          <w:numId w:val="1"/>
+        </w:numPr>
+        <w:rPr>
+          <w:rFonts w:ascii="Arial Nova Light" w:hAnsi="Arial Nova Light"/>
+          <w:lang w:val="en-US"/>
+        </w:rPr>
+      </w:pPr>
+      <w:r>
+        <w:rPr>
+          <w:rFonts w:ascii="Arial Nova Light" w:hAnsi="Arial Nova Light"/>
+          <w:lang w:val="en-US"/>
+        </w:rPr>
+        <w:t>How to improve global performance and speed, it is too slow for now</w:t>
+      </w:r>
+      <w:r>
+        <w:rPr>
+          <w:rFonts w:ascii="Arial Nova Light" w:hAnsi="Arial Nova Light"/>
+          <w:lang w:val="en-US"/>
+        </w:rPr>
+        <w:t>; how to motivate people?</w:t>
+      </w:r>
+      <w:r>
+        <w:rPr>
+          <w:rFonts w:ascii="Arial Nova Light" w:hAnsi="Arial Nova Light"/>
+          <w:lang w:val="en-US"/>
+        </w:rPr>
+        <w:t xml:space="preserve"> Project management to be reworked?</w:t>
+      </w:r>
     </w:p>
     <w:sectPr>
       <w:pgSz w:w="11906" w:h="16838"/>
@@ -2274,7 +2709,7 @@
 </file>
 
 <file path=word/numbering.xml><?xml version="1.0" encoding="utf-8"?>
-<w:numbering xmlns:wpc="http://schemas.microsoft.com/office/word/2010/wordprocessingCanvas" xmlns:mc="http://schemas.openxmlformats.org/markup-compatibility/2006" xmlns:o="urn:schemas-microsoft-com:office:office" xmlns:r="http://schemas.openxmlformats.org/officeDocument/2006/relationships" xmlns:m="http://schemas.openxmlformats.org/officeDocument/2006/math" xmlns:v="urn:schemas-microsoft-com:vml" xmlns:wp14="http://schemas.microsoft.com/office/word/2010/wordprocessingDrawing" xmlns:wp="http://schemas.openxmlformats.org/drawingml/2006/wordprocessingDrawing" xmlns:w10="urn:schemas-microsoft-com:office:word" xmlns:w="http://schemas.openxmlformats.org/wordprocessingml/2006/main" xmlns:w14="http://schemas.microsoft.com/office/word/2010/wordml" xmlns:w15="http://schemas.microsoft.com/office/word/2012/wordml" xmlns:wpg="http://schemas.microsoft.com/office/word/2010/wordprocessingGroup" xmlns:wpi="http://schemas.microsoft.com/office/word/2010/wordprocessingInk" xmlns:wne="http://schemas.microsoft.com/office/word/2006/wordml" xmlns:wps="http://schemas.microsoft.com/office/word/2010/wordprocessingShape" mc:Ignorable="w14 w15 wp14">
+<w:numbering xmlns:wpc="http://schemas.microsoft.com/office/word/2010/wordprocessingCanvas" xmlns:cx="http://schemas.microsoft.com/office/drawing/2014/chartex" xmlns:cx1="http://schemas.microsoft.com/office/drawing/2015/9/8/chartex" xmlns:cx2="http://schemas.microsoft.com/office/drawing/2015/10/21/chartex" xmlns:cx3="http://schemas.microsoft.com/office/drawing/2016/5/9/chartex" xmlns:cx4="http://schemas.microsoft.com/office/drawing/2016/5/10/chartex" xmlns:cx5="http://schemas.microsoft.com/office/drawing/2016/5/11/chartex" xmlns:cx6="http://schemas.microsoft.com/office/drawing/2016/5/12/chartex" xmlns:cx7="http://schemas.microsoft.com/office/drawing/2016/5/13/chartex" xmlns:cx8="http://schemas.microsoft.com/office/drawing/2016/5/14/chartex" xmlns:mc="http://schemas.openxmlformats.org/markup-compatibility/2006" xmlns:aink="http://schemas.microsoft.com/office/drawing/2016/ink" xmlns:am3d="http://schemas.microsoft.com/office/drawing/2017/model3d" xmlns:o="urn:schemas-microsoft-com:office:office" xmlns:r="http://schemas.openxmlformats.org/officeDocument/2006/relationships" xmlns:m="http://schemas.openxmlformats.org/officeDocument/2006/math" xmlns:v="urn:schemas-microsoft-com:vml" xmlns:wp14="http://schemas.microsoft.com/office/word/2010/wordprocessingDrawing" xmlns:wp="http://schemas.openxmlformats.org/drawingml/2006/wordprocessingDrawing" xmlns:w10="urn:schemas-microsoft-com:office:word" xmlns:w="http://schemas.openxmlformats.org/wordprocessingml/2006/main" xmlns:w14="http://schemas.microsoft.com/office/word/2010/wordml" xmlns:w15="http://schemas.microsoft.com/office/word/2012/wordml" xmlns:w16cid="http://schemas.microsoft.com/office/word/2016/wordml/cid" xmlns:w16se="http://schemas.microsoft.com/office/word/2015/wordml/symex" xmlns:wpg="http://schemas.microsoft.com/office/word/2010/wordprocessingGroup" xmlns:wpi="http://schemas.microsoft.com/office/word/2010/wordprocessingInk" xmlns:wne="http://schemas.microsoft.com/office/word/2006/wordml" xmlns:wps="http://schemas.microsoft.com/office/word/2010/wordprocessingShape" mc:Ignorable="w14 w15 w16se w16cid wp14">
   <w:abstractNum w:abstractNumId="0" w15:restartNumberingAfterBreak="0">
     <w:nsid w:val="116D44A7"/>
     <w:multiLevelType w:val="hybridMultilevel"/>
@@ -2394,7 +2829,7 @@
 </file>
 
 <file path=word/styles.xml><?xml version="1.0" encoding="utf-8"?>
-<w:styles xmlns:mc="http://schemas.openxmlformats.org/markup-compatibility/2006" xmlns:r="http://schemas.openxmlformats.org/officeDocument/2006/relationships" xmlns:w="http://schemas.openxmlformats.org/wordprocessingml/2006/main" xmlns:w14="http://schemas.microsoft.com/office/word/2010/wordml" xmlns:w15="http://schemas.microsoft.com/office/word/2012/wordml" mc:Ignorable="w14 w15">
+<w:styles xmlns:mc="http://schemas.openxmlformats.org/markup-compatibility/2006" xmlns:r="http://schemas.openxmlformats.org/officeDocument/2006/relationships" xmlns:w="http://schemas.openxmlformats.org/wordprocessingml/2006/main" xmlns:w14="http://schemas.microsoft.com/office/word/2010/wordml" xmlns:w15="http://schemas.microsoft.com/office/word/2012/wordml" xmlns:w16cid="http://schemas.microsoft.com/office/word/2016/wordml/cid" xmlns:w16se="http://schemas.microsoft.com/office/word/2015/wordml/symex" mc:Ignorable="w14 w15 w16se w16cid">
   <w:docDefaults>
     <w:rPrDefault>
       <w:rPr>
@@ -2410,7 +2845,7 @@
       </w:pPr>
     </w:pPrDefault>
   </w:docDefaults>
-  <w:latentStyles w:defLockedState="0" w:defUIPriority="99" w:defSemiHidden="0" w:defUnhideWhenUsed="0" w:defQFormat="0" w:count="371">
+  <w:latentStyles w:defLockedState="0" w:defUIPriority="99" w:defSemiHidden="0" w:defUnhideWhenUsed="0" w:defQFormat="0" w:count="375">
     <w:lsdException w:name="Normal" w:uiPriority="0" w:qFormat="1"/>
     <w:lsdException w:name="heading 1" w:uiPriority="9" w:qFormat="1"/>
     <w:lsdException w:name="heading 2" w:semiHidden="1" w:uiPriority="9" w:unhideWhenUsed="1" w:qFormat="1"/>
@@ -2516,7 +2951,6 @@
     <w:lsdException w:name="HTML Sample" w:semiHidden="1" w:unhideWhenUsed="1"/>
     <w:lsdException w:name="HTML Typewriter" w:semiHidden="1" w:unhideWhenUsed="1"/>
     <w:lsdException w:name="HTML Variable" w:semiHidden="1" w:unhideWhenUsed="1"/>
-    <w:lsdException w:name="Normal Table" w:semiHidden="1" w:unhideWhenUsed="1"/>
     <w:lsdException w:name="annotation subject" w:semiHidden="1" w:unhideWhenUsed="1"/>
     <w:lsdException w:name="No List" w:semiHidden="1" w:unhideWhenUsed="1"/>
     <w:lsdException w:name="Outline List 1" w:semiHidden="1" w:unhideWhenUsed="1"/>
@@ -2560,10 +2994,8 @@
     <w:lsdException w:name="Table Elegant" w:semiHidden="1" w:unhideWhenUsed="1"/>
     <w:lsdException w:name="Table Professional" w:semiHidden="1" w:unhideWhenUsed="1"/>
     <w:lsdException w:name="Table Subtle 1" w:semiHidden="1" w:unhideWhenUsed="1"/>
-    <w:lsdException w:name="Table Subtle 2" w:semiHidden="1" w:unhideWhenUsed="1"/>
     <w:lsdException w:name="Table Web 1" w:semiHidden="1" w:unhideWhenUsed="1"/>
     <w:lsdException w:name="Table Web 2" w:semiHidden="1" w:unhideWhenUsed="1"/>
-    <w:lsdException w:name="Table Web 3" w:semiHidden="1" w:unhideWhenUsed="1"/>
     <w:lsdException w:name="Balloon Text" w:semiHidden="1" w:unhideWhenUsed="1"/>
     <w:lsdException w:name="Table Grid" w:uiPriority="39"/>
     <w:lsdException w:name="Table Theme" w:semiHidden="1" w:unhideWhenUsed="1"/>
@@ -2782,17 +3214,21 @@
     <w:lsdException w:name="List Table 5 Dark Accent 6" w:uiPriority="50"/>
     <w:lsdException w:name="List Table 6 Colorful Accent 6" w:uiPriority="51"/>
     <w:lsdException w:name="List Table 7 Colorful Accent 6" w:uiPriority="52"/>
+    <w:lsdException w:name="Mention" w:semiHidden="1" w:unhideWhenUsed="1"/>
+    <w:lsdException w:name="Smart Hyperlink" w:semiHidden="1" w:unhideWhenUsed="1"/>
+    <w:lsdException w:name="Hashtag" w:semiHidden="1" w:unhideWhenUsed="1"/>
+    <w:lsdException w:name="Unresolved Mention" w:semiHidden="1" w:unhideWhenUsed="1"/>
   </w:latentStyles>
   <w:style w:type="paragraph" w:default="1" w:styleId="Normal">
     <w:name w:val="Normal"/>
     <w:qFormat/>
     <w:rsid w:val="00BF02C7"/>
   </w:style>
-  <w:style w:type="paragraph" w:styleId="Titre1">
+  <w:style w:type="paragraph" w:styleId="Heading1">
     <w:name w:val="heading 1"/>
     <w:basedOn w:val="Normal"/>
     <w:next w:val="Normal"/>
-    <w:link w:val="Titre1Car"/>
+    <w:link w:val="Heading1Char"/>
     <w:uiPriority w:val="9"/>
     <w:qFormat/>
     <w:rsid w:val="002B0B09"/>
@@ -2806,13 +3242,13 @@
       <w:lang w:val="en-US"/>
     </w:rPr>
   </w:style>
-  <w:style w:type="character" w:default="1" w:styleId="Policepardfaut">
+  <w:style w:type="character" w:default="1" w:styleId="DefaultParagraphFont">
     <w:name w:val="Default Paragraph Font"/>
     <w:uiPriority w:val="1"/>
     <w:semiHidden/>
     <w:unhideWhenUsed/>
   </w:style>
-  <w:style w:type="table" w:default="1" w:styleId="TableauNormal">
+  <w:style w:type="table" w:default="1" w:styleId="TableNormal">
     <w:name w:val="Normal Table"/>
     <w:uiPriority w:val="99"/>
     <w:semiHidden/>
@@ -2827,13 +3263,13 @@
       </w:tblCellMar>
     </w:tblPr>
   </w:style>
-  <w:style w:type="numbering" w:default="1" w:styleId="Aucuneliste">
+  <w:style w:type="numbering" w:default="1" w:styleId="NoList">
     <w:name w:val="No List"/>
     <w:uiPriority w:val="99"/>
     <w:semiHidden/>
     <w:unhideWhenUsed/>
   </w:style>
-  <w:style w:type="paragraph" w:styleId="Paragraphedeliste">
+  <w:style w:type="paragraph" w:styleId="ListParagraph">
     <w:name w:val="List Paragraph"/>
     <w:basedOn w:val="Normal"/>
     <w:uiPriority w:val="34"/>
@@ -2844,10 +3280,10 @@
       <w:contextualSpacing/>
     </w:pPr>
   </w:style>
-  <w:style w:type="character" w:customStyle="1" w:styleId="Titre1Car">
-    <w:name w:val="Titre 1 Car"/>
-    <w:basedOn w:val="Policepardfaut"/>
-    <w:link w:val="Titre1"/>
+  <w:style w:type="character" w:customStyle="1" w:styleId="Heading1Char">
+    <w:name w:val="Heading 1 Char"/>
+    <w:basedOn w:val="DefaultParagraphFont"/>
+    <w:link w:val="Heading1"/>
     <w:uiPriority w:val="9"/>
     <w:rsid w:val="002B0B09"/>
     <w:rPr>

</xml_diff>

<commit_message>
Added iteration 1 file + project-wide meeting log
</commit_message>
<xml_diff>
--- a/Files/Meetings/Off sessions/Logs.docx
+++ b/Files/Meetings/Off sessions/Logs.docx
@@ -2560,7 +2560,6 @@
         </w:rPr>
         <w:t xml:space="preserve">: </w:t>
       </w:r>
-      <w:bookmarkStart w:id="0" w:name="_GoBack"/>
       <w:r>
         <w:rPr>
           <w:rFonts w:ascii="Arial Nova Light" w:hAnsi="Arial Nova Light"/>
@@ -2569,7 +2568,6 @@
         </w:rPr>
         <w:t>done</w:t>
       </w:r>
-      <w:bookmarkEnd w:id="0"/>
     </w:p>
     <w:p>
       <w:pPr>
@@ -2580,12 +2578,14 @@
         </w:numPr>
         <w:rPr>
           <w:rFonts w:ascii="Arial Nova Light" w:hAnsi="Arial Nova Light"/>
-          <w:lang w:val="en-US"/>
-        </w:rPr>
-      </w:pPr>
-      <w:r>
-        <w:rPr>
-          <w:rFonts w:ascii="Arial Nova Light" w:hAnsi="Arial Nova Light"/>
+          <w:b/>
+          <w:lang w:val="en-US"/>
+        </w:rPr>
+      </w:pPr>
+      <w:r>
+        <w:rPr>
+          <w:rFonts w:ascii="Arial Nova Light" w:hAnsi="Arial Nova Light"/>
+          <w:b/>
           <w:lang w:val="en-US"/>
         </w:rPr>
         <w:t>Documents to be delivered after next iteration</w:t>
@@ -2600,6 +2600,7 @@
         </w:numPr>
         <w:rPr>
           <w:rFonts w:ascii="Arial Nova Light" w:hAnsi="Arial Nova Light"/>
+          <w:b/>
           <w:i/>
           <w:lang w:val="en-US"/>
         </w:rPr>
@@ -2607,6 +2608,7 @@
       <w:r>
         <w:rPr>
           <w:rFonts w:ascii="Arial Nova Light" w:hAnsi="Arial Nova Light"/>
+          <w:b/>
           <w:i/>
           <w:lang w:val="en-US"/>
         </w:rPr>
@@ -2622,6 +2624,7 @@
         </w:numPr>
         <w:rPr>
           <w:rFonts w:ascii="Arial Nova Light" w:hAnsi="Arial Nova Light"/>
+          <w:b/>
           <w:i/>
           <w:lang w:val="en-US"/>
         </w:rPr>
@@ -2629,6 +2632,7 @@
       <w:r>
         <w:rPr>
           <w:rFonts w:ascii="Arial Nova Light" w:hAnsi="Arial Nova Light"/>
+          <w:b/>
           <w:i/>
           <w:lang w:val="en-US"/>
         </w:rPr>
@@ -2644,6 +2648,7 @@
         </w:numPr>
         <w:rPr>
           <w:rFonts w:ascii="Arial Nova Light" w:hAnsi="Arial Nova Light"/>
+          <w:b/>
           <w:i/>
           <w:lang w:val="en-US"/>
         </w:rPr>
@@ -2651,6 +2656,7 @@
       <w:r>
         <w:rPr>
           <w:rFonts w:ascii="Arial Nova Light" w:hAnsi="Arial Nova Light"/>
+          <w:b/>
           <w:i/>
           <w:lang w:val="en-US"/>
         </w:rPr>
@@ -2662,6 +2668,7 @@
         <w:ind w:left="1416"/>
         <w:rPr>
           <w:rFonts w:ascii="Arial Nova Light" w:hAnsi="Arial Nova Light"/>
+          <w:b/>
           <w:i/>
           <w:lang w:val="en-US"/>
         </w:rPr>
@@ -2669,6 +2676,7 @@
       <w:r>
         <w:rPr>
           <w:rFonts w:ascii="Arial Nova Light" w:hAnsi="Arial Nova Light"/>
+          <w:b/>
           <w:i/>
           <w:lang w:val="en-US"/>
         </w:rPr>
@@ -2677,6 +2685,7 @@
       <w:r>
         <w:rPr>
           <w:rFonts w:ascii="Arial Nova Light" w:hAnsi="Arial Nova Light"/>
+          <w:b/>
           <w:i/>
           <w:lang w:val="en-US"/>
         </w:rPr>
@@ -2808,6 +2817,8 @@
         </w:rPr>
         <w:t>submission of proposals (product assurance)</w:t>
       </w:r>
+      <w:bookmarkStart w:id="0" w:name="_GoBack"/>
+      <w:bookmarkEnd w:id="0"/>
     </w:p>
     <w:sectPr>
       <w:pgSz w:w="11906" w:h="16838"/>

</xml_diff>

<commit_message>
Added log, RSS meeting presentation
</commit_message>
<xml_diff>
--- a/Files/Meetings/Off sessions/Logs.docx
+++ b/Files/Meetings/Off sessions/Logs.docx
@@ -187,23 +187,7 @@
           <w:rFonts w:ascii="Arial Nova Light" w:hAnsi="Arial Nova Light"/>
           <w:lang w:val="en-US"/>
         </w:rPr>
-        <w:t xml:space="preserve">RSS (subsystem responsible): temporary RSS have been named so that they can ease the transition for this </w:t>
-      </w:r>
-      <w:proofErr w:type="gramStart"/>
-      <w:r>
-        <w:rPr>
-          <w:rFonts w:ascii="Arial Nova Light" w:hAnsi="Arial Nova Light"/>
-          <w:lang w:val="en-US"/>
-        </w:rPr>
-        <w:t>new year</w:t>
-      </w:r>
-      <w:proofErr w:type="gramEnd"/>
-      <w:r>
-        <w:rPr>
-          <w:rFonts w:ascii="Arial Nova Light" w:hAnsi="Arial Nova Light"/>
-          <w:lang w:val="en-US"/>
-        </w:rPr>
-        <w:t xml:space="preserve"> within all subsystems. They would do the following for the next reunion (09-27-18):</w:t>
+        <w:t>RSS (subsystem responsible): temporary RSS have been named so that they can ease the transition for this new year within all subsystems. They would do the following for the next reunion (09-27-18):</w:t>
       </w:r>
     </w:p>
     <w:p>
@@ -316,21 +300,7 @@
         <w:rPr>
           <w:rFonts w:ascii="Arial Nova Light" w:hAnsi="Arial Nova Light"/>
         </w:rPr>
-        <w:t xml:space="preserve">Mission </w:t>
-      </w:r>
-      <w:proofErr w:type="spellStart"/>
-      <w:r>
-        <w:rPr>
-          <w:rFonts w:ascii="Arial Nova Light" w:hAnsi="Arial Nova Light"/>
-        </w:rPr>
-        <w:t>Analysis</w:t>
-      </w:r>
-      <w:proofErr w:type="spellEnd"/>
-      <w:r>
-        <w:rPr>
-          <w:rFonts w:ascii="Arial Nova Light" w:hAnsi="Arial Nova Light"/>
-        </w:rPr>
-        <w:t xml:space="preserve"> (MA) : Nicolas</w:t>
+        <w:t>Mission Analysis (MA) : Nicolas</w:t>
       </w:r>
     </w:p>
     <w:p>
@@ -380,19 +350,11 @@
           <w:rFonts w:ascii="Arial Nova Light" w:hAnsi="Arial Nova Light"/>
         </w:rPr>
       </w:pPr>
-      <w:proofErr w:type="spellStart"/>
-      <w:r>
-        <w:rPr>
-          <w:rFonts w:ascii="Arial Nova Light" w:hAnsi="Arial Nova Light"/>
-        </w:rPr>
-        <w:t>Comms</w:t>
-      </w:r>
-      <w:proofErr w:type="spellEnd"/>
-      <w:r>
-        <w:rPr>
-          <w:rFonts w:ascii="Arial Nova Light" w:hAnsi="Arial Nova Light"/>
-        </w:rPr>
-        <w:t> : Clément &amp; Niels</w:t>
+      <w:r>
+        <w:rPr>
+          <w:rFonts w:ascii="Arial Nova Light" w:hAnsi="Arial Nova Light"/>
+        </w:rPr>
+        <w:t>Comms : Clément &amp; Niels</w:t>
       </w:r>
     </w:p>
     <w:p>
@@ -442,14 +404,12 @@
           <w:rFonts w:ascii="Arial Nova Light" w:hAnsi="Arial Nova Light"/>
         </w:rPr>
       </w:pPr>
-      <w:proofErr w:type="spellStart"/>
       <w:r>
         <w:rPr>
           <w:rFonts w:ascii="Arial Nova Light" w:hAnsi="Arial Nova Light"/>
         </w:rPr>
         <w:t>Payload</w:t>
       </w:r>
-      <w:proofErr w:type="spellEnd"/>
       <w:r>
         <w:rPr>
           <w:rFonts w:ascii="Arial Nova Light" w:hAnsi="Arial Nova Light"/>
@@ -668,23 +628,7 @@
           <w:rFonts w:ascii="Arial Nova Light" w:hAnsi="Arial Nova Light"/>
           <w:lang w:val="en-US"/>
         </w:rPr>
-        <w:t xml:space="preserve">Clément: </w:t>
-      </w:r>
-      <w:proofErr w:type="spellStart"/>
-      <w:r>
-        <w:rPr>
-          <w:rFonts w:ascii="Arial Nova Light" w:hAnsi="Arial Nova Light"/>
-          <w:lang w:val="en-US"/>
-        </w:rPr>
-        <w:t>Comms</w:t>
-      </w:r>
-      <w:proofErr w:type="spellEnd"/>
-      <w:r>
-        <w:rPr>
-          <w:rFonts w:ascii="Arial Nova Light" w:hAnsi="Arial Nova Light"/>
-          <w:lang w:val="en-US"/>
-        </w:rPr>
-        <w:t xml:space="preserve"> -&gt; payload (OMP)</w:t>
+        <w:t>Clément: Comms -&gt; payload (OMP)</w:t>
       </w:r>
     </w:p>
     <w:p>
@@ -1121,33 +1065,22 @@
           <w:rFonts w:ascii="Arial Nova Light" w:hAnsi="Arial Nova Light"/>
           <w:lang w:val="en-US"/>
         </w:rPr>
-        <w:t xml:space="preserve">: </w:t>
-      </w:r>
-      <w:proofErr w:type="spellStart"/>
-      <w:r>
-        <w:rPr>
-          <w:rFonts w:ascii="Arial Nova Light" w:hAnsi="Arial Nova Light"/>
-          <w:lang w:val="en-US"/>
-        </w:rPr>
-        <w:t>tolosat_planning</w:t>
-      </w:r>
-      <w:proofErr w:type="spellEnd"/>
-      <w:r>
-        <w:rPr>
-          <w:rFonts w:ascii="Arial Nova Light" w:hAnsi="Arial Nova Light"/>
-          <w:lang w:val="en-US"/>
-        </w:rPr>
-        <w:t xml:space="preserve"> (planning only) and </w:t>
-      </w:r>
-      <w:proofErr w:type="spellStart"/>
-      <w:r>
-        <w:rPr>
-          <w:rFonts w:ascii="Arial Nova Light" w:hAnsi="Arial Nova Light"/>
-          <w:lang w:val="en-US"/>
-        </w:rPr>
-        <w:t>tolosat_systems_engineering</w:t>
-      </w:r>
-      <w:proofErr w:type="spellEnd"/>
+        <w:t>: tolosat_planning (planning only) and tolosat_systems_engineering.</w:t>
+      </w:r>
+      <w:r>
+        <w:rPr>
+          <w:rFonts w:ascii="Arial Nova Light" w:hAnsi="Arial Nova Light"/>
+          <w:lang w:val="en-US"/>
+        </w:rPr>
+        <w:t xml:space="preserve"> We listed all the documents we need to complete/create/update in the frame of the project.</w:t>
+      </w:r>
+      <w:r>
+        <w:rPr>
+          <w:rFonts w:ascii="Arial Nova Light" w:hAnsi="Arial Nova Light"/>
+          <w:lang w:val="en-US"/>
+        </w:rPr>
+        <w:t xml:space="preserve"> We set up objectives for the next meeting (2018-10-18)</w:t>
+      </w:r>
       <w:r>
         <w:rPr>
           <w:rFonts w:ascii="Arial Nova Light" w:hAnsi="Arial Nova Light"/>
@@ -1160,27 +1093,6 @@
           <w:rFonts w:ascii="Arial Nova Light" w:hAnsi="Arial Nova Light"/>
           <w:lang w:val="en-US"/>
         </w:rPr>
-        <w:t xml:space="preserve"> We listed all the documents we need to complete/create/update in the frame of the project.</w:t>
-      </w:r>
-      <w:r>
-        <w:rPr>
-          <w:rFonts w:ascii="Arial Nova Light" w:hAnsi="Arial Nova Light"/>
-          <w:lang w:val="en-US"/>
-        </w:rPr>
-        <w:t xml:space="preserve"> We set up objectives for the next meeting (2018-10-18)</w:t>
-      </w:r>
-      <w:r>
-        <w:rPr>
-          <w:rFonts w:ascii="Arial Nova Light" w:hAnsi="Arial Nova Light"/>
-          <w:lang w:val="en-US"/>
-        </w:rPr>
-        <w:t>.</w:t>
-      </w:r>
-      <w:r>
-        <w:rPr>
-          <w:rFonts w:ascii="Arial Nova Light" w:hAnsi="Arial Nova Light"/>
-          <w:lang w:val="en-US"/>
-        </w:rPr>
         <w:t xml:space="preserve"> We made aware the Payload team of the MRD deadlines and mission review date.</w:t>
       </w:r>
       <w:r>
@@ -1188,23 +1100,7 @@
           <w:rFonts w:ascii="Arial Nova Light" w:hAnsi="Arial Nova Light"/>
           <w:lang w:val="en-US"/>
         </w:rPr>
-        <w:t xml:space="preserve"> We will contact Fabien </w:t>
-      </w:r>
-      <w:proofErr w:type="spellStart"/>
-      <w:r>
-        <w:rPr>
-          <w:rFonts w:ascii="Arial Nova Light" w:hAnsi="Arial Nova Light"/>
-          <w:lang w:val="en-US"/>
-        </w:rPr>
-        <w:t>Apper</w:t>
-      </w:r>
-      <w:proofErr w:type="spellEnd"/>
-      <w:r>
-        <w:rPr>
-          <w:rFonts w:ascii="Arial Nova Light" w:hAnsi="Arial Nova Light"/>
-          <w:lang w:val="en-US"/>
-        </w:rPr>
-        <w:t xml:space="preserve"> (to be done by Pierre).</w:t>
+        <w:t xml:space="preserve"> We will contact Fabien Apper (to be done by Pierre).</w:t>
       </w:r>
     </w:p>
     <w:p>
@@ -1280,23 +1176,7 @@
           <w:rFonts w:ascii="Arial Nova Light" w:hAnsi="Arial Nova Light"/>
           <w:lang w:val="en-US"/>
         </w:rPr>
-        <w:t xml:space="preserve">, Martin, Hugo, </w:t>
-      </w:r>
-      <w:proofErr w:type="spellStart"/>
-      <w:r>
-        <w:rPr>
-          <w:rFonts w:ascii="Arial Nova Light" w:hAnsi="Arial Nova Light"/>
-          <w:lang w:val="en-US"/>
-        </w:rPr>
-        <w:t>Léo</w:t>
-      </w:r>
-      <w:proofErr w:type="spellEnd"/>
-      <w:r>
-        <w:rPr>
-          <w:rFonts w:ascii="Arial Nova Light" w:hAnsi="Arial Nova Light"/>
-          <w:lang w:val="en-US"/>
-        </w:rPr>
-        <w:t>.</w:t>
+        <w:t>, Martin, Hugo, Léo.</w:t>
       </w:r>
     </w:p>
     <w:p>
@@ -1601,23 +1481,7 @@
           <w:rFonts w:ascii="Arial Nova Light" w:hAnsi="Arial Nova Light"/>
           <w:lang w:val="en-US"/>
         </w:rPr>
-        <w:t xml:space="preserve">Pierre mentioned that </w:t>
-      </w:r>
-      <w:proofErr w:type="spellStart"/>
-      <w:r>
-        <w:rPr>
-          <w:rFonts w:ascii="Arial Nova Light" w:hAnsi="Arial Nova Light"/>
-          <w:lang w:val="en-US"/>
-        </w:rPr>
-        <w:t>Dawid</w:t>
-      </w:r>
-      <w:proofErr w:type="spellEnd"/>
-      <w:r>
-        <w:rPr>
-          <w:rFonts w:ascii="Arial Nova Light" w:hAnsi="Arial Nova Light"/>
-          <w:lang w:val="en-US"/>
-        </w:rPr>
-        <w:t xml:space="preserve"> proposed that if the mission is not deemed feasible after concurrent engineering sessions, we can launch a call for proposals for potential clients to get a place within our CubeSat for a payload within the specified budget we will have.</w:t>
+        <w:t>Pierre mentioned that Dawid proposed that if the mission is not deemed feasible after concurrent engineering sessions, we can launch a call for proposals for potential clients to get a place within our CubeSat for a payload within the specified budget we will have.</w:t>
       </w:r>
     </w:p>
     <w:p>
@@ -2110,23 +1974,44 @@
           <w:rFonts w:ascii="Arial Nova Light" w:hAnsi="Arial Nova Light"/>
           <w:lang w:val="en-US"/>
         </w:rPr>
+        <w:t>- Afterwork on Thursday 20</w:t>
+      </w:r>
+      <w:r>
+        <w:rPr>
+          <w:rFonts w:ascii="Arial Nova Light" w:hAnsi="Arial Nova Light"/>
+          <w:vertAlign w:val="superscript"/>
+          <w:lang w:val="en-US"/>
+        </w:rPr>
+        <w:t>th</w:t>
+      </w:r>
+      <w:r>
+        <w:rPr>
+          <w:rFonts w:ascii="Arial Nova Light" w:hAnsi="Arial Nova Light"/>
+          <w:lang w:val="en-US"/>
+        </w:rPr>
+        <w:t xml:space="preserve"> of December</w:t>
+      </w:r>
+    </w:p>
+    <w:p>
+      <w:pPr>
+        <w:rPr>
+          <w:rFonts w:ascii="Arial Nova Light" w:hAnsi="Arial Nova Light"/>
+          <w:lang w:val="en-US"/>
+        </w:rPr>
+      </w:pPr>
+      <w:r>
+        <w:rPr>
+          <w:rFonts w:ascii="Arial Nova Light" w:hAnsi="Arial Nova Light"/>
+          <w:lang w:val="en-US"/>
+        </w:rPr>
         <w:t xml:space="preserve">- </w:t>
       </w:r>
-      <w:proofErr w:type="spellStart"/>
-      <w:r>
-        <w:rPr>
-          <w:rFonts w:ascii="Arial Nova Light" w:hAnsi="Arial Nova Light"/>
-          <w:lang w:val="en-US"/>
-        </w:rPr>
-        <w:t>Afterwork</w:t>
-      </w:r>
-      <w:proofErr w:type="spellEnd"/>
-      <w:r>
-        <w:rPr>
-          <w:rFonts w:ascii="Arial Nova Light" w:hAnsi="Arial Nova Light"/>
-          <w:lang w:val="en-US"/>
-        </w:rPr>
-        <w:t xml:space="preserve"> on Thursday 20</w:t>
+      <w:r>
+        <w:rPr>
+          <w:rFonts w:ascii="Arial Nova Light" w:hAnsi="Arial Nova Light"/>
+          <w:lang w:val="en-US"/>
+        </w:rPr>
+        <w:t>Clear presentation of the next objectives on Thursday 13</w:t>
       </w:r>
       <w:r>
         <w:rPr>
@@ -2163,7 +2048,7 @@
           <w:rFonts w:ascii="Arial Nova Light" w:hAnsi="Arial Nova Light"/>
           <w:lang w:val="en-US"/>
         </w:rPr>
-        <w:t>Clear presentation of the next objectives on Thursday 13</w:t>
+        <w:t>Meeting with the RSS Tuesday 18</w:t>
       </w:r>
       <w:r>
         <w:rPr>
@@ -2188,6 +2073,59 @@
           <w:lang w:val="en-US"/>
         </w:rPr>
       </w:pPr>
+    </w:p>
+    <w:p>
+      <w:pPr>
+        <w:rPr>
+          <w:rFonts w:ascii="Arial Nova Light" w:hAnsi="Arial Nova Light"/>
+          <w:lang w:val="en-US"/>
+        </w:rPr>
+      </w:pPr>
+      <w:r>
+        <w:rPr>
+          <w:rFonts w:ascii="Arial Nova Light" w:hAnsi="Arial Nova Light"/>
+          <w:lang w:val="en-US"/>
+        </w:rPr>
+        <w:t>Presentation to be made Thursday 13</w:t>
+      </w:r>
+      <w:r>
+        <w:rPr>
+          <w:rFonts w:ascii="Arial Nova Light" w:hAnsi="Arial Nova Light"/>
+          <w:vertAlign w:val="superscript"/>
+          <w:lang w:val="en-US"/>
+        </w:rPr>
+        <w:t>th</w:t>
+      </w:r>
+      <w:r>
+        <w:rPr>
+          <w:rFonts w:ascii="Arial Nova Light" w:hAnsi="Arial Nova Light"/>
+          <w:lang w:val="en-US"/>
+        </w:rPr>
+        <w:t xml:space="preserve"> of December:</w:t>
+      </w:r>
+    </w:p>
+    <w:p>
+      <w:pPr>
+        <w:rPr>
+          <w:rFonts w:ascii="Arial Nova Light" w:hAnsi="Arial Nova Light"/>
+          <w:lang w:val="en-US"/>
+        </w:rPr>
+      </w:pPr>
+      <w:r>
+        <w:rPr>
+          <w:rFonts w:ascii="Arial Nova Light" w:hAnsi="Arial Nova Light"/>
+          <w:lang w:val="en-US"/>
+        </w:rPr>
+        <w:t>- Planning until the end of the year</w:t>
+      </w:r>
+    </w:p>
+    <w:p>
+      <w:pPr>
+        <w:rPr>
+          <w:rFonts w:ascii="Arial Nova Light" w:hAnsi="Arial Nova Light"/>
+          <w:lang w:val="en-US"/>
+        </w:rPr>
+      </w:pPr>
       <w:r>
         <w:rPr>
           <w:rFonts w:ascii="Arial Nova Light" w:hAnsi="Arial Nova Light"/>
@@ -2200,96 +2138,6 @@
           <w:rFonts w:ascii="Arial Nova Light" w:hAnsi="Arial Nova Light"/>
           <w:lang w:val="en-US"/>
         </w:rPr>
-        <w:t>Meeting with the RSS Tuesday 18</w:t>
-      </w:r>
-      <w:r>
-        <w:rPr>
-          <w:rFonts w:ascii="Arial Nova Light" w:hAnsi="Arial Nova Light"/>
-          <w:vertAlign w:val="superscript"/>
-          <w:lang w:val="en-US"/>
-        </w:rPr>
-        <w:t>th</w:t>
-      </w:r>
-      <w:r>
-        <w:rPr>
-          <w:rFonts w:ascii="Arial Nova Light" w:hAnsi="Arial Nova Light"/>
-          <w:lang w:val="en-US"/>
-        </w:rPr>
-        <w:t xml:space="preserve"> of December</w:t>
-      </w:r>
-    </w:p>
-    <w:p>
-      <w:pPr>
-        <w:rPr>
-          <w:rFonts w:ascii="Arial Nova Light" w:hAnsi="Arial Nova Light"/>
-          <w:lang w:val="en-US"/>
-        </w:rPr>
-      </w:pPr>
-    </w:p>
-    <w:p>
-      <w:pPr>
-        <w:rPr>
-          <w:rFonts w:ascii="Arial Nova Light" w:hAnsi="Arial Nova Light"/>
-          <w:lang w:val="en-US"/>
-        </w:rPr>
-      </w:pPr>
-      <w:r>
-        <w:rPr>
-          <w:rFonts w:ascii="Arial Nova Light" w:hAnsi="Arial Nova Light"/>
-          <w:lang w:val="en-US"/>
-        </w:rPr>
-        <w:t>Presentation to be made Thursday 13</w:t>
-      </w:r>
-      <w:r>
-        <w:rPr>
-          <w:rFonts w:ascii="Arial Nova Light" w:hAnsi="Arial Nova Light"/>
-          <w:vertAlign w:val="superscript"/>
-          <w:lang w:val="en-US"/>
-        </w:rPr>
-        <w:t>th</w:t>
-      </w:r>
-      <w:r>
-        <w:rPr>
-          <w:rFonts w:ascii="Arial Nova Light" w:hAnsi="Arial Nova Light"/>
-          <w:lang w:val="en-US"/>
-        </w:rPr>
-        <w:t xml:space="preserve"> of December:</w:t>
-      </w:r>
-    </w:p>
-    <w:p>
-      <w:pPr>
-        <w:rPr>
-          <w:rFonts w:ascii="Arial Nova Light" w:hAnsi="Arial Nova Light"/>
-          <w:lang w:val="en-US"/>
-        </w:rPr>
-      </w:pPr>
-      <w:r>
-        <w:rPr>
-          <w:rFonts w:ascii="Arial Nova Light" w:hAnsi="Arial Nova Light"/>
-          <w:lang w:val="en-US"/>
-        </w:rPr>
-        <w:t>- Planning until the end of the year</w:t>
-      </w:r>
-    </w:p>
-    <w:p>
-      <w:pPr>
-        <w:rPr>
-          <w:rFonts w:ascii="Arial Nova Light" w:hAnsi="Arial Nova Light"/>
-          <w:lang w:val="en-US"/>
-        </w:rPr>
-      </w:pPr>
-      <w:r>
-        <w:rPr>
-          <w:rFonts w:ascii="Arial Nova Light" w:hAnsi="Arial Nova Light"/>
-          <w:lang w:val="en-US"/>
-        </w:rPr>
-        <w:t xml:space="preserve">- </w:t>
-      </w:r>
-      <w:r>
-        <w:rPr>
-          <w:rFonts w:ascii="Arial Nova Light" w:hAnsi="Arial Nova Light"/>
-          <w:lang w:val="en-US"/>
-        </w:rPr>
         <w:t>Concurrent Engineering guidelines, resources, objectives</w:t>
       </w:r>
     </w:p>
@@ -2334,23 +2182,7 @@
           <w:rFonts w:ascii="Arial Nova Light" w:hAnsi="Arial Nova Light"/>
           <w:lang w:val="en-US"/>
         </w:rPr>
-        <w:t xml:space="preserve">- Project </w:t>
-      </w:r>
-      <w:proofErr w:type="spellStart"/>
-      <w:r>
-        <w:rPr>
-          <w:rFonts w:ascii="Arial Nova Light" w:hAnsi="Arial Nova Light"/>
-          <w:lang w:val="en-US"/>
-        </w:rPr>
-        <w:t>afterwork</w:t>
-      </w:r>
-      <w:proofErr w:type="spellEnd"/>
-      <w:r>
-        <w:rPr>
-          <w:rFonts w:ascii="Arial Nova Light" w:hAnsi="Arial Nova Light"/>
-          <w:lang w:val="en-US"/>
-        </w:rPr>
-        <w:t>!!</w:t>
+        <w:t>- Project afterwork!!</w:t>
       </w:r>
     </w:p>
     <w:p>
@@ -2404,30 +2236,14 @@
           <w:rFonts w:ascii="Arial Nova Light" w:hAnsi="Arial Nova Light"/>
           <w:lang w:val="en-US"/>
         </w:rPr>
-        <w:t xml:space="preserve">e phase A with the Iridium and </w:t>
-      </w:r>
-      <w:proofErr w:type="spellStart"/>
-      <w:r>
-        <w:rPr>
-          <w:rFonts w:ascii="Arial Nova Light" w:hAnsi="Arial Nova Light"/>
-          <w:lang w:val="en-US"/>
-        </w:rPr>
-        <w:t>g</w:t>
-      </w:r>
-      <w:r>
-        <w:rPr>
-          <w:rFonts w:ascii="Arial Nova Light" w:hAnsi="Arial Nova Light"/>
-          <w:lang w:val="en-US"/>
-        </w:rPr>
-        <w:t>ravimetry</w:t>
-      </w:r>
-      <w:proofErr w:type="spellEnd"/>
-      <w:r>
-        <w:rPr>
-          <w:rFonts w:ascii="Arial Nova Light" w:hAnsi="Arial Nova Light"/>
-          <w:lang w:val="en-US"/>
-        </w:rPr>
-        <w:t xml:space="preserve"> payloads.</w:t>
+        <w:t>e phase A with the Iridium and g</w:t>
+      </w:r>
+      <w:r>
+        <w:rPr>
+          <w:rFonts w:ascii="Arial Nova Light" w:hAnsi="Arial Nova Light"/>
+          <w:lang w:val="en-US"/>
+        </w:rPr>
+        <w:t>ravimetry payloads.</w:t>
       </w:r>
     </w:p>
     <w:p>
@@ -2436,7 +2252,7 @@
       </w:pPr>
       <w:r>
         <w:lastRenderedPageBreak/>
-        <w:t>2018-12-07</w:t>
+        <w:t>2019-01-08</w:t>
       </w:r>
       <w:r>
         <w:t xml:space="preserve"> meeting (</w:t>
@@ -2745,25 +2561,7 @@
           <w:i/>
           <w:lang w:val="en-US"/>
         </w:rPr>
-        <w:t xml:space="preserve"> Meeting with Fabien </w:t>
-      </w:r>
-      <w:proofErr w:type="spellStart"/>
-      <w:r>
-        <w:rPr>
-          <w:rFonts w:ascii="Arial Nova Light" w:hAnsi="Arial Nova Light"/>
-          <w:i/>
-          <w:lang w:val="en-US"/>
-        </w:rPr>
-        <w:t>Apper</w:t>
-      </w:r>
-      <w:proofErr w:type="spellEnd"/>
-      <w:r>
-        <w:rPr>
-          <w:rFonts w:ascii="Arial Nova Light" w:hAnsi="Arial Nova Light"/>
-          <w:i/>
-          <w:lang w:val="en-US"/>
-        </w:rPr>
-        <w:t xml:space="preserve"> Thursday 10</w:t>
+        <w:t xml:space="preserve"> Meeting with Fabien Apper Thursday 10</w:t>
       </w:r>
       <w:r>
         <w:rPr>
@@ -2816,6 +2614,776 @@
           <w:lang w:val="en-US"/>
         </w:rPr>
         <w:t>submission of proposals (product assurance)</w:t>
+      </w:r>
+    </w:p>
+    <w:p>
+      <w:pPr>
+        <w:ind w:left="360"/>
+        <w:rPr>
+          <w:rFonts w:ascii="Arial Nova Light" w:hAnsi="Arial Nova Light"/>
+          <w:lang w:val="en-US"/>
+        </w:rPr>
+      </w:pPr>
+    </w:p>
+    <w:p>
+      <w:pPr>
+        <w:pStyle w:val="Titre1"/>
+      </w:pPr>
+      <w:r>
+        <w:t>2</w:t>
+      </w:r>
+      <w:r>
+        <w:t>019-01-27</w:t>
+      </w:r>
+      <w:r>
+        <w:t xml:space="preserve"> meeting (</w:t>
+      </w:r>
+      <w:r>
+        <w:t>Pierre &amp; Cédric</w:t>
+      </w:r>
+      <w:r>
+        <w:t>)</w:t>
+      </w:r>
+    </w:p>
+    <w:p>
+      <w:pPr>
+        <w:jc w:val="center"/>
+        <w:rPr>
+          <w:rFonts w:ascii="Arial Nova Light" w:hAnsi="Arial Nova Light"/>
+          <w:lang w:val="en-US"/>
+        </w:rPr>
+      </w:pPr>
+    </w:p>
+    <w:p>
+      <w:pPr>
+        <w:rPr>
+          <w:rFonts w:ascii="Arial Nova Light" w:hAnsi="Arial Nova Light"/>
+          <w:lang w:val="en-US"/>
+        </w:rPr>
+      </w:pPr>
+      <w:r>
+        <w:rPr>
+          <w:rFonts w:ascii="Arial Nova Light" w:hAnsi="Arial Nova Light"/>
+          <w:b/>
+          <w:lang w:val="en-US"/>
+        </w:rPr>
+        <w:t>Present people:</w:t>
+      </w:r>
+      <w:r>
+        <w:rPr>
+          <w:rFonts w:ascii="Arial Nova Light" w:hAnsi="Arial Nova Light"/>
+          <w:lang w:val="en-US"/>
+        </w:rPr>
+        <w:t xml:space="preserve"> Cédric, Pierre</w:t>
+      </w:r>
+    </w:p>
+    <w:p>
+      <w:pPr>
+        <w:rPr>
+          <w:rFonts w:ascii="Arial Nova Light" w:hAnsi="Arial Nova Light"/>
+          <w:lang w:val="en-US"/>
+        </w:rPr>
+      </w:pPr>
+      <w:r>
+        <w:rPr>
+          <w:rFonts w:ascii="Arial Nova Light" w:hAnsi="Arial Nova Light"/>
+          <w:b/>
+          <w:lang w:val="en-US"/>
+        </w:rPr>
+        <w:t>Duration:</w:t>
+      </w:r>
+      <w:r>
+        <w:rPr>
+          <w:rFonts w:ascii="Arial Nova Light" w:hAnsi="Arial Nova Light"/>
+          <w:b/>
+          <w:lang w:val="en-US"/>
+        </w:rPr>
+        <w:t xml:space="preserve"> </w:t>
+      </w:r>
+      <w:r>
+        <w:rPr>
+          <w:rFonts w:ascii="Arial Nova Light" w:hAnsi="Arial Nova Light"/>
+          <w:lang w:val="en-US"/>
+        </w:rPr>
+        <w:t>estimated 2 hours</w:t>
+      </w:r>
+    </w:p>
+    <w:p>
+      <w:pPr>
+        <w:rPr>
+          <w:rFonts w:ascii="Arial Nova Light" w:hAnsi="Arial Nova Light"/>
+          <w:lang w:val="en-US"/>
+        </w:rPr>
+      </w:pPr>
+      <w:r>
+        <w:rPr>
+          <w:rFonts w:ascii="Arial Nova Light" w:hAnsi="Arial Nova Light"/>
+          <w:b/>
+          <w:lang w:val="en-US"/>
+        </w:rPr>
+        <w:t>Place:</w:t>
+      </w:r>
+      <w:r>
+        <w:rPr>
+          <w:rFonts w:ascii="Arial Nova Light" w:hAnsi="Arial Nova Light"/>
+          <w:lang w:val="en-US"/>
+        </w:rPr>
+        <w:t xml:space="preserve">  CCS room, ISAE</w:t>
+      </w:r>
+    </w:p>
+    <w:p>
+      <w:pPr>
+        <w:rPr>
+          <w:rFonts w:ascii="Arial Nova Light" w:hAnsi="Arial Nova Light"/>
+          <w:lang w:val="en-US"/>
+        </w:rPr>
+      </w:pPr>
+      <w:r>
+        <w:rPr>
+          <w:rFonts w:ascii="Arial Nova Light" w:hAnsi="Arial Nova Light"/>
+          <w:lang w:val="en-US"/>
+        </w:rPr>
+        <w:t>RSS meeting: points to discuss</w:t>
+      </w:r>
+    </w:p>
+    <w:p>
+      <w:pPr>
+        <w:rPr>
+          <w:rFonts w:ascii="Arial Nova Light" w:hAnsi="Arial Nova Light"/>
+          <w:lang w:val="en-US"/>
+        </w:rPr>
+      </w:pPr>
+      <w:r>
+        <w:rPr>
+          <w:rFonts w:ascii="Arial Nova Light" w:hAnsi="Arial Nova Light"/>
+          <w:lang w:val="en-US"/>
+        </w:rPr>
+        <w:tab/>
+        <w:t>- TOLOSAT problem:</w:t>
+      </w:r>
+    </w:p>
+    <w:p>
+      <w:pPr>
+        <w:rPr>
+          <w:rFonts w:ascii="Arial Nova Light" w:hAnsi="Arial Nova Light"/>
+          <w:lang w:val="en-US"/>
+        </w:rPr>
+      </w:pPr>
+      <w:r>
+        <w:rPr>
+          <w:rFonts w:ascii="Arial Nova Light" w:hAnsi="Arial Nova Light"/>
+          <w:lang w:val="en-US"/>
+        </w:rPr>
+        <w:tab/>
+      </w:r>
+      <w:r>
+        <w:rPr>
+          <w:rFonts w:ascii="Arial Nova Light" w:hAnsi="Arial Nova Light"/>
+          <w:lang w:val="en-US"/>
+        </w:rPr>
+        <w:tab/>
+        <w:t>- ADCS: Magnetorquers not viable (EntrySat data) ; solutions:</w:t>
+      </w:r>
+    </w:p>
+    <w:p>
+      <w:pPr>
+        <w:rPr>
+          <w:rFonts w:ascii="Arial Nova Light" w:hAnsi="Arial Nova Light"/>
+          <w:lang w:val="en-US"/>
+        </w:rPr>
+      </w:pPr>
+      <w:r>
+        <w:rPr>
+          <w:rFonts w:ascii="Arial Nova Light" w:hAnsi="Arial Nova Light"/>
+          <w:lang w:val="en-US"/>
+        </w:rPr>
+        <w:tab/>
+      </w:r>
+      <w:r>
+        <w:rPr>
+          <w:rFonts w:ascii="Arial Nova Light" w:hAnsi="Arial Nova Light"/>
+          <w:lang w:val="en-US"/>
+        </w:rPr>
+        <w:tab/>
+      </w:r>
+      <w:r>
+        <w:rPr>
+          <w:rFonts w:ascii="Arial Nova Light" w:hAnsi="Arial Nova Light"/>
+          <w:lang w:val="en-US"/>
+        </w:rPr>
+        <w:tab/>
+        <w:t>- Reaction wheels (1, 2, 3?)</w:t>
+      </w:r>
+    </w:p>
+    <w:p>
+      <w:pPr>
+        <w:rPr>
+          <w:rFonts w:ascii="Arial Nova Light" w:hAnsi="Arial Nova Light"/>
+          <w:lang w:val="en-US"/>
+        </w:rPr>
+      </w:pPr>
+      <w:r>
+        <w:rPr>
+          <w:rFonts w:ascii="Arial Nova Light" w:hAnsi="Arial Nova Light"/>
+          <w:lang w:val="en-US"/>
+        </w:rPr>
+        <w:tab/>
+      </w:r>
+      <w:r>
+        <w:rPr>
+          <w:rFonts w:ascii="Arial Nova Light" w:hAnsi="Arial Nova Light"/>
+          <w:lang w:val="en-US"/>
+        </w:rPr>
+        <w:tab/>
+      </w:r>
+      <w:r>
+        <w:rPr>
+          <w:rFonts w:ascii="Arial Nova Light" w:hAnsi="Arial Nova Light"/>
+          <w:lang w:val="en-US"/>
+        </w:rPr>
+        <w:tab/>
+        <w:t>- Power problem</w:t>
+      </w:r>
+    </w:p>
+    <w:p>
+      <w:pPr>
+        <w:rPr>
+          <w:rFonts w:ascii="Arial Nova Light" w:hAnsi="Arial Nova Light"/>
+          <w:lang w:val="en-US"/>
+        </w:rPr>
+      </w:pPr>
+      <w:r>
+        <w:rPr>
+          <w:rFonts w:ascii="Arial Nova Light" w:hAnsi="Arial Nova Light"/>
+          <w:lang w:val="en-US"/>
+        </w:rPr>
+        <w:tab/>
+      </w:r>
+      <w:r>
+        <w:rPr>
+          <w:rFonts w:ascii="Arial Nova Light" w:hAnsi="Arial Nova Light"/>
+          <w:lang w:val="en-US"/>
+        </w:rPr>
+        <w:tab/>
+      </w:r>
+      <w:r>
+        <w:rPr>
+          <w:rFonts w:ascii="Arial Nova Light" w:hAnsi="Arial Nova Light"/>
+          <w:lang w:val="en-US"/>
+        </w:rPr>
+        <w:tab/>
+        <w:t>- Volume problem if configuration not customizable</w:t>
+      </w:r>
+    </w:p>
+    <w:p>
+      <w:pPr>
+        <w:rPr>
+          <w:rFonts w:ascii="Arial Nova Light" w:hAnsi="Arial Nova Light"/>
+          <w:lang w:val="en-US"/>
+        </w:rPr>
+      </w:pPr>
+      <w:r>
+        <w:rPr>
+          <w:rFonts w:ascii="Arial Nova Light" w:hAnsi="Arial Nova Light"/>
+          <w:lang w:val="en-US"/>
+        </w:rPr>
+        <w:tab/>
+      </w:r>
+      <w:r>
+        <w:rPr>
+          <w:rFonts w:ascii="Arial Nova Light" w:hAnsi="Arial Nova Light"/>
+          <w:lang w:val="en-US"/>
+        </w:rPr>
+        <w:tab/>
+      </w:r>
+      <w:r>
+        <w:rPr>
+          <w:rFonts w:ascii="Arial Nova Light" w:hAnsi="Arial Nova Light"/>
+          <w:lang w:val="en-US"/>
+        </w:rPr>
+        <w:tab/>
+        <w:t xml:space="preserve">- </w:t>
+      </w:r>
+      <w:r>
+        <w:rPr>
+          <w:rFonts w:ascii="Arial Nova Light" w:hAnsi="Arial Nova Light"/>
+          <w:lang w:val="en-US"/>
+        </w:rPr>
+        <w:t>Complexity problem</w:t>
+      </w:r>
+    </w:p>
+    <w:p>
+      <w:pPr>
+        <w:rPr>
+          <w:rFonts w:ascii="Arial Nova Light" w:hAnsi="Arial Nova Light"/>
+          <w:lang w:val="en-US"/>
+        </w:rPr>
+      </w:pPr>
+      <w:r>
+        <w:rPr>
+          <w:rFonts w:ascii="Arial Nova Light" w:hAnsi="Arial Nova Light"/>
+          <w:lang w:val="en-US"/>
+        </w:rPr>
+        <w:tab/>
+      </w:r>
+      <w:r>
+        <w:rPr>
+          <w:rFonts w:ascii="Arial Nova Light" w:hAnsi="Arial Nova Light"/>
+          <w:lang w:val="en-US"/>
+        </w:rPr>
+        <w:tab/>
+        <w:t>- Mission: if pointing cannot be established (due to miscellaneous reasons):</w:t>
+      </w:r>
+    </w:p>
+    <w:p>
+      <w:pPr>
+        <w:rPr>
+          <w:rFonts w:ascii="Arial Nova Light" w:hAnsi="Arial Nova Light"/>
+          <w:lang w:val="en-US"/>
+        </w:rPr>
+      </w:pPr>
+      <w:r>
+        <w:rPr>
+          <w:rFonts w:ascii="Arial Nova Light" w:hAnsi="Arial Nova Light"/>
+          <w:lang w:val="en-US"/>
+        </w:rPr>
+        <w:tab/>
+      </w:r>
+      <w:r>
+        <w:rPr>
+          <w:rFonts w:ascii="Arial Nova Light" w:hAnsi="Arial Nova Light"/>
+          <w:lang w:val="en-US"/>
+        </w:rPr>
+        <w:tab/>
+      </w:r>
+      <w:r>
+        <w:rPr>
+          <w:rFonts w:ascii="Arial Nova Light" w:hAnsi="Arial Nova Light"/>
+          <w:lang w:val="en-US"/>
+        </w:rPr>
+        <w:tab/>
+        <w:t>- make an omnidirectional mission</w:t>
+      </w:r>
+    </w:p>
+    <w:p>
+      <w:pPr>
+        <w:rPr>
+          <w:rFonts w:ascii="Arial Nova Light" w:hAnsi="Arial Nova Light"/>
+          <w:lang w:val="en-US"/>
+        </w:rPr>
+      </w:pPr>
+      <w:r>
+        <w:rPr>
+          <w:rFonts w:ascii="Arial Nova Light" w:hAnsi="Arial Nova Light"/>
+          <w:lang w:val="en-US"/>
+        </w:rPr>
+        <w:t>Iteration review #2:</w:t>
+      </w:r>
+    </w:p>
+    <w:p>
+      <w:pPr>
+        <w:rPr>
+          <w:rFonts w:ascii="Arial Nova Light" w:hAnsi="Arial Nova Light"/>
+          <w:color w:val="FFC000"/>
+          <w:lang w:val="en-US"/>
+        </w:rPr>
+      </w:pPr>
+      <w:r>
+        <w:rPr>
+          <w:rFonts w:ascii="Arial Nova Light" w:hAnsi="Arial Nova Light"/>
+          <w:color w:val="538135" w:themeColor="accent6" w:themeShade="BF"/>
+          <w:lang w:val="en-US"/>
+        </w:rPr>
+        <w:t>Power</w:t>
+      </w:r>
+      <w:r>
+        <w:rPr>
+          <w:rFonts w:ascii="Arial Nova Light" w:hAnsi="Arial Nova Light"/>
+          <w:lang w:val="en-US"/>
+        </w:rPr>
+        <w:t>/</w:t>
+      </w:r>
+      <w:r>
+        <w:rPr>
+          <w:rFonts w:ascii="Arial Nova Light" w:hAnsi="Arial Nova Light"/>
+          <w:color w:val="538135" w:themeColor="accent6" w:themeShade="BF"/>
+          <w:lang w:val="en-US"/>
+        </w:rPr>
+        <w:t>Structure</w:t>
+      </w:r>
+      <w:r>
+        <w:rPr>
+          <w:rFonts w:ascii="Arial Nova Light" w:hAnsi="Arial Nova Light"/>
+          <w:lang w:val="en-US"/>
+        </w:rPr>
+        <w:t>/</w:t>
+      </w:r>
+      <w:r>
+        <w:rPr>
+          <w:rFonts w:ascii="Arial Nova Light" w:hAnsi="Arial Nova Light"/>
+          <w:color w:val="FF0000"/>
+          <w:lang w:val="en-US"/>
+        </w:rPr>
+        <w:t>Mission</w:t>
+      </w:r>
+      <w:r>
+        <w:rPr>
+          <w:rFonts w:ascii="Arial Nova Light" w:hAnsi="Arial Nova Light"/>
+          <w:lang w:val="en-US"/>
+        </w:rPr>
+        <w:t xml:space="preserve"> </w:t>
+      </w:r>
+      <w:r>
+        <w:rPr>
+          <w:rFonts w:ascii="Arial Nova Light" w:hAnsi="Arial Nova Light"/>
+          <w:color w:val="FF0000"/>
+          <w:lang w:val="en-US"/>
+        </w:rPr>
+        <w:t>Analysis</w:t>
+      </w:r>
+      <w:r>
+        <w:rPr>
+          <w:rFonts w:ascii="Arial Nova Light" w:hAnsi="Arial Nova Light"/>
+          <w:lang w:val="en-US"/>
+        </w:rPr>
+        <w:t>/</w:t>
+      </w:r>
+      <w:r>
+        <w:rPr>
+          <w:rFonts w:ascii="Arial Nova Light" w:hAnsi="Arial Nova Light"/>
+          <w:color w:val="538135" w:themeColor="accent6" w:themeShade="BF"/>
+          <w:lang w:val="en-US"/>
+        </w:rPr>
+        <w:t>OBDH</w:t>
+      </w:r>
+      <w:r>
+        <w:rPr>
+          <w:rFonts w:ascii="Arial Nova Light" w:hAnsi="Arial Nova Light"/>
+          <w:lang w:val="en-US"/>
+        </w:rPr>
+        <w:t>/</w:t>
+      </w:r>
+      <w:r>
+        <w:rPr>
+          <w:rFonts w:ascii="Arial Nova Light" w:hAnsi="Arial Nova Light"/>
+          <w:color w:val="FFC000"/>
+          <w:lang w:val="en-US"/>
+        </w:rPr>
+        <w:t>ADCS</w:t>
+      </w:r>
+      <w:r>
+        <w:rPr>
+          <w:rFonts w:ascii="Arial Nova Light" w:hAnsi="Arial Nova Light"/>
+          <w:lang w:val="en-US"/>
+        </w:rPr>
+        <w:t>/</w:t>
+      </w:r>
+      <w:r>
+        <w:rPr>
+          <w:rFonts w:ascii="Arial Nova Light" w:hAnsi="Arial Nova Light"/>
+          <w:color w:val="538135" w:themeColor="accent6" w:themeShade="BF"/>
+          <w:lang w:val="en-US"/>
+        </w:rPr>
+        <w:t>SE</w:t>
+      </w:r>
+      <w:r>
+        <w:rPr>
+          <w:rFonts w:ascii="Arial Nova Light" w:hAnsi="Arial Nova Light"/>
+          <w:lang w:val="en-US"/>
+        </w:rPr>
+        <w:t>/</w:t>
+      </w:r>
+      <w:r>
+        <w:rPr>
+          <w:rFonts w:ascii="Arial Nova Light" w:hAnsi="Arial Nova Light"/>
+          <w:color w:val="FFC000"/>
+          <w:lang w:val="en-US"/>
+        </w:rPr>
+        <w:t>Iridium</w:t>
+      </w:r>
+      <w:r>
+        <w:rPr>
+          <w:rFonts w:ascii="Arial Nova Light" w:hAnsi="Arial Nova Light"/>
+          <w:lang w:val="en-US"/>
+        </w:rPr>
+        <w:t>/</w:t>
+      </w:r>
+      <w:r>
+        <w:rPr>
+          <w:rFonts w:ascii="Arial Nova Light" w:hAnsi="Arial Nova Light"/>
+          <w:color w:val="FFC000"/>
+          <w:lang w:val="en-US"/>
+        </w:rPr>
+        <w:t>GNSS</w:t>
+      </w:r>
+      <w:r>
+        <w:rPr>
+          <w:rFonts w:ascii="Arial Nova Light" w:hAnsi="Arial Nova Light"/>
+          <w:lang w:val="en-US"/>
+        </w:rPr>
+        <w:t>/</w:t>
+      </w:r>
+      <w:r>
+        <w:rPr>
+          <w:rFonts w:ascii="Arial Nova Light" w:hAnsi="Arial Nova Light"/>
+          <w:color w:val="FF0000"/>
+          <w:lang w:val="en-US"/>
+        </w:rPr>
+        <w:t>Thermal</w:t>
+      </w:r>
+      <w:r>
+        <w:rPr>
+          <w:rFonts w:ascii="Arial Nova Light" w:hAnsi="Arial Nova Light"/>
+          <w:lang w:val="en-US"/>
+        </w:rPr>
+        <w:t>/</w:t>
+      </w:r>
+      <w:r>
+        <w:rPr>
+          <w:rFonts w:ascii="Arial Nova Light" w:hAnsi="Arial Nova Light"/>
+          <w:color w:val="FFC000"/>
+          <w:lang w:val="en-US"/>
+        </w:rPr>
+        <w:t>COM</w:t>
+      </w:r>
+    </w:p>
+    <w:p>
+      <w:pPr>
+        <w:rPr>
+          <w:rFonts w:ascii="Arial Nova Light" w:hAnsi="Arial Nova Light"/>
+          <w:lang w:val="en-US"/>
+        </w:rPr>
+      </w:pPr>
+      <w:r>
+        <w:rPr>
+          <w:rFonts w:ascii="Arial Nova Light" w:hAnsi="Arial Nova Light"/>
+          <w:lang w:val="en-US"/>
+        </w:rPr>
+        <w:t xml:space="preserve"> + global budgets, points </w:t>
+      </w:r>
+      <w:r>
+        <w:rPr>
+          <w:rFonts w:ascii="Arial Nova Light" w:hAnsi="Arial Nova Light"/>
+          <w:lang w:val="en-US"/>
+        </w:rPr>
+        <w:t>to work on</w:t>
+      </w:r>
+    </w:p>
+    <w:p>
+      <w:pPr>
+        <w:rPr>
+          <w:rFonts w:ascii="Arial Nova Light" w:hAnsi="Arial Nova Light"/>
+          <w:lang w:val="en-US"/>
+        </w:rPr>
+      </w:pPr>
+      <w:r>
+        <w:rPr>
+          <w:rFonts w:ascii="Arial Nova Light" w:hAnsi="Arial Nova Light"/>
+          <w:lang w:val="en-US"/>
+        </w:rPr>
+        <w:lastRenderedPageBreak/>
+        <w:t>(</w:t>
+      </w:r>
+      <w:r>
+        <w:rPr>
+          <w:rFonts w:ascii="Arial Nova Light" w:hAnsi="Arial Nova Light"/>
+          <w:color w:val="538135" w:themeColor="accent6" w:themeShade="BF"/>
+          <w:lang w:val="en-US"/>
+        </w:rPr>
+        <w:t>green</w:t>
+      </w:r>
+      <w:r>
+        <w:rPr>
+          <w:rFonts w:ascii="Arial Nova Light" w:hAnsi="Arial Nova Light"/>
+          <w:lang w:val="en-US"/>
+        </w:rPr>
+        <w:t>:</w:t>
+      </w:r>
+      <w:r>
+        <w:rPr>
+          <w:rFonts w:ascii="Arial Nova Light" w:hAnsi="Arial Nova Light"/>
+          <w:lang w:val="en-US"/>
+        </w:rPr>
+        <w:t xml:space="preserve"> presents on iteration review; </w:t>
+      </w:r>
+      <w:r>
+        <w:rPr>
+          <w:rFonts w:ascii="Arial Nova Light" w:hAnsi="Arial Nova Light"/>
+          <w:color w:val="FFC000" w:themeColor="accent4"/>
+          <w:lang w:val="en-US"/>
+        </w:rPr>
+        <w:t>yellow</w:t>
+      </w:r>
+      <w:r>
+        <w:rPr>
+          <w:rFonts w:ascii="Arial Nova Light" w:hAnsi="Arial Nova Light"/>
+          <w:lang w:val="en-US"/>
+        </w:rPr>
+        <w:t>: presents</w:t>
+      </w:r>
+      <w:r>
+        <w:rPr>
+          <w:rFonts w:ascii="Arial Nova Light" w:hAnsi="Arial Nova Light"/>
+          <w:lang w:val="en-US"/>
+        </w:rPr>
+        <w:t xml:space="preserve"> after confirmation that it is useful; </w:t>
+      </w:r>
+      <w:r>
+        <w:rPr>
+          <w:rFonts w:ascii="Arial Nova Light" w:hAnsi="Arial Nova Light"/>
+          <w:color w:val="FF0000"/>
+          <w:lang w:val="en-US"/>
+        </w:rPr>
+        <w:t>red</w:t>
+      </w:r>
+      <w:r>
+        <w:rPr>
+          <w:rFonts w:ascii="Arial Nova Light" w:hAnsi="Arial Nova Light"/>
+          <w:lang w:val="en-US"/>
+        </w:rPr>
+        <w:t>: should not present, but with confirmation</w:t>
+      </w:r>
+      <w:r>
+        <w:rPr>
+          <w:rFonts w:ascii="Arial Nova Light" w:hAnsi="Arial Nova Light"/>
+          <w:lang w:val="en-US"/>
+        </w:rPr>
+        <w:t>)</w:t>
+      </w:r>
+    </w:p>
+    <w:p>
+      <w:pPr>
+        <w:rPr>
+          <w:rFonts w:ascii="Arial Nova Light" w:hAnsi="Arial Nova Light"/>
+          <w:lang w:val="en-US"/>
+        </w:rPr>
+      </w:pPr>
+      <w:r>
+        <w:rPr>
+          <w:rFonts w:ascii="Arial Nova Light" w:hAnsi="Arial Nova Light"/>
+          <w:lang w:val="en-US"/>
+        </w:rPr>
+        <w:t>RSS meeting organization</w:t>
+      </w:r>
+      <w:r>
+        <w:rPr>
+          <w:rFonts w:ascii="Arial Nova Light" w:hAnsi="Arial Nova Light"/>
+          <w:lang w:val="en-US"/>
+        </w:rPr>
+        <w:t>:</w:t>
+      </w:r>
+    </w:p>
+    <w:p>
+      <w:pPr>
+        <w:rPr>
+          <w:rFonts w:ascii="Arial Nova Light" w:hAnsi="Arial Nova Light"/>
+          <w:lang w:val="en-US"/>
+        </w:rPr>
+      </w:pPr>
+      <w:r>
+        <w:rPr>
+          <w:rFonts w:ascii="Arial Nova Light" w:hAnsi="Arial Nova Light"/>
+          <w:lang w:val="en-US"/>
+        </w:rPr>
+        <w:tab/>
+        <w:t xml:space="preserve">- short introduction: </w:t>
+      </w:r>
+      <w:r>
+        <w:rPr>
+          <w:rFonts w:ascii="Arial Nova Light" w:hAnsi="Arial Nova Light"/>
+          <w:lang w:val="en-US"/>
+        </w:rPr>
+        <w:t>how the meeting will be organized</w:t>
+      </w:r>
+    </w:p>
+    <w:p>
+      <w:pPr>
+        <w:rPr>
+          <w:rFonts w:ascii="Arial Nova Light" w:hAnsi="Arial Nova Light"/>
+          <w:lang w:val="en-US"/>
+        </w:rPr>
+      </w:pPr>
+      <w:r>
+        <w:rPr>
+          <w:rFonts w:ascii="Arial Nova Light" w:hAnsi="Arial Nova Light"/>
+          <w:lang w:val="en-US"/>
+        </w:rPr>
+        <w:tab/>
+        <w:t xml:space="preserve">- </w:t>
+      </w:r>
+      <w:r>
+        <w:rPr>
+          <w:rFonts w:ascii="Arial Nova Light" w:hAnsi="Arial Nova Light"/>
+          <w:lang w:val="en-US"/>
+        </w:rPr>
+        <w:t>each RSS presents its latest advancements</w:t>
+      </w:r>
+      <w:r>
+        <w:rPr>
+          <w:rFonts w:ascii="Arial Nova Light" w:hAnsi="Arial Nova Light"/>
+          <w:lang w:val="en-US"/>
+        </w:rPr>
+        <w:t xml:space="preserve"> + they tell us if they should present on Thursday’s iteration review</w:t>
+      </w:r>
+      <w:r>
+        <w:rPr>
+          <w:rFonts w:ascii="Arial Nova Light" w:hAnsi="Arial Nova Light"/>
+          <w:lang w:val="en-US"/>
+        </w:rPr>
+        <w:t>;</w:t>
+      </w:r>
+    </w:p>
+    <w:p>
+      <w:pPr>
+        <w:rPr>
+          <w:rFonts w:ascii="Arial Nova Light" w:hAnsi="Arial Nova Light"/>
+          <w:lang w:val="en-US"/>
+        </w:rPr>
+      </w:pPr>
+      <w:r>
+        <w:rPr>
+          <w:rFonts w:ascii="Arial Nova Light" w:hAnsi="Arial Nova Light"/>
+          <w:lang w:val="en-US"/>
+        </w:rPr>
+        <w:tab/>
+        <w:t xml:space="preserve">- </w:t>
+      </w:r>
+      <w:r>
+        <w:rPr>
+          <w:rFonts w:ascii="Arial Nova Light" w:hAnsi="Arial Nova Light"/>
+          <w:lang w:val="en-US"/>
+        </w:rPr>
+        <w:t>we discuss about the problems we encountered for Tolosat;</w:t>
+      </w:r>
+    </w:p>
+    <w:p>
+      <w:pPr>
+        <w:rPr>
+          <w:rFonts w:ascii="Arial Nova Light" w:hAnsi="Arial Nova Light"/>
+          <w:lang w:val="en-US"/>
+        </w:rPr>
+      </w:pPr>
+      <w:r>
+        <w:rPr>
+          <w:rFonts w:ascii="Arial Nova Light" w:hAnsi="Arial Nova Light"/>
+          <w:lang w:val="en-US"/>
+        </w:rPr>
+        <w:tab/>
+        <w:t>-</w:t>
+      </w:r>
+      <w:r>
+        <w:rPr>
+          <w:rFonts w:ascii="Arial Nova Light" w:hAnsi="Arial Nova Light"/>
+          <w:lang w:val="en-US"/>
+        </w:rPr>
+        <w:t xml:space="preserve"> </w:t>
+      </w:r>
+      <w:r>
+        <w:rPr>
+          <w:rFonts w:ascii="Arial Nova Light" w:hAnsi="Arial Nova Light"/>
+          <w:lang w:val="en-US"/>
+        </w:rPr>
+        <w:t xml:space="preserve">conclusion: </w:t>
       </w:r>
       <w:bookmarkStart w:id="0" w:name="_GoBack"/>
       <w:bookmarkEnd w:id="0"/>
@@ -3366,7 +3934,6 @@
   <w:style w:type="character" w:default="1" w:styleId="Policepardfaut">
     <w:name w:val="Default Paragraph Font"/>
     <w:uiPriority w:val="1"/>
-    <w:semiHidden/>
     <w:unhideWhenUsed/>
   </w:style>
   <w:style w:type="table" w:default="1" w:styleId="TableauNormal">

</xml_diff>

<commit_message>
Added gitignore, delete ~$log
</commit_message>
<xml_diff>
--- a/Files/Meetings/Off sessions/Logs.docx
+++ b/Files/Meetings/Off sessions/Logs.docx
@@ -129,6 +129,8 @@
         </w:rPr>
         <w:t>, project-wide and subsystem-wide. Inequalities were present between subsystems, some being more autonomous than others.</w:t>
       </w:r>
+      <w:bookmarkStart w:id="0" w:name="_GoBack"/>
+      <w:bookmarkEnd w:id="0"/>
     </w:p>
     <w:p>
       <w:pPr>
@@ -2630,10 +2632,7 @@
         <w:pStyle w:val="Titre1"/>
       </w:pPr>
       <w:r>
-        <w:t>2</w:t>
-      </w:r>
-      <w:r>
-        <w:t>019-01-27</w:t>
+        <w:t>2019-01-27</w:t>
       </w:r>
       <w:r>
         <w:t xml:space="preserve"> meeting (</w:t>
@@ -3385,8 +3384,6 @@
         </w:rPr>
         <w:t xml:space="preserve">conclusion: </w:t>
       </w:r>
-      <w:bookmarkStart w:id="0" w:name="_GoBack"/>
-      <w:bookmarkEnd w:id="0"/>
     </w:p>
     <w:sectPr>
       <w:pgSz w:w="11906" w:h="16838"/>
@@ -3934,6 +3931,7 @@
   <w:style w:type="character" w:default="1" w:styleId="Policepardfaut">
     <w:name w:val="Default Paragraph Font"/>
     <w:uiPriority w:val="1"/>
+    <w:semiHidden/>
     <w:unhideWhenUsed/>
   </w:style>
   <w:style w:type="table" w:default="1" w:styleId="TableauNormal">

</xml_diff>